<commit_message>
update api to take calendar as parameter for new lot
</commit_message>
<xml_diff>
--- a/API List.docx
+++ b/API List.docx
@@ -4589,105 +4589,181 @@
           <w:sz w:val="22"/>
         </w:rPr>
       </w:pPr>
+      <w:proofErr w:type="gramStart"/>
+      <w:r>
+        <w:rPr>
+          <w:rFonts w:ascii="Source Code Pro" w:hAnsi="Source Code Pro"/>
+          <w:sz w:val="22"/>
+        </w:rPr>
+        <w:t>capacity</w:t>
+      </w:r>
+      <w:proofErr w:type="gramEnd"/>
+    </w:p>
+    <w:p>
+      <w:pPr>
+        <w:tabs>
+          <w:tab w:val="left" w:pos="4320"/>
+        </w:tabs>
+        <w:spacing w:line="276" w:lineRule="auto"/>
+        <w:ind w:left="4680" w:hanging="3960"/>
+        <w:rPr>
+          <w:rFonts w:ascii="Source Code Pro" w:hAnsi="Source Code Pro"/>
+          <w:sz w:val="22"/>
+        </w:rPr>
+      </w:pPr>
+      <w:proofErr w:type="spellStart"/>
+      <w:proofErr w:type="gramStart"/>
+      <w:r>
+        <w:rPr>
+          <w:rFonts w:ascii="Source Code Pro" w:hAnsi="Source Code Pro"/>
+          <w:sz w:val="22"/>
+        </w:rPr>
+        <w:t>reserveMax</w:t>
+      </w:r>
+      <w:proofErr w:type="spellEnd"/>
+      <w:proofErr w:type="gramEnd"/>
+    </w:p>
+    <w:p>
+      <w:pPr>
+        <w:tabs>
+          <w:tab w:val="left" w:pos="4680"/>
+        </w:tabs>
+        <w:spacing w:line="276" w:lineRule="auto"/>
+        <w:ind w:left="4680" w:hanging="3960"/>
+        <w:rPr>
+          <w:rFonts w:ascii="Source Code Pro" w:hAnsi="Source Code Pro"/>
+          <w:sz w:val="22"/>
+        </w:rPr>
+      </w:pPr>
+      <w:proofErr w:type="spellStart"/>
+      <w:proofErr w:type="gramStart"/>
+      <w:r>
+        <w:rPr>
+          <w:rFonts w:ascii="Source Code Pro" w:hAnsi="Source Code Pro"/>
+          <w:sz w:val="22"/>
+        </w:rPr>
+        <w:t>startTimes</w:t>
+      </w:r>
+      <w:proofErr w:type="spellEnd"/>
+      <w:proofErr w:type="gramEnd"/>
+      <w:r>
+        <w:rPr>
+          <w:rFonts w:ascii="Source Code Pro" w:hAnsi="Source Code Pro"/>
+          <w:sz w:val="22"/>
+        </w:rPr>
+        <w:tab/>
+      </w:r>
+      <w:r>
+        <w:rPr>
+          <w:rFonts w:ascii="Source Code Pro" w:hAnsi="Source Code Pro"/>
+          <w:i/>
+          <w:sz w:val="22"/>
+        </w:rPr>
+        <w:t>a list of the start times for each time block</w:t>
+      </w:r>
+    </w:p>
+    <w:p>
+      <w:pPr>
+        <w:tabs>
+          <w:tab w:val="left" w:pos="4680"/>
+        </w:tabs>
+        <w:spacing w:line="276" w:lineRule="auto"/>
+        <w:ind w:left="4680" w:hanging="3960"/>
+        <w:rPr>
+          <w:rFonts w:ascii="Source Code Pro" w:hAnsi="Source Code Pro"/>
+          <w:sz w:val="22"/>
+        </w:rPr>
+      </w:pPr>
+      <w:proofErr w:type="gramStart"/>
+      <w:r>
+        <w:rPr>
+          <w:rFonts w:ascii="Source Code Pro" w:hAnsi="Source Code Pro"/>
+          <w:sz w:val="22"/>
+        </w:rPr>
+        <w:t>durations</w:t>
+      </w:r>
+      <w:proofErr w:type="gramEnd"/>
+      <w:r>
+        <w:rPr>
+          <w:rFonts w:ascii="Source Code Pro" w:hAnsi="Source Code Pro"/>
+          <w:sz w:val="22"/>
+        </w:rPr>
+        <w:tab/>
+      </w:r>
+      <w:r>
+        <w:rPr>
+          <w:rFonts w:ascii="Source Code Pro" w:hAnsi="Source Code Pro"/>
+          <w:i/>
+          <w:sz w:val="22"/>
+        </w:rPr>
+        <w:t>a list of durations for each time block</w:t>
+      </w:r>
+    </w:p>
+    <w:p>
+      <w:pPr>
+        <w:tabs>
+          <w:tab w:val="left" w:pos="4320"/>
+        </w:tabs>
+        <w:spacing w:line="276" w:lineRule="auto"/>
+        <w:ind w:left="4680" w:hanging="4320"/>
+        <w:rPr>
+          <w:rFonts w:ascii="Source Code Pro" w:hAnsi="Source Code Pro"/>
+          <w:sz w:val="22"/>
+        </w:rPr>
+      </w:pPr>
+      <w:r>
+        <w:rPr>
+          <w:rFonts w:ascii="Source Code Pro" w:hAnsi="Source Code Pro"/>
+          <w:sz w:val="22"/>
+        </w:rPr>
+        <w:t>/entered</w:t>
+      </w:r>
+      <w:r>
+        <w:rPr>
+          <w:rFonts w:ascii="Source Code Pro" w:hAnsi="Source Code Pro"/>
+          <w:sz w:val="22"/>
+        </w:rPr>
+        <w:tab/>
+      </w:r>
+      <w:r>
+        <w:rPr>
+          <w:rFonts w:ascii="Source Code Pro" w:hAnsi="Source Code Pro"/>
+          <w:i/>
+          <w:sz w:val="22"/>
+        </w:rPr>
+        <w:t xml:space="preserve">increases the occupancy of the lot by </w:t>
+      </w:r>
+      <w:r>
+        <w:rPr>
+          <w:rFonts w:ascii="Source Code Pro" w:hAnsi="Source Code Pro"/>
+          <w:sz w:val="22"/>
+        </w:rPr>
+        <w:t>1</w:t>
+      </w:r>
+    </w:p>
+    <w:p>
+      <w:pPr>
+        <w:tabs>
+          <w:tab w:val="left" w:pos="4320"/>
+        </w:tabs>
+        <w:spacing w:line="276" w:lineRule="auto"/>
+        <w:ind w:left="4680" w:hanging="3960"/>
+        <w:rPr>
+          <w:rFonts w:ascii="Source Code Pro" w:hAnsi="Source Code Pro"/>
+          <w:sz w:val="22"/>
+        </w:rPr>
+      </w:pPr>
+      <w:proofErr w:type="spellStart"/>
+      <w:proofErr w:type="gramStart"/>
+      <w:r>
+        <w:rPr>
+          <w:rFonts w:ascii="Source Code Pro" w:hAnsi="Source Code Pro"/>
+          <w:sz w:val="22"/>
+        </w:rPr>
+        <w:t>lotId</w:t>
+      </w:r>
       <w:bookmarkStart w:id="0" w:name="_GoBack"/>
       <w:bookmarkEnd w:id="0"/>
-      <w:proofErr w:type="gramStart"/>
-      <w:r>
-        <w:rPr>
-          <w:rFonts w:ascii="Source Code Pro" w:hAnsi="Source Code Pro"/>
-          <w:sz w:val="22"/>
-        </w:rPr>
-        <w:t>capacity</w:t>
-      </w:r>
-      <w:proofErr w:type="gramEnd"/>
-    </w:p>
-    <w:p>
-      <w:pPr>
-        <w:tabs>
-          <w:tab w:val="left" w:pos="4320"/>
-        </w:tabs>
-        <w:spacing w:line="276" w:lineRule="auto"/>
-        <w:ind w:left="4680" w:hanging="3960"/>
-        <w:rPr>
-          <w:rFonts w:ascii="Source Code Pro" w:hAnsi="Source Code Pro"/>
-          <w:sz w:val="22"/>
-        </w:rPr>
-      </w:pPr>
-      <w:proofErr w:type="spellStart"/>
-      <w:proofErr w:type="gramStart"/>
-      <w:r>
-        <w:rPr>
-          <w:rFonts w:ascii="Source Code Pro" w:hAnsi="Source Code Pro"/>
-          <w:sz w:val="22"/>
-        </w:rPr>
-        <w:t>reserveMax</w:t>
-      </w:r>
-      <w:proofErr w:type="spellEnd"/>
-      <w:proofErr w:type="gramEnd"/>
-    </w:p>
-    <w:p>
-      <w:pPr>
-        <w:tabs>
-          <w:tab w:val="left" w:pos="4320"/>
-        </w:tabs>
-        <w:spacing w:line="276" w:lineRule="auto"/>
-        <w:ind w:left="4680" w:hanging="4320"/>
-        <w:rPr>
-          <w:rFonts w:ascii="Source Code Pro" w:hAnsi="Source Code Pro"/>
-          <w:sz w:val="22"/>
-        </w:rPr>
-      </w:pPr>
-      <w:r>
-        <w:rPr>
-          <w:rFonts w:ascii="Source Code Pro" w:hAnsi="Source Code Pro"/>
-          <w:sz w:val="22"/>
-        </w:rPr>
-        <w:t>/entered</w:t>
-      </w:r>
-      <w:r>
-        <w:rPr>
-          <w:rFonts w:ascii="Source Code Pro" w:hAnsi="Source Code Pro"/>
-          <w:sz w:val="22"/>
-        </w:rPr>
-        <w:tab/>
-      </w:r>
-      <w:r>
-        <w:rPr>
-          <w:rFonts w:ascii="Source Code Pro" w:hAnsi="Source Code Pro"/>
-          <w:i/>
-          <w:sz w:val="22"/>
-        </w:rPr>
-        <w:t xml:space="preserve">increases the occupancy of the lot by </w:t>
-      </w:r>
-      <w:r>
-        <w:rPr>
-          <w:rFonts w:ascii="Source Code Pro" w:hAnsi="Source Code Pro"/>
-          <w:sz w:val="22"/>
-        </w:rPr>
-        <w:t>1</w:t>
-      </w:r>
-    </w:p>
-    <w:p>
-      <w:pPr>
-        <w:tabs>
-          <w:tab w:val="left" w:pos="4320"/>
-        </w:tabs>
-        <w:spacing w:line="276" w:lineRule="auto"/>
-        <w:ind w:left="4680" w:hanging="3960"/>
-        <w:rPr>
-          <w:rFonts w:ascii="Source Code Pro" w:hAnsi="Source Code Pro"/>
-          <w:sz w:val="22"/>
-        </w:rPr>
-      </w:pPr>
-      <w:proofErr w:type="spellStart"/>
-      <w:proofErr w:type="gramStart"/>
-      <w:r>
-        <w:rPr>
-          <w:rFonts w:ascii="Source Code Pro" w:hAnsi="Source Code Pro"/>
-          <w:sz w:val="22"/>
-        </w:rPr>
-        <w:t>lotId</w:t>
-      </w:r>
       <w:proofErr w:type="spellEnd"/>
       <w:proofErr w:type="gramEnd"/>
     </w:p>

</xml_diff>

<commit_message>
update new api and update web server
</commit_message>
<xml_diff>
--- a/API List.docx
+++ b/API List.docx
@@ -4085,405 +4085,413 @@
         </w:rPr>
         <w:t>password)</w:t>
       </w:r>
+    </w:p>
+    <w:p>
+      <w:pPr>
+        <w:tabs>
+          <w:tab w:val="left" w:pos="4320"/>
+        </w:tabs>
+        <w:spacing w:line="276" w:lineRule="auto"/>
+        <w:ind w:left="4680" w:hanging="3960"/>
+        <w:rPr>
+          <w:rFonts w:ascii="Source Code Pro" w:hAnsi="Source Code Pro"/>
+          <w:sz w:val="22"/>
+        </w:rPr>
+      </w:pPr>
+      <w:r>
+        <w:rPr>
+          <w:rFonts w:ascii="Source Code Pro" w:hAnsi="Source Code Pro"/>
+          <w:sz w:val="22"/>
+        </w:rPr>
+        <w:t>password</w:t>
+      </w:r>
+    </w:p>
+    <w:p>
+      <w:pPr>
+        <w:tabs>
+          <w:tab w:val="left" w:pos="4320"/>
+        </w:tabs>
+        <w:spacing w:line="276" w:lineRule="auto"/>
+        <w:ind w:left="4680" w:hanging="4320"/>
+        <w:rPr>
+          <w:rFonts w:ascii="Source Code Pro" w:hAnsi="Source Code Pro"/>
+          <w:i/>
+          <w:sz w:val="22"/>
+        </w:rPr>
+      </w:pPr>
+      <w:r>
+        <w:rPr>
+          <w:rFonts w:ascii="Source Code Pro" w:hAnsi="Source Code Pro"/>
+          <w:sz w:val="22"/>
+        </w:rPr>
+        <w:t>/</w:t>
+      </w:r>
+      <w:r>
+        <w:rPr>
+          <w:rFonts w:ascii="Source Code Pro" w:hAnsi="Source Code Pro"/>
+          <w:sz w:val="22"/>
+        </w:rPr>
+        <w:t>signup</w:t>
+      </w:r>
+      <w:r>
+        <w:rPr>
+          <w:rFonts w:ascii="Source Code Pro" w:hAnsi="Source Code Pro"/>
+          <w:sz w:val="22"/>
+        </w:rPr>
+        <w:tab/>
+      </w:r>
+      <w:r>
+        <w:rPr>
+          <w:rFonts w:ascii="Source Code Pro" w:hAnsi="Source Code Pro"/>
+          <w:i/>
+          <w:sz w:val="22"/>
+        </w:rPr>
+        <w:t xml:space="preserve">handles signup and </w:t>
+      </w:r>
+      <w:r>
+        <w:rPr>
+          <w:rFonts w:ascii="Source Code Pro" w:hAnsi="Source Code Pro"/>
+          <w:i/>
+          <w:sz w:val="22"/>
+        </w:rPr>
+        <w:t>creates a new account</w:t>
+      </w:r>
+    </w:p>
+    <w:p>
+      <w:pPr>
+        <w:tabs>
+          <w:tab w:val="left" w:pos="4320"/>
+        </w:tabs>
+        <w:spacing w:line="276" w:lineRule="auto"/>
+        <w:ind w:left="4680" w:hanging="3960"/>
+        <w:rPr>
+          <w:rFonts w:ascii="Source Code Pro" w:hAnsi="Source Code Pro"/>
+          <w:sz w:val="22"/>
+        </w:rPr>
+      </w:pPr>
+      <w:r>
+        <w:rPr>
+          <w:rFonts w:ascii="Source Code Pro" w:hAnsi="Source Code Pro"/>
+          <w:sz w:val="22"/>
+        </w:rPr>
+        <w:t>firstName</w:t>
+      </w:r>
+    </w:p>
+    <w:p>
+      <w:pPr>
+        <w:tabs>
+          <w:tab w:val="left" w:pos="4320"/>
+        </w:tabs>
+        <w:spacing w:line="276" w:lineRule="auto"/>
+        <w:ind w:left="4680" w:hanging="3960"/>
+        <w:rPr>
+          <w:rFonts w:ascii="Source Code Pro" w:hAnsi="Source Code Pro"/>
+          <w:sz w:val="22"/>
+        </w:rPr>
+      </w:pPr>
+      <w:r>
+        <w:rPr>
+          <w:rFonts w:ascii="Source Code Pro" w:hAnsi="Source Code Pro"/>
+          <w:sz w:val="22"/>
+        </w:rPr>
+        <w:t>lastName</w:t>
+      </w:r>
+    </w:p>
+    <w:p>
+      <w:pPr>
+        <w:tabs>
+          <w:tab w:val="left" w:pos="4320"/>
+        </w:tabs>
+        <w:spacing w:line="276" w:lineRule="auto"/>
+        <w:ind w:left="4680" w:hanging="3960"/>
+        <w:rPr>
+          <w:rFonts w:ascii="Source Code Pro" w:hAnsi="Source Code Pro"/>
+          <w:sz w:val="22"/>
+        </w:rPr>
+      </w:pPr>
+      <w:r>
+        <w:rPr>
+          <w:rFonts w:ascii="Source Code Pro" w:hAnsi="Source Code Pro"/>
+          <w:sz w:val="22"/>
+        </w:rPr>
+        <w:t>email</w:t>
+      </w:r>
+    </w:p>
+    <w:p>
+      <w:pPr>
+        <w:tabs>
+          <w:tab w:val="left" w:pos="4320"/>
+        </w:tabs>
+        <w:spacing w:line="276" w:lineRule="auto"/>
+        <w:ind w:left="4680" w:hanging="3960"/>
+        <w:rPr>
+          <w:rFonts w:ascii="Source Code Pro" w:hAnsi="Source Code Pro"/>
+          <w:sz w:val="22"/>
+        </w:rPr>
+      </w:pPr>
+      <w:r>
+        <w:rPr>
+          <w:rFonts w:ascii="Source Code Pro" w:hAnsi="Source Code Pro"/>
+          <w:sz w:val="22"/>
+        </w:rPr>
+        <w:t>password</w:t>
+      </w:r>
+    </w:p>
+    <w:p>
+      <w:pPr>
+        <w:tabs>
+          <w:tab w:val="left" w:pos="4320"/>
+        </w:tabs>
+        <w:spacing w:line="276" w:lineRule="auto"/>
+        <w:ind w:left="4680" w:hanging="4320"/>
+        <w:rPr>
+          <w:rFonts w:ascii="Source Code Pro" w:hAnsi="Source Code Pro"/>
+          <w:i/>
+          <w:sz w:val="22"/>
+        </w:rPr>
+      </w:pPr>
+      <w:r>
+        <w:rPr>
+          <w:rFonts w:ascii="Source Code Pro" w:hAnsi="Source Code Pro"/>
+          <w:sz w:val="22"/>
+        </w:rPr>
+        <w:t>/addRole</w:t>
+      </w:r>
+      <w:r>
+        <w:rPr>
+          <w:rFonts w:ascii="Source Code Pro" w:hAnsi="Source Code Pro"/>
+          <w:sz w:val="22"/>
+        </w:rPr>
+        <w:tab/>
+      </w:r>
+      <w:r>
+        <w:rPr>
+          <w:rFonts w:ascii="Source Code Pro" w:hAnsi="Source Code Pro"/>
+          <w:i/>
+          <w:sz w:val="22"/>
+        </w:rPr>
+        <w:t>adds a systems admin role to the account</w:t>
+      </w:r>
+    </w:p>
+    <w:p>
+      <w:pPr>
+        <w:tabs>
+          <w:tab w:val="left" w:pos="4320"/>
+        </w:tabs>
+        <w:spacing w:line="276" w:lineRule="auto"/>
+        <w:ind w:left="4680" w:hanging="3960"/>
+        <w:rPr>
+          <w:rFonts w:ascii="Source Code Pro" w:hAnsi="Source Code Pro"/>
+          <w:sz w:val="22"/>
+        </w:rPr>
+      </w:pPr>
+      <w:r>
+        <w:rPr>
+          <w:rFonts w:ascii="Source Code Pro" w:hAnsi="Source Code Pro"/>
+          <w:sz w:val="22"/>
+        </w:rPr>
+        <w:t>accountId</w:t>
+      </w:r>
+    </w:p>
+    <w:p>
+      <w:pPr>
+        <w:tabs>
+          <w:tab w:val="left" w:pos="4320"/>
+        </w:tabs>
+        <w:spacing w:line="276" w:lineRule="auto"/>
+        <w:ind w:left="4680" w:hanging="3960"/>
+        <w:rPr>
+          <w:rFonts w:ascii="Source Code Pro" w:hAnsi="Source Code Pro"/>
+          <w:sz w:val="22"/>
+        </w:rPr>
+      </w:pPr>
+      <w:r>
+        <w:rPr>
+          <w:rFonts w:ascii="Source Code Pro" w:hAnsi="Source Code Pro"/>
+          <w:sz w:val="22"/>
+        </w:rPr>
+        <w:t>role</w:t>
+      </w:r>
+    </w:p>
+    <w:p>
+      <w:pPr>
+        <w:tabs>
+          <w:tab w:val="left" w:pos="4320"/>
+        </w:tabs>
+        <w:spacing w:line="276" w:lineRule="auto"/>
+        <w:ind w:left="4680" w:hanging="4320"/>
+        <w:rPr>
+          <w:rFonts w:ascii="Source Code Pro" w:hAnsi="Source Code Pro"/>
+          <w:i/>
+          <w:sz w:val="22"/>
+        </w:rPr>
+      </w:pPr>
+      <w:r>
+        <w:rPr>
+          <w:rFonts w:ascii="Source Code Pro" w:hAnsi="Source Code Pro"/>
+          <w:sz w:val="22"/>
+        </w:rPr>
+        <w:t>/addLot</w:t>
+      </w:r>
+      <w:r>
+        <w:rPr>
+          <w:rFonts w:ascii="Source Code Pro" w:hAnsi="Source Code Pro"/>
+          <w:sz w:val="22"/>
+        </w:rPr>
+        <w:tab/>
+      </w:r>
+      <w:r>
+        <w:rPr>
+          <w:rFonts w:ascii="Source Code Pro" w:hAnsi="Source Code Pro"/>
+          <w:i/>
+          <w:sz w:val="22"/>
+        </w:rPr>
+        <w:t>adds a lot and corresponding role to the account</w:t>
+      </w:r>
+    </w:p>
+    <w:p>
+      <w:pPr>
+        <w:tabs>
+          <w:tab w:val="left" w:pos="4320"/>
+        </w:tabs>
+        <w:spacing w:line="276" w:lineRule="auto"/>
+        <w:ind w:left="4680" w:hanging="3960"/>
+        <w:rPr>
+          <w:rFonts w:ascii="Source Code Pro" w:hAnsi="Source Code Pro"/>
+          <w:sz w:val="22"/>
+        </w:rPr>
+      </w:pPr>
+      <w:r>
+        <w:rPr>
+          <w:rFonts w:ascii="Source Code Pro" w:hAnsi="Source Code Pro"/>
+          <w:sz w:val="22"/>
+        </w:rPr>
+        <w:t>accountId</w:t>
+      </w:r>
+    </w:p>
+    <w:p>
+      <w:pPr>
+        <w:tabs>
+          <w:tab w:val="left" w:pos="4320"/>
+        </w:tabs>
+        <w:spacing w:line="276" w:lineRule="auto"/>
+        <w:ind w:left="4680" w:hanging="3960"/>
+        <w:rPr>
+          <w:rFonts w:ascii="Source Code Pro" w:hAnsi="Source Code Pro"/>
+          <w:sz w:val="22"/>
+        </w:rPr>
+      </w:pPr>
+      <w:r>
+        <w:rPr>
+          <w:rFonts w:ascii="Source Code Pro" w:hAnsi="Source Code Pro"/>
+          <w:sz w:val="22"/>
+        </w:rPr>
+        <w:t>lotId</w:t>
+      </w:r>
+    </w:p>
+    <w:p>
+      <w:pPr>
+        <w:tabs>
+          <w:tab w:val="left" w:pos="4320"/>
+        </w:tabs>
+        <w:spacing w:line="276" w:lineRule="auto"/>
+        <w:ind w:left="4680" w:hanging="3960"/>
+        <w:rPr>
+          <w:rFonts w:ascii="Source Code Pro" w:hAnsi="Source Code Pro"/>
+          <w:sz w:val="22"/>
+        </w:rPr>
+      </w:pPr>
+      <w:r>
+        <w:rPr>
+          <w:rFonts w:ascii="Source Code Pro" w:hAnsi="Source Code Pro"/>
+          <w:sz w:val="22"/>
+        </w:rPr>
+        <w:t>role</w:t>
+      </w:r>
+    </w:p>
+    <w:p>
+      <w:pPr>
+        <w:tabs>
+          <w:tab w:val="left" w:pos="4320"/>
+        </w:tabs>
+        <w:spacing w:line="276" w:lineRule="auto"/>
+        <w:rPr>
+          <w:rFonts w:ascii="Source Code Pro" w:hAnsi="Source Code Pro"/>
+          <w:sz w:val="22"/>
+        </w:rPr>
+      </w:pPr>
+    </w:p>
+    <w:p>
+      <w:pPr>
+        <w:tabs>
+          <w:tab w:val="left" w:pos="4320"/>
+        </w:tabs>
+        <w:spacing w:line="276" w:lineRule="auto"/>
+        <w:rPr>
+          <w:rFonts w:ascii="Source Code Pro" w:hAnsi="Source Code Pro"/>
+          <w:sz w:val="22"/>
+        </w:rPr>
+      </w:pPr>
+      <w:r>
+        <w:rPr>
+          <w:rFonts w:ascii="Source Code Pro" w:hAnsi="Source Code Pro"/>
+          <w:sz w:val="22"/>
+        </w:rPr>
+        <w:t>Lot</w:t>
+      </w:r>
+      <w:r>
+        <w:rPr>
+          <w:rFonts w:ascii="Source Code Pro" w:hAnsi="Source Code Pro"/>
+          <w:sz w:val="22"/>
+        </w:rPr>
+        <w:t>:</w:t>
+      </w:r>
+    </w:p>
+    <w:p>
+      <w:pPr>
+        <w:tabs>
+          <w:tab w:val="left" w:pos="4320"/>
+        </w:tabs>
+        <w:spacing w:line="276" w:lineRule="auto"/>
+        <w:ind w:left="4680" w:hanging="4320"/>
+        <w:rPr>
+          <w:rFonts w:ascii="Source Code Pro" w:hAnsi="Source Code Pro"/>
+          <w:i/>
+          <w:sz w:val="22"/>
+        </w:rPr>
+      </w:pPr>
+      <w:r>
+        <w:rPr>
+          <w:rFonts w:ascii="Source Code Pro" w:hAnsi="Source Code Pro"/>
+          <w:sz w:val="22"/>
+        </w:rPr>
+        <w:t>/newLot</w:t>
+      </w:r>
+      <w:r>
+        <w:rPr>
+          <w:rFonts w:ascii="Source Code Pro" w:hAnsi="Source Code Pro"/>
+          <w:sz w:val="22"/>
+        </w:rPr>
+        <w:tab/>
+      </w:r>
+      <w:r>
+        <w:rPr>
+          <w:rFonts w:ascii="Source Code Pro" w:hAnsi="Source Code Pro"/>
+          <w:i/>
+          <w:sz w:val="22"/>
+        </w:rPr>
+        <w:t>creates a new lot</w:t>
+      </w:r>
+      <w:r>
+        <w:rPr>
+          <w:rFonts w:ascii="Source Code Pro" w:hAnsi="Source Code Pro"/>
+          <w:i/>
+          <w:sz w:val="22"/>
+        </w:rPr>
+        <w:t xml:space="preserve"> (returns updated account)</w:t>
+      </w:r>
       <w:bookmarkStart w:id="0" w:name="_GoBack"/>
       <w:bookmarkEnd w:id="0"/>
-    </w:p>
-    <w:p>
-      <w:pPr>
-        <w:tabs>
-          <w:tab w:val="left" w:pos="4320"/>
-        </w:tabs>
-        <w:spacing w:line="276" w:lineRule="auto"/>
-        <w:ind w:left="4680" w:hanging="3960"/>
-        <w:rPr>
-          <w:rFonts w:ascii="Source Code Pro" w:hAnsi="Source Code Pro"/>
-          <w:sz w:val="22"/>
-        </w:rPr>
-      </w:pPr>
-      <w:r>
-        <w:rPr>
-          <w:rFonts w:ascii="Source Code Pro" w:hAnsi="Source Code Pro"/>
-          <w:sz w:val="22"/>
-        </w:rPr>
-        <w:t>password</w:t>
-      </w:r>
-    </w:p>
-    <w:p>
-      <w:pPr>
-        <w:tabs>
-          <w:tab w:val="left" w:pos="4320"/>
-        </w:tabs>
-        <w:spacing w:line="276" w:lineRule="auto"/>
-        <w:ind w:left="4680" w:hanging="4320"/>
-        <w:rPr>
-          <w:rFonts w:ascii="Source Code Pro" w:hAnsi="Source Code Pro"/>
-          <w:i/>
-          <w:sz w:val="22"/>
-        </w:rPr>
-      </w:pPr>
-      <w:r>
-        <w:rPr>
-          <w:rFonts w:ascii="Source Code Pro" w:hAnsi="Source Code Pro"/>
-          <w:sz w:val="22"/>
-        </w:rPr>
-        <w:t>/</w:t>
-      </w:r>
-      <w:r>
-        <w:rPr>
-          <w:rFonts w:ascii="Source Code Pro" w:hAnsi="Source Code Pro"/>
-          <w:sz w:val="22"/>
-        </w:rPr>
-        <w:t>signup</w:t>
-      </w:r>
-      <w:r>
-        <w:rPr>
-          <w:rFonts w:ascii="Source Code Pro" w:hAnsi="Source Code Pro"/>
-          <w:sz w:val="22"/>
-        </w:rPr>
-        <w:tab/>
-      </w:r>
-      <w:r>
-        <w:rPr>
-          <w:rFonts w:ascii="Source Code Pro" w:hAnsi="Source Code Pro"/>
-          <w:i/>
-          <w:sz w:val="22"/>
-        </w:rPr>
-        <w:t xml:space="preserve">handles signup and </w:t>
-      </w:r>
-      <w:r>
-        <w:rPr>
-          <w:rFonts w:ascii="Source Code Pro" w:hAnsi="Source Code Pro"/>
-          <w:i/>
-          <w:sz w:val="22"/>
-        </w:rPr>
-        <w:t>creates a new account</w:t>
-      </w:r>
-    </w:p>
-    <w:p>
-      <w:pPr>
-        <w:tabs>
-          <w:tab w:val="left" w:pos="4320"/>
-        </w:tabs>
-        <w:spacing w:line="276" w:lineRule="auto"/>
-        <w:ind w:left="4680" w:hanging="3960"/>
-        <w:rPr>
-          <w:rFonts w:ascii="Source Code Pro" w:hAnsi="Source Code Pro"/>
-          <w:sz w:val="22"/>
-        </w:rPr>
-      </w:pPr>
-      <w:r>
-        <w:rPr>
-          <w:rFonts w:ascii="Source Code Pro" w:hAnsi="Source Code Pro"/>
-          <w:sz w:val="22"/>
-        </w:rPr>
-        <w:t>firstName</w:t>
-      </w:r>
-    </w:p>
-    <w:p>
-      <w:pPr>
-        <w:tabs>
-          <w:tab w:val="left" w:pos="4320"/>
-        </w:tabs>
-        <w:spacing w:line="276" w:lineRule="auto"/>
-        <w:ind w:left="4680" w:hanging="3960"/>
-        <w:rPr>
-          <w:rFonts w:ascii="Source Code Pro" w:hAnsi="Source Code Pro"/>
-          <w:sz w:val="22"/>
-        </w:rPr>
-      </w:pPr>
-      <w:r>
-        <w:rPr>
-          <w:rFonts w:ascii="Source Code Pro" w:hAnsi="Source Code Pro"/>
-          <w:sz w:val="22"/>
-        </w:rPr>
-        <w:t>lastName</w:t>
-      </w:r>
-    </w:p>
-    <w:p>
-      <w:pPr>
-        <w:tabs>
-          <w:tab w:val="left" w:pos="4320"/>
-        </w:tabs>
-        <w:spacing w:line="276" w:lineRule="auto"/>
-        <w:ind w:left="4680" w:hanging="3960"/>
-        <w:rPr>
-          <w:rFonts w:ascii="Source Code Pro" w:hAnsi="Source Code Pro"/>
-          <w:sz w:val="22"/>
-        </w:rPr>
-      </w:pPr>
-      <w:r>
-        <w:rPr>
-          <w:rFonts w:ascii="Source Code Pro" w:hAnsi="Source Code Pro"/>
-          <w:sz w:val="22"/>
-        </w:rPr>
-        <w:t>email</w:t>
-      </w:r>
-    </w:p>
-    <w:p>
-      <w:pPr>
-        <w:tabs>
-          <w:tab w:val="left" w:pos="4320"/>
-        </w:tabs>
-        <w:spacing w:line="276" w:lineRule="auto"/>
-        <w:ind w:left="4680" w:hanging="3960"/>
-        <w:rPr>
-          <w:rFonts w:ascii="Source Code Pro" w:hAnsi="Source Code Pro"/>
-          <w:sz w:val="22"/>
-        </w:rPr>
-      </w:pPr>
-      <w:r>
-        <w:rPr>
-          <w:rFonts w:ascii="Source Code Pro" w:hAnsi="Source Code Pro"/>
-          <w:sz w:val="22"/>
-        </w:rPr>
-        <w:t>password</w:t>
-      </w:r>
-    </w:p>
-    <w:p>
-      <w:pPr>
-        <w:tabs>
-          <w:tab w:val="left" w:pos="4320"/>
-        </w:tabs>
-        <w:spacing w:line="276" w:lineRule="auto"/>
-        <w:ind w:left="4680" w:hanging="4320"/>
-        <w:rPr>
-          <w:rFonts w:ascii="Source Code Pro" w:hAnsi="Source Code Pro"/>
-          <w:i/>
-          <w:sz w:val="22"/>
-        </w:rPr>
-      </w:pPr>
-      <w:r>
-        <w:rPr>
-          <w:rFonts w:ascii="Source Code Pro" w:hAnsi="Source Code Pro"/>
-          <w:sz w:val="22"/>
-        </w:rPr>
-        <w:t>/addRole</w:t>
-      </w:r>
-      <w:r>
-        <w:rPr>
-          <w:rFonts w:ascii="Source Code Pro" w:hAnsi="Source Code Pro"/>
-          <w:sz w:val="22"/>
-        </w:rPr>
-        <w:tab/>
-      </w:r>
-      <w:r>
-        <w:rPr>
-          <w:rFonts w:ascii="Source Code Pro" w:hAnsi="Source Code Pro"/>
-          <w:i/>
-          <w:sz w:val="22"/>
-        </w:rPr>
-        <w:t>adds a systems admin role to the account</w:t>
-      </w:r>
-    </w:p>
-    <w:p>
-      <w:pPr>
-        <w:tabs>
-          <w:tab w:val="left" w:pos="4320"/>
-        </w:tabs>
-        <w:spacing w:line="276" w:lineRule="auto"/>
-        <w:ind w:left="4680" w:hanging="3960"/>
-        <w:rPr>
-          <w:rFonts w:ascii="Source Code Pro" w:hAnsi="Source Code Pro"/>
-          <w:sz w:val="22"/>
-        </w:rPr>
-      </w:pPr>
-      <w:r>
-        <w:rPr>
-          <w:rFonts w:ascii="Source Code Pro" w:hAnsi="Source Code Pro"/>
-          <w:sz w:val="22"/>
-        </w:rPr>
-        <w:t>accountId</w:t>
-      </w:r>
-    </w:p>
-    <w:p>
-      <w:pPr>
-        <w:tabs>
-          <w:tab w:val="left" w:pos="4320"/>
-        </w:tabs>
-        <w:spacing w:line="276" w:lineRule="auto"/>
-        <w:ind w:left="4680" w:hanging="3960"/>
-        <w:rPr>
-          <w:rFonts w:ascii="Source Code Pro" w:hAnsi="Source Code Pro"/>
-          <w:sz w:val="22"/>
-        </w:rPr>
-      </w:pPr>
-      <w:r>
-        <w:rPr>
-          <w:rFonts w:ascii="Source Code Pro" w:hAnsi="Source Code Pro"/>
-          <w:sz w:val="22"/>
-        </w:rPr>
-        <w:t>role</w:t>
-      </w:r>
-    </w:p>
-    <w:p>
-      <w:pPr>
-        <w:tabs>
-          <w:tab w:val="left" w:pos="4320"/>
-        </w:tabs>
-        <w:spacing w:line="276" w:lineRule="auto"/>
-        <w:ind w:left="4680" w:hanging="4320"/>
-        <w:rPr>
-          <w:rFonts w:ascii="Source Code Pro" w:hAnsi="Source Code Pro"/>
-          <w:i/>
-          <w:sz w:val="22"/>
-        </w:rPr>
-      </w:pPr>
-      <w:r>
-        <w:rPr>
-          <w:rFonts w:ascii="Source Code Pro" w:hAnsi="Source Code Pro"/>
-          <w:sz w:val="22"/>
-        </w:rPr>
-        <w:t>/addLot</w:t>
-      </w:r>
-      <w:r>
-        <w:rPr>
-          <w:rFonts w:ascii="Source Code Pro" w:hAnsi="Source Code Pro"/>
-          <w:sz w:val="22"/>
-        </w:rPr>
-        <w:tab/>
-      </w:r>
-      <w:r>
-        <w:rPr>
-          <w:rFonts w:ascii="Source Code Pro" w:hAnsi="Source Code Pro"/>
-          <w:i/>
-          <w:sz w:val="22"/>
-        </w:rPr>
-        <w:t>adds a lot and corresponding role to the account</w:t>
-      </w:r>
-    </w:p>
-    <w:p>
-      <w:pPr>
-        <w:tabs>
-          <w:tab w:val="left" w:pos="4320"/>
-        </w:tabs>
-        <w:spacing w:line="276" w:lineRule="auto"/>
-        <w:ind w:left="4680" w:hanging="3960"/>
-        <w:rPr>
-          <w:rFonts w:ascii="Source Code Pro" w:hAnsi="Source Code Pro"/>
-          <w:sz w:val="22"/>
-        </w:rPr>
-      </w:pPr>
-      <w:r>
-        <w:rPr>
-          <w:rFonts w:ascii="Source Code Pro" w:hAnsi="Source Code Pro"/>
-          <w:sz w:val="22"/>
-        </w:rPr>
-        <w:t>accountId</w:t>
-      </w:r>
-    </w:p>
-    <w:p>
-      <w:pPr>
-        <w:tabs>
-          <w:tab w:val="left" w:pos="4320"/>
-        </w:tabs>
-        <w:spacing w:line="276" w:lineRule="auto"/>
-        <w:ind w:left="4680" w:hanging="3960"/>
-        <w:rPr>
-          <w:rFonts w:ascii="Source Code Pro" w:hAnsi="Source Code Pro"/>
-          <w:sz w:val="22"/>
-        </w:rPr>
-      </w:pPr>
-      <w:r>
-        <w:rPr>
-          <w:rFonts w:ascii="Source Code Pro" w:hAnsi="Source Code Pro"/>
-          <w:sz w:val="22"/>
-        </w:rPr>
-        <w:t>lotId</w:t>
-      </w:r>
-    </w:p>
-    <w:p>
-      <w:pPr>
-        <w:tabs>
-          <w:tab w:val="left" w:pos="4320"/>
-        </w:tabs>
-        <w:spacing w:line="276" w:lineRule="auto"/>
-        <w:ind w:left="4680" w:hanging="3960"/>
-        <w:rPr>
-          <w:rFonts w:ascii="Source Code Pro" w:hAnsi="Source Code Pro"/>
-          <w:sz w:val="22"/>
-        </w:rPr>
-      </w:pPr>
-      <w:r>
-        <w:rPr>
-          <w:rFonts w:ascii="Source Code Pro" w:hAnsi="Source Code Pro"/>
-          <w:sz w:val="22"/>
-        </w:rPr>
-        <w:t>role</w:t>
-      </w:r>
-    </w:p>
-    <w:p>
-      <w:pPr>
-        <w:tabs>
-          <w:tab w:val="left" w:pos="4320"/>
-        </w:tabs>
-        <w:spacing w:line="276" w:lineRule="auto"/>
-        <w:rPr>
-          <w:rFonts w:ascii="Source Code Pro" w:hAnsi="Source Code Pro"/>
-          <w:sz w:val="22"/>
-        </w:rPr>
-      </w:pPr>
-    </w:p>
-    <w:p>
-      <w:pPr>
-        <w:tabs>
-          <w:tab w:val="left" w:pos="4320"/>
-        </w:tabs>
-        <w:spacing w:line="276" w:lineRule="auto"/>
-        <w:rPr>
-          <w:rFonts w:ascii="Source Code Pro" w:hAnsi="Source Code Pro"/>
-          <w:sz w:val="22"/>
-        </w:rPr>
-      </w:pPr>
-      <w:r>
-        <w:rPr>
-          <w:rFonts w:ascii="Source Code Pro" w:hAnsi="Source Code Pro"/>
-          <w:sz w:val="22"/>
-        </w:rPr>
-        <w:t>Lot</w:t>
-      </w:r>
-      <w:r>
-        <w:rPr>
-          <w:rFonts w:ascii="Source Code Pro" w:hAnsi="Source Code Pro"/>
-          <w:sz w:val="22"/>
-        </w:rPr>
-        <w:t>:</w:t>
-      </w:r>
-    </w:p>
-    <w:p>
-      <w:pPr>
-        <w:tabs>
-          <w:tab w:val="left" w:pos="4320"/>
-        </w:tabs>
-        <w:spacing w:line="276" w:lineRule="auto"/>
-        <w:ind w:left="4680" w:hanging="4320"/>
-        <w:rPr>
-          <w:rFonts w:ascii="Source Code Pro" w:hAnsi="Source Code Pro"/>
-          <w:i/>
-          <w:sz w:val="22"/>
-        </w:rPr>
-      </w:pPr>
-      <w:r>
-        <w:rPr>
-          <w:rFonts w:ascii="Source Code Pro" w:hAnsi="Source Code Pro"/>
-          <w:sz w:val="22"/>
-        </w:rPr>
-        <w:t>/newLot</w:t>
-      </w:r>
-      <w:r>
-        <w:rPr>
-          <w:rFonts w:ascii="Source Code Pro" w:hAnsi="Source Code Pro"/>
-          <w:sz w:val="22"/>
-        </w:rPr>
-        <w:tab/>
-      </w:r>
-      <w:r>
-        <w:rPr>
-          <w:rFonts w:ascii="Source Code Pro" w:hAnsi="Source Code Pro"/>
-          <w:i/>
-          <w:sz w:val="22"/>
-        </w:rPr>
-        <w:t>creates a new lot</w:t>
-      </w:r>
     </w:p>
     <w:p>
       <w:pPr>

</xml_diff>

<commit_message>
changed rate -> price
</commit_message>
<xml_diff>
--- a/API List.docx
+++ b/API List.docx
@@ -136,6 +136,7 @@
           <w:sz w:val="22"/>
         </w:rPr>
       </w:pPr>
+      <w:proofErr w:type="gramStart"/>
       <w:r>
         <w:rPr>
           <w:rFonts w:ascii="Source Code Pro" w:hAnsi="Source Code Pro"/>
@@ -144,6 +145,7 @@
         </w:rPr>
         <w:t>id</w:t>
       </w:r>
+      <w:proofErr w:type="gramEnd"/>
       <w:r>
         <w:rPr>
           <w:rFonts w:ascii="Source Code Pro" w:hAnsi="Source Code Pro"/>
@@ -179,6 +181,7 @@
           <w:sz w:val="22"/>
         </w:rPr>
       </w:pPr>
+      <w:proofErr w:type="gramStart"/>
       <w:r>
         <w:rPr>
           <w:rFonts w:ascii="Source Code Pro" w:hAnsi="Source Code Pro"/>
@@ -187,6 +190,7 @@
         </w:rPr>
         <w:t>firstName</w:t>
       </w:r>
+      <w:proofErr w:type="gramEnd"/>
       <w:r>
         <w:rPr>
           <w:rFonts w:ascii="Source Code Pro" w:hAnsi="Source Code Pro"/>
@@ -208,6 +212,7 @@
           <w:sz w:val="22"/>
         </w:rPr>
       </w:pPr>
+      <w:proofErr w:type="gramStart"/>
       <w:r>
         <w:rPr>
           <w:rFonts w:ascii="Source Code Pro" w:hAnsi="Source Code Pro"/>
@@ -216,6 +221,7 @@
         </w:rPr>
         <w:t>lastName</w:t>
       </w:r>
+      <w:proofErr w:type="gramEnd"/>
       <w:r>
         <w:rPr>
           <w:rFonts w:ascii="Source Code Pro" w:hAnsi="Source Code Pro"/>
@@ -238,6 +244,7 @@
           <w:sz w:val="22"/>
         </w:rPr>
       </w:pPr>
+      <w:proofErr w:type="gramStart"/>
       <w:r>
         <w:rPr>
           <w:rFonts w:ascii="Source Code Pro" w:hAnsi="Source Code Pro"/>
@@ -246,6 +253,7 @@
         </w:rPr>
         <w:t>email</w:t>
       </w:r>
+      <w:proofErr w:type="gramEnd"/>
       <w:r>
         <w:rPr>
           <w:rFonts w:ascii="Source Code Pro" w:hAnsi="Source Code Pro"/>
@@ -291,6 +299,7 @@
           <w:sz w:val="22"/>
         </w:rPr>
       </w:pPr>
+      <w:proofErr w:type="gramStart"/>
       <w:r>
         <w:rPr>
           <w:rFonts w:ascii="Source Code Pro" w:hAnsi="Source Code Pro"/>
@@ -299,6 +308,7 @@
         </w:rPr>
         <w:t>password</w:t>
       </w:r>
+      <w:proofErr w:type="gramEnd"/>
       <w:r>
         <w:rPr>
           <w:rFonts w:ascii="Source Code Pro" w:hAnsi="Source Code Pro"/>
@@ -335,6 +345,7 @@
           <w:sz w:val="22"/>
         </w:rPr>
       </w:pPr>
+      <w:proofErr w:type="gramStart"/>
       <w:r>
         <w:rPr>
           <w:rFonts w:ascii="Source Code Pro" w:hAnsi="Source Code Pro"/>
@@ -343,6 +354,7 @@
         </w:rPr>
         <w:t>phone</w:t>
       </w:r>
+      <w:proofErr w:type="gramEnd"/>
       <w:r>
         <w:rPr>
           <w:rFonts w:ascii="Source Code Pro" w:hAnsi="Source Code Pro"/>
@@ -363,6 +375,7 @@
           <w:sz w:val="22"/>
         </w:rPr>
       </w:pPr>
+      <w:proofErr w:type="gramStart"/>
       <w:r>
         <w:rPr>
           <w:rFonts w:ascii="Source Code Pro" w:hAnsi="Source Code Pro"/>
@@ -371,6 +384,7 @@
         </w:rPr>
         <w:t>photo</w:t>
       </w:r>
+      <w:proofErr w:type="gramEnd"/>
       <w:r>
         <w:rPr>
           <w:rFonts w:ascii="Source Code Pro" w:hAnsi="Source Code Pro"/>
@@ -404,6 +418,7 @@
           <w:sz w:val="22"/>
         </w:rPr>
       </w:pPr>
+      <w:proofErr w:type="gramStart"/>
       <w:r>
         <w:rPr>
           <w:rFonts w:ascii="Source Code Pro" w:hAnsi="Source Code Pro"/>
@@ -412,6 +427,7 @@
         </w:rPr>
         <w:t>paid</w:t>
       </w:r>
+      <w:proofErr w:type="gramEnd"/>
       <w:r>
         <w:rPr>
           <w:rFonts w:ascii="Source Code Pro" w:hAnsi="Source Code Pro"/>
@@ -440,6 +456,7 @@
           <w:sz w:val="22"/>
         </w:rPr>
       </w:pPr>
+      <w:proofErr w:type="gramStart"/>
       <w:r>
         <w:rPr>
           <w:rFonts w:ascii="Source Code Pro" w:hAnsi="Source Code Pro"/>
@@ -448,6 +465,7 @@
         </w:rPr>
         <w:t>billingAddress</w:t>
       </w:r>
+      <w:proofErr w:type="gramEnd"/>
       <w:r>
         <w:rPr>
           <w:rFonts w:ascii="Source Code Pro" w:hAnsi="Source Code Pro"/>
@@ -491,6 +509,7 @@
           <w:sz w:val="22"/>
         </w:rPr>
       </w:pPr>
+      <w:proofErr w:type="gramStart"/>
       <w:r>
         <w:rPr>
           <w:rFonts w:ascii="Source Code Pro" w:hAnsi="Source Code Pro"/>
@@ -499,6 +518,7 @@
         </w:rPr>
         <w:t>street</w:t>
       </w:r>
+      <w:proofErr w:type="gramEnd"/>
       <w:r>
         <w:rPr>
           <w:rFonts w:ascii="Source Code Pro" w:hAnsi="Source Code Pro"/>
@@ -519,6 +539,7 @@
           <w:sz w:val="22"/>
         </w:rPr>
       </w:pPr>
+      <w:proofErr w:type="gramStart"/>
       <w:r>
         <w:rPr>
           <w:rFonts w:ascii="Source Code Pro" w:hAnsi="Source Code Pro"/>
@@ -527,6 +548,7 @@
         </w:rPr>
         <w:t>city</w:t>
       </w:r>
+      <w:proofErr w:type="gramEnd"/>
       <w:r>
         <w:rPr>
           <w:rFonts w:ascii="Source Code Pro" w:hAnsi="Source Code Pro"/>
@@ -554,6 +576,7 @@
           <w:sz w:val="22"/>
         </w:rPr>
       </w:pPr>
+      <w:proofErr w:type="gramStart"/>
       <w:r>
         <w:rPr>
           <w:rFonts w:ascii="Source Code Pro" w:hAnsi="Source Code Pro"/>
@@ -562,6 +585,7 @@
         </w:rPr>
         <w:t>state</w:t>
       </w:r>
+      <w:proofErr w:type="gramEnd"/>
       <w:r>
         <w:rPr>
           <w:rFonts w:ascii="Source Code Pro" w:hAnsi="Source Code Pro"/>
@@ -589,6 +613,7 @@
           <w:sz w:val="22"/>
         </w:rPr>
       </w:pPr>
+      <w:proofErr w:type="gramStart"/>
       <w:r>
         <w:rPr>
           <w:rFonts w:ascii="Source Code Pro" w:hAnsi="Source Code Pro"/>
@@ -597,6 +622,7 @@
         </w:rPr>
         <w:t>zipcode</w:t>
       </w:r>
+      <w:proofErr w:type="gramEnd"/>
       <w:r>
         <w:rPr>
           <w:rFonts w:ascii="Source Code Pro" w:hAnsi="Source Code Pro"/>
@@ -652,6 +678,7 @@
           <w:sz w:val="22"/>
         </w:rPr>
       </w:pPr>
+      <w:proofErr w:type="gramStart"/>
       <w:r>
         <w:rPr>
           <w:rFonts w:ascii="Source Code Pro" w:hAnsi="Source Code Pro"/>
@@ -660,6 +687,7 @@
         </w:rPr>
         <w:t>creditCard</w:t>
       </w:r>
+      <w:proofErr w:type="gramEnd"/>
       <w:r>
         <w:rPr>
           <w:rFonts w:ascii="Source Code Pro" w:hAnsi="Source Code Pro"/>
@@ -709,6 +737,7 @@
           <w:sz w:val="22"/>
         </w:rPr>
       </w:pPr>
+      <w:proofErr w:type="gramStart"/>
       <w:r>
         <w:rPr>
           <w:rFonts w:ascii="Source Code Pro" w:hAnsi="Source Code Pro"/>
@@ -717,6 +746,7 @@
         </w:rPr>
         <w:t>lots</w:t>
       </w:r>
+      <w:proofErr w:type="gramEnd"/>
       <w:r>
         <w:rPr>
           <w:rFonts w:ascii="Source Code Pro" w:hAnsi="Source Code Pro"/>
@@ -770,6 +800,7 @@
           <w:sz w:val="22"/>
         </w:rPr>
       </w:pPr>
+      <w:proofErr w:type="gramStart"/>
       <w:r>
         <w:rPr>
           <w:rFonts w:ascii="Source Code Pro" w:hAnsi="Source Code Pro"/>
@@ -778,6 +809,7 @@
         </w:rPr>
         <w:t>roles</w:t>
       </w:r>
+      <w:proofErr w:type="gramEnd"/>
       <w:r>
         <w:rPr>
           <w:rFonts w:ascii="Source Code Pro" w:hAnsi="Source Code Pro"/>
@@ -900,6 +932,7 @@
           <w:sz w:val="22"/>
         </w:rPr>
       </w:pPr>
+      <w:proofErr w:type="gramStart"/>
       <w:r>
         <w:rPr>
           <w:rFonts w:ascii="Source Code Pro" w:hAnsi="Source Code Pro"/>
@@ -908,6 +941,7 @@
         </w:rPr>
         <w:t>id</w:t>
       </w:r>
+      <w:proofErr w:type="gramEnd"/>
       <w:r>
         <w:rPr>
           <w:rFonts w:ascii="Source Code Pro" w:hAnsi="Source Code Pro"/>
@@ -944,6 +978,7 @@
           <w:sz w:val="22"/>
         </w:rPr>
       </w:pPr>
+      <w:proofErr w:type="gramStart"/>
       <w:r>
         <w:rPr>
           <w:rFonts w:ascii="Source Code Pro" w:hAnsi="Source Code Pro"/>
@@ -952,6 +987,7 @@
         </w:rPr>
         <w:t>name</w:t>
       </w:r>
+      <w:proofErr w:type="gramEnd"/>
       <w:r>
         <w:rPr>
           <w:rFonts w:ascii="Source Code Pro" w:hAnsi="Source Code Pro"/>
@@ -973,6 +1009,7 @@
           <w:sz w:val="22"/>
         </w:rPr>
       </w:pPr>
+      <w:proofErr w:type="gramStart"/>
       <w:r>
         <w:rPr>
           <w:rFonts w:ascii="Source Code Pro" w:hAnsi="Source Code Pro"/>
@@ -981,6 +1018,7 @@
         </w:rPr>
         <w:t>type</w:t>
       </w:r>
+      <w:proofErr w:type="gramEnd"/>
       <w:r>
         <w:rPr>
           <w:rFonts w:ascii="Source Code Pro" w:hAnsi="Source Code Pro"/>
@@ -1019,6 +1057,7 @@
           <w:u w:val="single"/>
         </w:rPr>
       </w:pPr>
+      <w:proofErr w:type="gramStart"/>
       <w:r>
         <w:rPr>
           <w:rFonts w:ascii="Source Code Pro" w:hAnsi="Source Code Pro"/>
@@ -1027,6 +1066,7 @@
         </w:rPr>
         <w:t>address</w:t>
       </w:r>
+      <w:proofErr w:type="gramEnd"/>
       <w:r>
         <w:rPr>
           <w:rFonts w:ascii="Source Code Pro" w:hAnsi="Source Code Pro"/>
@@ -1064,6 +1104,7 @@
           <w:sz w:val="22"/>
         </w:rPr>
       </w:pPr>
+      <w:proofErr w:type="gramStart"/>
       <w:r>
         <w:rPr>
           <w:rFonts w:ascii="Source Code Pro" w:hAnsi="Source Code Pro"/>
@@ -1072,6 +1113,7 @@
         </w:rPr>
         <w:t>street</w:t>
       </w:r>
+      <w:proofErr w:type="gramEnd"/>
       <w:r>
         <w:rPr>
           <w:rFonts w:ascii="Source Code Pro" w:hAnsi="Source Code Pro"/>
@@ -1093,6 +1135,7 @@
           <w:sz w:val="22"/>
         </w:rPr>
       </w:pPr>
+      <w:proofErr w:type="gramStart"/>
       <w:r>
         <w:rPr>
           <w:rFonts w:ascii="Source Code Pro" w:hAnsi="Source Code Pro"/>
@@ -1101,6 +1144,7 @@
         </w:rPr>
         <w:t>city</w:t>
       </w:r>
+      <w:proofErr w:type="gramEnd"/>
       <w:r>
         <w:rPr>
           <w:rFonts w:ascii="Source Code Pro" w:hAnsi="Source Code Pro"/>
@@ -1122,6 +1166,7 @@
           <w:sz w:val="22"/>
         </w:rPr>
       </w:pPr>
+      <w:proofErr w:type="gramStart"/>
       <w:r>
         <w:rPr>
           <w:rFonts w:ascii="Source Code Pro" w:hAnsi="Source Code Pro"/>
@@ -1130,6 +1175,7 @@
         </w:rPr>
         <w:t>state</w:t>
       </w:r>
+      <w:proofErr w:type="gramEnd"/>
       <w:r>
         <w:rPr>
           <w:rFonts w:ascii="Source Code Pro" w:hAnsi="Source Code Pro"/>
@@ -1151,6 +1197,7 @@
           <w:sz w:val="22"/>
         </w:rPr>
       </w:pPr>
+      <w:proofErr w:type="gramStart"/>
       <w:r>
         <w:rPr>
           <w:rFonts w:ascii="Source Code Pro" w:hAnsi="Source Code Pro"/>
@@ -1159,6 +1206,7 @@
         </w:rPr>
         <w:t>zipcode</w:t>
       </w:r>
+      <w:proofErr w:type="gramEnd"/>
       <w:r>
         <w:rPr>
           <w:rFonts w:ascii="Source Code Pro" w:hAnsi="Source Code Pro"/>
@@ -1200,6 +1248,7 @@
           <w:sz w:val="22"/>
         </w:rPr>
       </w:pPr>
+      <w:proofErr w:type="gramStart"/>
       <w:r>
         <w:rPr>
           <w:rFonts w:ascii="Source Code Pro" w:hAnsi="Source Code Pro"/>
@@ -1208,6 +1257,7 @@
         </w:rPr>
         <w:t>location</w:t>
       </w:r>
+      <w:proofErr w:type="gramEnd"/>
       <w:r>
         <w:rPr>
           <w:rFonts w:ascii="Source Code Pro" w:hAnsi="Source Code Pro"/>
@@ -1275,6 +1325,7 @@
           <w:sz w:val="22"/>
         </w:rPr>
       </w:pPr>
+      <w:proofErr w:type="gramStart"/>
       <w:r>
         <w:rPr>
           <w:rFonts w:ascii="Source Code Pro" w:hAnsi="Source Code Pro"/>
@@ -1283,6 +1334,7 @@
         </w:rPr>
         <w:t>photo</w:t>
       </w:r>
+      <w:proofErr w:type="gramEnd"/>
       <w:r>
         <w:rPr>
           <w:rFonts w:ascii="Source Code Pro" w:hAnsi="Source Code Pro"/>
@@ -1317,15 +1369,16 @@
           <w:sz w:val="22"/>
         </w:rPr>
       </w:pPr>
+      <w:proofErr w:type="gramStart"/>
       <w:r>
         <w:rPr>
           <w:rFonts w:ascii="Source Code Pro" w:hAnsi="Source Code Pro"/>
           <w:b/>
           <w:sz w:val="22"/>
         </w:rPr>
-        <w:lastRenderedPageBreak/>
-        <w:t>rate</w:t>
-      </w:r>
+        <w:t>price</w:t>
+      </w:r>
+      <w:proofErr w:type="gramEnd"/>
       <w:r>
         <w:rPr>
           <w:rFonts w:ascii="Source Code Pro" w:hAnsi="Source Code Pro"/>
@@ -1346,7 +1399,23 @@
           <w:i/>
           <w:sz w:val="22"/>
         </w:rPr>
-        <w:t>maps the rate type</w:t>
+        <w:t xml:space="preserve">maps the </w:t>
+      </w:r>
+      <w:r>
+        <w:rPr>
+          <w:rFonts w:ascii="Source Code Pro" w:hAnsi="Source Code Pro"/>
+          <w:i/>
+          <w:sz w:val="22"/>
+        </w:rPr>
+        <w:t>price</w:t>
+      </w:r>
+      <w:r>
+        <w:rPr>
+          <w:rFonts w:ascii="Source Code Pro" w:hAnsi="Source Code Pro"/>
+          <w:i/>
+          <w:sz w:val="22"/>
+        </w:rPr>
+        <w:t xml:space="preserve"> type</w:t>
       </w:r>
       <w:r>
         <w:rPr>
@@ -1362,7 +1431,15 @@
           <w:i/>
           <w:sz w:val="22"/>
         </w:rPr>
-        <w:t xml:space="preserve"> to the value of the rate</w:t>
+        <w:t xml:space="preserve"> to the value of the </w:t>
+      </w:r>
+      <w:r>
+        <w:rPr>
+          <w:rFonts w:ascii="Source Code Pro" w:hAnsi="Source Code Pro"/>
+          <w:i/>
+          <w:sz w:val="22"/>
+        </w:rPr>
+        <w:t>price</w:t>
       </w:r>
     </w:p>
     <w:p>
@@ -1384,7 +1461,15 @@
           <w:b/>
           <w:sz w:val="22"/>
         </w:rPr>
-        <w:t>rateRatio</w:t>
+        <w:t>price</w:t>
+      </w:r>
+      <w:r>
+        <w:rPr>
+          <w:rFonts w:ascii="Source Code Pro" w:hAnsi="Source Code Pro"/>
+          <w:b/>
+          <w:sz w:val="22"/>
+        </w:rPr>
+        <w:t>Ratio</w:t>
       </w:r>
       <w:r>
         <w:rPr>
@@ -1413,7 +1498,25 @@
           <w:i/>
           <w:sz w:val="22"/>
         </w:rPr>
-        <w:t xml:space="preserve">scale multiplier of rate (default </w:t>
+        <w:t xml:space="preserve">scale multiplier of </w:t>
+      </w:r>
+      <w:r>
+        <w:rPr>
+          <w:rFonts w:ascii="Source Code Pro" w:hAnsi="Source Code Pro"/>
+          <w:i/>
+          <w:sz w:val="22"/>
+        </w:rPr>
+        <w:t>price</w:t>
+      </w:r>
+      <w:bookmarkStart w:id="0" w:name="_GoBack"/>
+      <w:bookmarkEnd w:id="0"/>
+      <w:r>
+        <w:rPr>
+          <w:rFonts w:ascii="Source Code Pro" w:hAnsi="Source Code Pro"/>
+          <w:i/>
+          <w:sz w:val="22"/>
+        </w:rPr>
+        <w:t xml:space="preserve"> (default </w:t>
       </w:r>
       <w:r>
         <w:rPr>
@@ -1463,6 +1566,7 @@
           <w:sz w:val="22"/>
         </w:rPr>
       </w:pPr>
+      <w:proofErr w:type="gramStart"/>
       <w:r>
         <w:rPr>
           <w:rFonts w:ascii="Source Code Pro" w:hAnsi="Source Code Pro"/>
@@ -1471,6 +1575,7 @@
         </w:rPr>
         <w:t>capacity</w:t>
       </w:r>
+      <w:proofErr w:type="gramEnd"/>
       <w:r>
         <w:rPr>
           <w:rFonts w:ascii="Source Code Pro" w:hAnsi="Source Code Pro"/>
@@ -1491,6 +1596,7 @@
           <w:sz w:val="22"/>
         </w:rPr>
       </w:pPr>
+      <w:proofErr w:type="gramStart"/>
       <w:r>
         <w:rPr>
           <w:rFonts w:ascii="Source Code Pro" w:hAnsi="Source Code Pro"/>
@@ -1499,6 +1605,7 @@
         </w:rPr>
         <w:t>occupied</w:t>
       </w:r>
+      <w:proofErr w:type="gramEnd"/>
       <w:r>
         <w:rPr>
           <w:rFonts w:ascii="Source Code Pro" w:hAnsi="Source Code Pro"/>
@@ -1527,6 +1634,7 @@
           <w:sz w:val="22"/>
         </w:rPr>
       </w:pPr>
+      <w:proofErr w:type="gramStart"/>
       <w:r>
         <w:rPr>
           <w:rFonts w:ascii="Source Code Pro" w:hAnsi="Source Code Pro"/>
@@ -1535,6 +1643,7 @@
         </w:rPr>
         <w:t>available</w:t>
       </w:r>
+      <w:proofErr w:type="gramEnd"/>
       <w:r>
         <w:rPr>
           <w:rFonts w:ascii="Source Code Pro" w:hAnsi="Source Code Pro"/>
@@ -1577,6 +1686,7 @@
           <w:sz w:val="22"/>
         </w:rPr>
       </w:pPr>
+      <w:proofErr w:type="gramStart"/>
       <w:r>
         <w:rPr>
           <w:rFonts w:ascii="Source Code Pro" w:hAnsi="Source Code Pro"/>
@@ -1585,6 +1695,7 @@
         </w:rPr>
         <w:t>reservable</w:t>
       </w:r>
+      <w:proofErr w:type="gramEnd"/>
       <w:r>
         <w:rPr>
           <w:rFonts w:ascii="Source Code Pro" w:hAnsi="Source Code Pro"/>
@@ -1613,6 +1724,7 @@
           <w:sz w:val="22"/>
         </w:rPr>
       </w:pPr>
+      <w:proofErr w:type="gramStart"/>
       <w:r>
         <w:rPr>
           <w:rFonts w:ascii="Source Code Pro" w:hAnsi="Source Code Pro"/>
@@ -1621,6 +1733,7 @@
         </w:rPr>
         <w:t>reserveMax</w:t>
       </w:r>
+      <w:proofErr w:type="gramEnd"/>
       <w:r>
         <w:rPr>
           <w:rFonts w:ascii="Source Code Pro" w:hAnsi="Source Code Pro"/>
@@ -1678,6 +1791,7 @@
           <w:sz w:val="22"/>
         </w:rPr>
       </w:pPr>
+      <w:proofErr w:type="gramStart"/>
       <w:r>
         <w:rPr>
           <w:rFonts w:ascii="Source Code Pro" w:hAnsi="Source Code Pro"/>
@@ -1686,6 +1800,7 @@
         </w:rPr>
         <w:t>calendar</w:t>
       </w:r>
+      <w:proofErr w:type="gramEnd"/>
       <w:r>
         <w:rPr>
           <w:rFonts w:ascii="Source Code Pro" w:hAnsi="Source Code Pro"/>
@@ -1777,6 +1892,7 @@
           <w:sz w:val="22"/>
         </w:rPr>
       </w:pPr>
+      <w:proofErr w:type="gramStart"/>
       <w:r>
         <w:rPr>
           <w:rFonts w:ascii="Source Code Pro" w:hAnsi="Source Code Pro"/>
@@ -1785,6 +1901,7 @@
         </w:rPr>
         <w:t>id</w:t>
       </w:r>
+      <w:proofErr w:type="gramEnd"/>
       <w:r>
         <w:rPr>
           <w:rFonts w:ascii="Source Code Pro" w:hAnsi="Source Code Pro"/>
@@ -1821,6 +1938,7 @@
           <w:sz w:val="22"/>
         </w:rPr>
       </w:pPr>
+      <w:proofErr w:type="gramStart"/>
       <w:r>
         <w:rPr>
           <w:rFonts w:ascii="Source Code Pro" w:hAnsi="Source Code Pro"/>
@@ -1829,6 +1947,7 @@
         </w:rPr>
         <w:t>accountId</w:t>
       </w:r>
+      <w:proofErr w:type="gramEnd"/>
       <w:r>
         <w:rPr>
           <w:rFonts w:ascii="Source Code Pro" w:hAnsi="Source Code Pro"/>
@@ -1872,6 +1991,7 @@
           <w:sz w:val="22"/>
         </w:rPr>
       </w:pPr>
+      <w:proofErr w:type="gramStart"/>
       <w:r>
         <w:rPr>
           <w:rFonts w:ascii="Source Code Pro" w:hAnsi="Source Code Pro"/>
@@ -1880,6 +2000,7 @@
         </w:rPr>
         <w:t>firstName</w:t>
       </w:r>
+      <w:proofErr w:type="gramEnd"/>
       <w:r>
         <w:rPr>
           <w:rFonts w:ascii="Source Code Pro" w:hAnsi="Source Code Pro"/>
@@ -1900,6 +2021,7 @@
           <w:sz w:val="22"/>
         </w:rPr>
       </w:pPr>
+      <w:proofErr w:type="gramStart"/>
       <w:r>
         <w:rPr>
           <w:rFonts w:ascii="Source Code Pro" w:hAnsi="Source Code Pro"/>
@@ -1908,6 +2030,7 @@
         </w:rPr>
         <w:t>lastName</w:t>
       </w:r>
+      <w:proofErr w:type="gramEnd"/>
       <w:r>
         <w:rPr>
           <w:rFonts w:ascii="Source Code Pro" w:hAnsi="Source Code Pro"/>
@@ -1929,6 +2052,7 @@
           <w:sz w:val="22"/>
         </w:rPr>
       </w:pPr>
+      <w:proofErr w:type="gramStart"/>
       <w:r>
         <w:rPr>
           <w:rFonts w:ascii="Source Code Pro" w:hAnsi="Source Code Pro"/>
@@ -1937,6 +2061,7 @@
         </w:rPr>
         <w:t>lotId</w:t>
       </w:r>
+      <w:proofErr w:type="gramEnd"/>
       <w:r>
         <w:rPr>
           <w:rFonts w:ascii="Source Code Pro" w:hAnsi="Source Code Pro"/>
@@ -1980,6 +2105,7 @@
           <w:sz w:val="22"/>
         </w:rPr>
       </w:pPr>
+      <w:proofErr w:type="gramStart"/>
       <w:r>
         <w:rPr>
           <w:rFonts w:ascii="Source Code Pro" w:hAnsi="Source Code Pro"/>
@@ -1988,6 +2114,7 @@
         </w:rPr>
         <w:t>space</w:t>
       </w:r>
+      <w:proofErr w:type="gramEnd"/>
       <w:r>
         <w:rPr>
           <w:rFonts w:ascii="Source Code Pro" w:hAnsi="Source Code Pro"/>
@@ -2031,6 +2158,7 @@
           <w:sz w:val="22"/>
         </w:rPr>
       </w:pPr>
+      <w:proofErr w:type="gramStart"/>
       <w:r>
         <w:rPr>
           <w:rFonts w:ascii="Source Code Pro" w:hAnsi="Source Code Pro"/>
@@ -2039,6 +2167,7 @@
         </w:rPr>
         <w:t>start</w:t>
       </w:r>
+      <w:proofErr w:type="gramEnd"/>
       <w:r>
         <w:rPr>
           <w:rFonts w:ascii="Source Code Pro" w:hAnsi="Source Code Pro"/>
@@ -2082,6 +2211,7 @@
           <w:sz w:val="22"/>
         </w:rPr>
       </w:pPr>
+      <w:proofErr w:type="gramStart"/>
       <w:r>
         <w:rPr>
           <w:rFonts w:ascii="Source Code Pro" w:hAnsi="Source Code Pro"/>
@@ -2090,6 +2220,7 @@
         </w:rPr>
         <w:t>end</w:t>
       </w:r>
+      <w:proofErr w:type="gramEnd"/>
       <w:r>
         <w:rPr>
           <w:rFonts w:ascii="Source Code Pro" w:hAnsi="Source Code Pro"/>
@@ -2133,6 +2264,7 @@
           <w:sz w:val="22"/>
         </w:rPr>
       </w:pPr>
+      <w:proofErr w:type="gramStart"/>
       <w:r>
         <w:rPr>
           <w:rFonts w:ascii="Source Code Pro" w:hAnsi="Source Code Pro"/>
@@ -2141,6 +2273,7 @@
         </w:rPr>
         <w:t>duration</w:t>
       </w:r>
+      <w:proofErr w:type="gramEnd"/>
       <w:r>
         <w:rPr>
           <w:rFonts w:ascii="Source Code Pro" w:hAnsi="Source Code Pro"/>
@@ -2184,6 +2317,7 @@
           <w:sz w:val="22"/>
         </w:rPr>
       </w:pPr>
+      <w:proofErr w:type="gramStart"/>
       <w:r>
         <w:rPr>
           <w:rFonts w:ascii="Source Code Pro" w:hAnsi="Source Code Pro"/>
@@ -2192,6 +2326,7 @@
         </w:rPr>
         <w:t>status</w:t>
       </w:r>
+      <w:proofErr w:type="gramEnd"/>
       <w:r>
         <w:rPr>
           <w:rFonts w:ascii="Source Code Pro" w:hAnsi="Source Code Pro"/>
@@ -2276,6 +2411,7 @@
           <w:sz w:val="22"/>
         </w:rPr>
       </w:pPr>
+      <w:proofErr w:type="gramStart"/>
       <w:r>
         <w:rPr>
           <w:rFonts w:ascii="Source Code Pro" w:hAnsi="Source Code Pro"/>
@@ -2292,6 +2428,7 @@
         </w:rPr>
         <w:t>d</w:t>
       </w:r>
+      <w:proofErr w:type="gramEnd"/>
       <w:r>
         <w:rPr>
           <w:rFonts w:ascii="Source Code Pro" w:hAnsi="Source Code Pro"/>
@@ -2327,6 +2464,7 @@
           <w:sz w:val="22"/>
         </w:rPr>
       </w:pPr>
+      <w:proofErr w:type="gramStart"/>
       <w:r>
         <w:rPr>
           <w:rFonts w:ascii="Source Code Pro" w:hAnsi="Source Code Pro"/>
@@ -2335,6 +2473,7 @@
         </w:rPr>
         <w:t>history</w:t>
       </w:r>
+      <w:proofErr w:type="gramEnd"/>
       <w:r>
         <w:rPr>
           <w:rFonts w:ascii="Source Code Pro" w:hAnsi="Source Code Pro"/>
@@ -2395,6 +2534,7 @@
           <w:sz w:val="22"/>
         </w:rPr>
       </w:pPr>
+      <w:proofErr w:type="gramStart"/>
       <w:r>
         <w:rPr>
           <w:rFonts w:ascii="Source Code Pro" w:hAnsi="Source Code Pro"/>
@@ -2403,6 +2543,7 @@
         </w:rPr>
         <w:t>time</w:t>
       </w:r>
+      <w:proofErr w:type="gramEnd"/>
       <w:r>
         <w:rPr>
           <w:rFonts w:ascii="Source Code Pro" w:hAnsi="Source Code Pro"/>
@@ -2437,6 +2578,7 @@
           <w:sz w:val="22"/>
         </w:rPr>
       </w:pPr>
+      <w:proofErr w:type="gramStart"/>
       <w:r>
         <w:rPr>
           <w:rFonts w:ascii="Source Code Pro" w:hAnsi="Source Code Pro"/>
@@ -2445,6 +2587,7 @@
         </w:rPr>
         <w:t>occupied</w:t>
       </w:r>
+      <w:proofErr w:type="gramEnd"/>
       <w:r>
         <w:rPr>
           <w:rFonts w:ascii="Source Code Pro" w:hAnsi="Source Code Pro"/>
@@ -2539,6 +2682,7 @@
           <w:sz w:val="22"/>
         </w:rPr>
       </w:pPr>
+      <w:proofErr w:type="gramStart"/>
       <w:r>
         <w:rPr>
           <w:rFonts w:ascii="Source Code Pro" w:hAnsi="Source Code Pro"/>
@@ -2547,6 +2691,7 @@
         </w:rPr>
         <w:t>accountId</w:t>
       </w:r>
+      <w:proofErr w:type="gramEnd"/>
       <w:r>
         <w:rPr>
           <w:rFonts w:ascii="Source Code Pro" w:hAnsi="Source Code Pro"/>
@@ -2583,6 +2728,7 @@
           <w:sz w:val="22"/>
         </w:rPr>
       </w:pPr>
+      <w:proofErr w:type="gramStart"/>
       <w:r>
         <w:rPr>
           <w:rFonts w:ascii="Source Code Pro" w:hAnsi="Source Code Pro"/>
@@ -2591,6 +2737,7 @@
         </w:rPr>
         <w:t>locations</w:t>
       </w:r>
+      <w:proofErr w:type="gramEnd"/>
       <w:r>
         <w:rPr>
           <w:rFonts w:ascii="Source Code Pro" w:hAnsi="Source Code Pro"/>
@@ -2860,6 +3007,7 @@
           <w:sz w:val="22"/>
         </w:rPr>
       </w:pPr>
+      <w:proofErr w:type="gramStart"/>
       <w:r>
         <w:rPr>
           <w:rFonts w:ascii="Source Code Pro" w:hAnsi="Source Code Pro"/>
@@ -2867,6 +3015,7 @@
         </w:rPr>
         <w:t>accountId</w:t>
       </w:r>
+      <w:proofErr w:type="gramEnd"/>
     </w:p>
     <w:p>
       <w:pPr>
@@ -2915,6 +3064,7 @@
           <w:sz w:val="22"/>
         </w:rPr>
       </w:pPr>
+      <w:proofErr w:type="gramStart"/>
       <w:r>
         <w:rPr>
           <w:rFonts w:ascii="Source Code Pro" w:hAnsi="Source Code Pro"/>
@@ -2922,6 +3072,7 @@
         </w:rPr>
         <w:t>email</w:t>
       </w:r>
+      <w:proofErr w:type="gramEnd"/>
     </w:p>
     <w:p>
       <w:pPr>
@@ -2971,6 +3122,7 @@
           <w:sz w:val="22"/>
         </w:rPr>
       </w:pPr>
+      <w:proofErr w:type="gramStart"/>
       <w:r>
         <w:rPr>
           <w:rFonts w:ascii="Source Code Pro" w:hAnsi="Source Code Pro"/>
@@ -2978,6 +3130,7 @@
         </w:rPr>
         <w:t>accountId</w:t>
       </w:r>
+      <w:proofErr w:type="gramEnd"/>
     </w:p>
     <w:p>
       <w:pPr>
@@ -3101,6 +3254,7 @@
           <w:sz w:val="22"/>
         </w:rPr>
       </w:pPr>
+      <w:proofErr w:type="gramStart"/>
       <w:r>
         <w:rPr>
           <w:rFonts w:ascii="Source Code Pro" w:hAnsi="Source Code Pro"/>
@@ -3115,6 +3269,7 @@
         </w:rPr>
         <w:t>d</w:t>
       </w:r>
+      <w:proofErr w:type="gramEnd"/>
     </w:p>
     <w:p>
       <w:pPr>
@@ -3164,6 +3319,7 @@
           <w:sz w:val="22"/>
         </w:rPr>
       </w:pPr>
+      <w:proofErr w:type="gramStart"/>
       <w:r>
         <w:rPr>
           <w:rFonts w:ascii="Source Code Pro" w:hAnsi="Source Code Pro"/>
@@ -3171,6 +3327,7 @@
         </w:rPr>
         <w:t>latitude</w:t>
       </w:r>
+      <w:proofErr w:type="gramEnd"/>
     </w:p>
     <w:p>
       <w:pPr>
@@ -3184,6 +3341,7 @@
           <w:sz w:val="22"/>
         </w:rPr>
       </w:pPr>
+      <w:proofErr w:type="gramStart"/>
       <w:r>
         <w:rPr>
           <w:rFonts w:ascii="Source Code Pro" w:hAnsi="Source Code Pro"/>
@@ -3191,6 +3349,7 @@
         </w:rPr>
         <w:t>longitude</w:t>
       </w:r>
+      <w:proofErr w:type="gramEnd"/>
     </w:p>
     <w:p>
       <w:pPr>
@@ -3240,6 +3399,7 @@
           <w:sz w:val="22"/>
         </w:rPr>
       </w:pPr>
+      <w:proofErr w:type="gramStart"/>
       <w:r>
         <w:rPr>
           <w:rFonts w:ascii="Source Code Pro" w:hAnsi="Source Code Pro"/>
@@ -3247,6 +3407,7 @@
         </w:rPr>
         <w:t>lotId</w:t>
       </w:r>
+      <w:proofErr w:type="gramEnd"/>
     </w:p>
     <w:p>
       <w:pPr>
@@ -3363,6 +3524,7 @@
           <w:sz w:val="22"/>
         </w:rPr>
       </w:pPr>
+      <w:proofErr w:type="gramStart"/>
       <w:r>
         <w:rPr>
           <w:rFonts w:ascii="Source Code Pro" w:hAnsi="Source Code Pro"/>
@@ -3370,6 +3532,7 @@
         </w:rPr>
         <w:t>reservationId</w:t>
       </w:r>
+      <w:proofErr w:type="gramEnd"/>
     </w:p>
     <w:p>
       <w:pPr>
@@ -3419,6 +3582,7 @@
           <w:sz w:val="22"/>
         </w:rPr>
       </w:pPr>
+      <w:proofErr w:type="gramStart"/>
       <w:r>
         <w:rPr>
           <w:rFonts w:ascii="Source Code Pro" w:hAnsi="Source Code Pro"/>
@@ -3426,6 +3590,7 @@
         </w:rPr>
         <w:t>accountId</w:t>
       </w:r>
+      <w:proofErr w:type="gramEnd"/>
     </w:p>
     <w:p>
       <w:pPr>
@@ -3475,6 +3640,7 @@
           <w:sz w:val="22"/>
         </w:rPr>
       </w:pPr>
+      <w:proofErr w:type="gramStart"/>
       <w:r>
         <w:rPr>
           <w:rFonts w:ascii="Source Code Pro" w:hAnsi="Source Code Pro"/>
@@ -3482,6 +3648,7 @@
         </w:rPr>
         <w:t>lotId</w:t>
       </w:r>
+      <w:proofErr w:type="gramEnd"/>
     </w:p>
     <w:p>
       <w:pPr>
@@ -3532,6 +3699,7 @@
           <w:sz w:val="22"/>
         </w:rPr>
       </w:pPr>
+      <w:proofErr w:type="gramStart"/>
       <w:r>
         <w:rPr>
           <w:rFonts w:ascii="Source Code Pro" w:hAnsi="Source Code Pro"/>
@@ -3539,6 +3707,7 @@
         </w:rPr>
         <w:t>accountId</w:t>
       </w:r>
+      <w:proofErr w:type="gramEnd"/>
       <w:r>
         <w:rPr>
           <w:rFonts w:ascii="Source Code Pro" w:hAnsi="Source Code Pro"/>
@@ -3603,6 +3772,7 @@
           <w:sz w:val="22"/>
         </w:rPr>
       </w:pPr>
+      <w:proofErr w:type="gramStart"/>
       <w:r>
         <w:rPr>
           <w:rFonts w:ascii="Source Code Pro" w:hAnsi="Source Code Pro"/>
@@ -3610,6 +3780,7 @@
         </w:rPr>
         <w:t>lotId</w:t>
       </w:r>
+      <w:proofErr w:type="gramEnd"/>
     </w:p>
     <w:p>
       <w:pPr>
@@ -3741,6 +3912,7 @@
           <w:sz w:val="22"/>
         </w:rPr>
       </w:pPr>
+      <w:proofErr w:type="gramStart"/>
       <w:r>
         <w:rPr>
           <w:rFonts w:ascii="Source Code Pro" w:hAnsi="Source Code Pro"/>
@@ -3748,6 +3920,7 @@
         </w:rPr>
         <w:t>lotId</w:t>
       </w:r>
+      <w:proofErr w:type="gramEnd"/>
     </w:p>
     <w:p>
       <w:pPr>
@@ -3938,6 +4111,7 @@
           <w:sz w:val="22"/>
         </w:rPr>
       </w:pPr>
+      <w:proofErr w:type="gramStart"/>
       <w:r>
         <w:rPr>
           <w:rFonts w:ascii="Source Code Pro" w:hAnsi="Source Code Pro"/>
@@ -3945,6 +4119,7 @@
         </w:rPr>
         <w:t>accountId</w:t>
       </w:r>
+      <w:proofErr w:type="gramEnd"/>
     </w:p>
     <w:p>
       <w:pPr>
@@ -4063,6 +4238,7 @@
           <w:sz w:val="22"/>
         </w:rPr>
       </w:pPr>
+      <w:proofErr w:type="gramStart"/>
       <w:r>
         <w:rPr>
           <w:rFonts w:ascii="Source Code Pro" w:hAnsi="Source Code Pro"/>
@@ -4070,6 +4246,7 @@
         </w:rPr>
         <w:t>email</w:t>
       </w:r>
+      <w:proofErr w:type="gramEnd"/>
       <w:r>
         <w:rPr>
           <w:rFonts w:ascii="Source Code Pro" w:hAnsi="Source Code Pro"/>
@@ -4098,6 +4275,7 @@
           <w:sz w:val="22"/>
         </w:rPr>
       </w:pPr>
+      <w:proofErr w:type="gramStart"/>
       <w:r>
         <w:rPr>
           <w:rFonts w:ascii="Source Code Pro" w:hAnsi="Source Code Pro"/>
@@ -4105,6 +4283,7 @@
         </w:rPr>
         <w:t>password</w:t>
       </w:r>
+      <w:proofErr w:type="gramEnd"/>
     </w:p>
     <w:p>
       <w:pPr>
@@ -4169,6 +4348,7 @@
           <w:sz w:val="22"/>
         </w:rPr>
       </w:pPr>
+      <w:proofErr w:type="gramStart"/>
       <w:r>
         <w:rPr>
           <w:rFonts w:ascii="Source Code Pro" w:hAnsi="Source Code Pro"/>
@@ -4176,6 +4356,7 @@
         </w:rPr>
         <w:t>firstName</w:t>
       </w:r>
+      <w:proofErr w:type="gramEnd"/>
     </w:p>
     <w:p>
       <w:pPr>
@@ -4189,6 +4370,7 @@
           <w:sz w:val="22"/>
         </w:rPr>
       </w:pPr>
+      <w:proofErr w:type="gramStart"/>
       <w:r>
         <w:rPr>
           <w:rFonts w:ascii="Source Code Pro" w:hAnsi="Source Code Pro"/>
@@ -4196,6 +4378,7 @@
         </w:rPr>
         <w:t>lastName</w:t>
       </w:r>
+      <w:proofErr w:type="gramEnd"/>
     </w:p>
     <w:p>
       <w:pPr>
@@ -4209,6 +4392,7 @@
           <w:sz w:val="22"/>
         </w:rPr>
       </w:pPr>
+      <w:proofErr w:type="gramStart"/>
       <w:r>
         <w:rPr>
           <w:rFonts w:ascii="Source Code Pro" w:hAnsi="Source Code Pro"/>
@@ -4216,6 +4400,7 @@
         </w:rPr>
         <w:t>email</w:t>
       </w:r>
+      <w:proofErr w:type="gramEnd"/>
     </w:p>
     <w:p>
       <w:pPr>
@@ -4229,6 +4414,7 @@
           <w:sz w:val="22"/>
         </w:rPr>
       </w:pPr>
+      <w:proofErr w:type="gramStart"/>
       <w:r>
         <w:rPr>
           <w:rFonts w:ascii="Source Code Pro" w:hAnsi="Source Code Pro"/>
@@ -4236,6 +4422,7 @@
         </w:rPr>
         <w:t>password</w:t>
       </w:r>
+      <w:proofErr w:type="gramEnd"/>
     </w:p>
     <w:p>
       <w:pPr>
@@ -4285,6 +4472,7 @@
           <w:sz w:val="22"/>
         </w:rPr>
       </w:pPr>
+      <w:proofErr w:type="gramStart"/>
       <w:r>
         <w:rPr>
           <w:rFonts w:ascii="Source Code Pro" w:hAnsi="Source Code Pro"/>
@@ -4292,6 +4480,7 @@
         </w:rPr>
         <w:t>accountId</w:t>
       </w:r>
+      <w:proofErr w:type="gramEnd"/>
     </w:p>
     <w:p>
       <w:pPr>
@@ -4305,6 +4494,7 @@
           <w:sz w:val="22"/>
         </w:rPr>
       </w:pPr>
+      <w:proofErr w:type="gramStart"/>
       <w:r>
         <w:rPr>
           <w:rFonts w:ascii="Source Code Pro" w:hAnsi="Source Code Pro"/>
@@ -4312,6 +4502,7 @@
         </w:rPr>
         <w:t>role</w:t>
       </w:r>
+      <w:proofErr w:type="gramEnd"/>
     </w:p>
     <w:p>
       <w:pPr>
@@ -4361,6 +4552,7 @@
           <w:sz w:val="22"/>
         </w:rPr>
       </w:pPr>
+      <w:proofErr w:type="gramStart"/>
       <w:r>
         <w:rPr>
           <w:rFonts w:ascii="Source Code Pro" w:hAnsi="Source Code Pro"/>
@@ -4368,6 +4560,7 @@
         </w:rPr>
         <w:t>accountId</w:t>
       </w:r>
+      <w:proofErr w:type="gramEnd"/>
     </w:p>
     <w:p>
       <w:pPr>
@@ -4381,6 +4574,7 @@
           <w:sz w:val="22"/>
         </w:rPr>
       </w:pPr>
+      <w:proofErr w:type="gramStart"/>
       <w:r>
         <w:rPr>
           <w:rFonts w:ascii="Source Code Pro" w:hAnsi="Source Code Pro"/>
@@ -4388,6 +4582,7 @@
         </w:rPr>
         <w:t>lotId</w:t>
       </w:r>
+      <w:proofErr w:type="gramEnd"/>
     </w:p>
     <w:p>
       <w:pPr>
@@ -4401,6 +4596,7 @@
           <w:sz w:val="22"/>
         </w:rPr>
       </w:pPr>
+      <w:proofErr w:type="gramStart"/>
       <w:r>
         <w:rPr>
           <w:rFonts w:ascii="Source Code Pro" w:hAnsi="Source Code Pro"/>
@@ -4408,6 +4604,7 @@
         </w:rPr>
         <w:t>role</w:t>
       </w:r>
+      <w:proofErr w:type="gramEnd"/>
     </w:p>
     <w:p>
       <w:pPr>
@@ -4490,8 +4687,6 @@
         </w:rPr>
         <w:t xml:space="preserve"> (returns updated account)</w:t>
       </w:r>
-      <w:bookmarkStart w:id="0" w:name="_GoBack"/>
-      <w:bookmarkEnd w:id="0"/>
     </w:p>
     <w:p>
       <w:pPr>
@@ -4505,6 +4700,7 @@
           <w:sz w:val="22"/>
         </w:rPr>
       </w:pPr>
+      <w:proofErr w:type="gramStart"/>
       <w:r>
         <w:rPr>
           <w:rFonts w:ascii="Source Code Pro" w:hAnsi="Source Code Pro"/>
@@ -4512,6 +4708,7 @@
         </w:rPr>
         <w:t>accountId</w:t>
       </w:r>
+      <w:proofErr w:type="gramEnd"/>
     </w:p>
     <w:p>
       <w:pPr>
@@ -4525,6 +4722,7 @@
           <w:sz w:val="22"/>
         </w:rPr>
       </w:pPr>
+      <w:proofErr w:type="gramStart"/>
       <w:r>
         <w:rPr>
           <w:rFonts w:ascii="Source Code Pro" w:hAnsi="Source Code Pro"/>
@@ -4532,6 +4730,7 @@
         </w:rPr>
         <w:t>name</w:t>
       </w:r>
+      <w:proofErr w:type="gramEnd"/>
     </w:p>
     <w:p>
       <w:pPr>
@@ -4545,6 +4744,7 @@
           <w:sz w:val="22"/>
         </w:rPr>
       </w:pPr>
+      <w:proofErr w:type="gramStart"/>
       <w:r>
         <w:rPr>
           <w:rFonts w:ascii="Source Code Pro" w:hAnsi="Source Code Pro"/>
@@ -4552,6 +4752,7 @@
         </w:rPr>
         <w:t>type</w:t>
       </w:r>
+      <w:proofErr w:type="gramEnd"/>
     </w:p>
     <w:p>
       <w:pPr>
@@ -4565,6 +4766,7 @@
           <w:sz w:val="22"/>
         </w:rPr>
       </w:pPr>
+      <w:proofErr w:type="gramStart"/>
       <w:r>
         <w:rPr>
           <w:rFonts w:ascii="Source Code Pro" w:hAnsi="Source Code Pro"/>
@@ -4572,6 +4774,7 @@
         </w:rPr>
         <w:t>address</w:t>
       </w:r>
+      <w:proofErr w:type="gramEnd"/>
     </w:p>
     <w:p>
       <w:pPr>
@@ -4585,6 +4788,7 @@
           <w:sz w:val="22"/>
         </w:rPr>
       </w:pPr>
+      <w:proofErr w:type="gramStart"/>
       <w:r>
         <w:rPr>
           <w:rFonts w:ascii="Source Code Pro" w:hAnsi="Source Code Pro"/>
@@ -4592,6 +4796,7 @@
         </w:rPr>
         <w:t>latitude</w:t>
       </w:r>
+      <w:proofErr w:type="gramEnd"/>
     </w:p>
     <w:p>
       <w:pPr>
@@ -4605,6 +4810,7 @@
           <w:sz w:val="22"/>
         </w:rPr>
       </w:pPr>
+      <w:proofErr w:type="gramStart"/>
       <w:r>
         <w:rPr>
           <w:rFonts w:ascii="Source Code Pro" w:hAnsi="Source Code Pro"/>
@@ -4612,6 +4818,7 @@
         </w:rPr>
         <w:t>longitude</w:t>
       </w:r>
+      <w:proofErr w:type="gramEnd"/>
     </w:p>
     <w:p>
       <w:pPr>
@@ -4625,6 +4832,7 @@
           <w:sz w:val="22"/>
         </w:rPr>
       </w:pPr>
+      <w:proofErr w:type="gramStart"/>
       <w:r>
         <w:rPr>
           <w:rFonts w:ascii="Source Code Pro" w:hAnsi="Source Code Pro"/>
@@ -4632,6 +4840,7 @@
         </w:rPr>
         <w:t>capacity</w:t>
       </w:r>
+      <w:proofErr w:type="gramEnd"/>
     </w:p>
     <w:p>
       <w:pPr>
@@ -4645,6 +4854,7 @@
           <w:sz w:val="22"/>
         </w:rPr>
       </w:pPr>
+      <w:proofErr w:type="gramStart"/>
       <w:r>
         <w:rPr>
           <w:rFonts w:ascii="Source Code Pro" w:hAnsi="Source Code Pro"/>
@@ -4652,6 +4862,7 @@
         </w:rPr>
         <w:t>reserveMax</w:t>
       </w:r>
+      <w:proofErr w:type="gramEnd"/>
     </w:p>
     <w:p>
       <w:pPr>
@@ -4665,6 +4876,7 @@
           <w:sz w:val="22"/>
         </w:rPr>
       </w:pPr>
+      <w:proofErr w:type="gramStart"/>
       <w:r>
         <w:rPr>
           <w:rFonts w:ascii="Source Code Pro" w:hAnsi="Source Code Pro"/>
@@ -4672,6 +4884,7 @@
         </w:rPr>
         <w:t>calendar</w:t>
       </w:r>
+      <w:proofErr w:type="gramEnd"/>
       <w:r>
         <w:rPr>
           <w:rFonts w:ascii="Source Code Pro" w:hAnsi="Source Code Pro"/>
@@ -4750,6 +4963,7 @@
           <w:sz w:val="22"/>
         </w:rPr>
       </w:pPr>
+      <w:proofErr w:type="gramStart"/>
       <w:r>
         <w:rPr>
           <w:rFonts w:ascii="Source Code Pro" w:hAnsi="Source Code Pro"/>
@@ -4757,6 +4971,7 @@
         </w:rPr>
         <w:t>lotId</w:t>
       </w:r>
+      <w:proofErr w:type="gramEnd"/>
     </w:p>
     <w:p>
       <w:pPr>
@@ -4812,6 +5027,7 @@
           <w:sz w:val="22"/>
         </w:rPr>
       </w:pPr>
+      <w:proofErr w:type="gramStart"/>
       <w:r>
         <w:rPr>
           <w:rFonts w:ascii="Source Code Pro" w:hAnsi="Source Code Pro"/>
@@ -4819,6 +5035,7 @@
         </w:rPr>
         <w:t>lotId</w:t>
       </w:r>
+      <w:proofErr w:type="gramEnd"/>
     </w:p>
     <w:p>
       <w:pPr>
@@ -4868,6 +5085,7 @@
           <w:sz w:val="22"/>
         </w:rPr>
       </w:pPr>
+      <w:proofErr w:type="gramStart"/>
       <w:r>
         <w:rPr>
           <w:rFonts w:ascii="Source Code Pro" w:hAnsi="Source Code Pro"/>
@@ -4875,6 +5093,7 @@
         </w:rPr>
         <w:t>lotId</w:t>
       </w:r>
+      <w:proofErr w:type="gramEnd"/>
     </w:p>
     <w:p>
       <w:pPr>
@@ -4888,6 +5107,7 @@
           <w:sz w:val="22"/>
         </w:rPr>
       </w:pPr>
+      <w:proofErr w:type="gramStart"/>
       <w:r>
         <w:rPr>
           <w:rFonts w:ascii="Source Code Pro" w:hAnsi="Source Code Pro"/>
@@ -4895,6 +5115,7 @@
         </w:rPr>
         <w:t>reserveMax</w:t>
       </w:r>
+      <w:proofErr w:type="gramEnd"/>
     </w:p>
     <w:p>
       <w:pPr>
@@ -4951,6 +5172,7 @@
           <w:sz w:val="22"/>
         </w:rPr>
       </w:pPr>
+      <w:proofErr w:type="gramStart"/>
       <w:r>
         <w:rPr>
           <w:rFonts w:ascii="Source Code Pro" w:hAnsi="Source Code Pro"/>
@@ -4958,6 +5180,7 @@
         </w:rPr>
         <w:t>lotId</w:t>
       </w:r>
+      <w:proofErr w:type="gramEnd"/>
     </w:p>
     <w:p>
       <w:pPr>
@@ -4971,6 +5194,7 @@
           <w:sz w:val="22"/>
         </w:rPr>
       </w:pPr>
+      <w:proofErr w:type="gramStart"/>
       <w:r>
         <w:rPr>
           <w:rFonts w:ascii="Source Code Pro" w:hAnsi="Source Code Pro"/>
@@ -4978,6 +5202,7 @@
         </w:rPr>
         <w:t>calendar</w:t>
       </w:r>
+      <w:proofErr w:type="gramEnd"/>
       <w:r>
         <w:rPr>
           <w:rFonts w:ascii="Source Code Pro" w:hAnsi="Source Code Pro"/>
@@ -5073,6 +5298,7 @@
           <w:sz w:val="22"/>
         </w:rPr>
       </w:pPr>
+      <w:proofErr w:type="gramStart"/>
       <w:r>
         <w:rPr>
           <w:rFonts w:ascii="Source Code Pro" w:hAnsi="Source Code Pro"/>
@@ -5080,6 +5306,7 @@
         </w:rPr>
         <w:t>accountId</w:t>
       </w:r>
+      <w:proofErr w:type="gramEnd"/>
     </w:p>
     <w:p>
       <w:pPr>
@@ -5093,6 +5320,7 @@
           <w:sz w:val="22"/>
         </w:rPr>
       </w:pPr>
+      <w:proofErr w:type="gramStart"/>
       <w:r>
         <w:rPr>
           <w:rFonts w:ascii="Source Code Pro" w:hAnsi="Source Code Pro"/>
@@ -5100,6 +5328,7 @@
         </w:rPr>
         <w:t>lotId</w:t>
       </w:r>
+      <w:proofErr w:type="gramEnd"/>
     </w:p>
     <w:p>
       <w:pPr>
@@ -5114,6 +5343,7 @@
           <w:sz w:val="22"/>
         </w:rPr>
       </w:pPr>
+      <w:proofErr w:type="gramStart"/>
       <w:r>
         <w:rPr>
           <w:rFonts w:ascii="Source Code Pro" w:hAnsi="Source Code Pro"/>
@@ -5121,6 +5351,7 @@
         </w:rPr>
         <w:t>start</w:t>
       </w:r>
+      <w:proofErr w:type="gramEnd"/>
       <w:r>
         <w:rPr>
           <w:rFonts w:ascii="Source Code Pro" w:hAnsi="Source Code Pro"/>
@@ -5150,6 +5381,7 @@
           <w:sz w:val="22"/>
         </w:rPr>
       </w:pPr>
+      <w:proofErr w:type="gramStart"/>
       <w:r>
         <w:rPr>
           <w:rFonts w:ascii="Source Code Pro" w:hAnsi="Source Code Pro"/>
@@ -5157,6 +5389,7 @@
         </w:rPr>
         <w:t>duration</w:t>
       </w:r>
+      <w:proofErr w:type="gramEnd"/>
       <w:r>
         <w:rPr>
           <w:rFonts w:ascii="Source Code Pro" w:hAnsi="Source Code Pro"/>
@@ -5252,6 +5485,7 @@
           <w:sz w:val="22"/>
         </w:rPr>
       </w:pPr>
+      <w:proofErr w:type="gramStart"/>
       <w:r>
         <w:rPr>
           <w:rFonts w:ascii="Source Code Pro" w:hAnsi="Source Code Pro"/>
@@ -5259,6 +5493,7 @@
         </w:rPr>
         <w:t>accountId</w:t>
       </w:r>
+      <w:proofErr w:type="gramEnd"/>
     </w:p>
     <w:p>
       <w:pPr>
@@ -5272,6 +5507,7 @@
           <w:sz w:val="22"/>
         </w:rPr>
       </w:pPr>
+      <w:proofErr w:type="gramStart"/>
       <w:r>
         <w:rPr>
           <w:rFonts w:ascii="Source Code Pro" w:hAnsi="Source Code Pro"/>
@@ -5279,6 +5515,7 @@
         </w:rPr>
         <w:t>latitude</w:t>
       </w:r>
+      <w:proofErr w:type="gramEnd"/>
     </w:p>
     <w:p>
       <w:pPr>
@@ -5293,6 +5530,7 @@
           <w:sz w:val="22"/>
         </w:rPr>
       </w:pPr>
+      <w:proofErr w:type="gramStart"/>
       <w:r>
         <w:rPr>
           <w:rFonts w:ascii="Source Code Pro" w:hAnsi="Source Code Pro"/>
@@ -5300,6 +5538,7 @@
         </w:rPr>
         <w:t>longitude</w:t>
       </w:r>
+      <w:proofErr w:type="gramEnd"/>
     </w:p>
     <w:p>
       <w:pPr>
@@ -5409,6 +5648,7 @@
           <w:sz w:val="22"/>
         </w:rPr>
       </w:pPr>
+      <w:proofErr w:type="gramStart"/>
       <w:r>
         <w:rPr>
           <w:rFonts w:ascii="Source Code Pro" w:hAnsi="Source Code Pro"/>
@@ -5416,6 +5656,7 @@
         </w:rPr>
         <w:t>accountId</w:t>
       </w:r>
+      <w:proofErr w:type="gramEnd"/>
     </w:p>
     <w:p>
       <w:pPr>
@@ -5503,6 +5744,7 @@
           <w:sz w:val="22"/>
         </w:rPr>
       </w:pPr>
+      <w:proofErr w:type="gramStart"/>
       <w:r>
         <w:rPr>
           <w:rFonts w:ascii="Source Code Pro" w:hAnsi="Source Code Pro"/>
@@ -5510,6 +5752,7 @@
         </w:rPr>
         <w:t>lotId</w:t>
       </w:r>
+      <w:proofErr w:type="gramEnd"/>
     </w:p>
     <w:p>
       <w:pPr>
@@ -5642,6 +5885,7 @@
           <w:sz w:val="22"/>
         </w:rPr>
       </w:pPr>
+      <w:proofErr w:type="gramStart"/>
       <w:r>
         <w:rPr>
           <w:rFonts w:ascii="Source Code Pro" w:hAnsi="Source Code Pro"/>
@@ -5649,6 +5893,7 @@
         </w:rPr>
         <w:t>lotId</w:t>
       </w:r>
+      <w:proofErr w:type="gramEnd"/>
     </w:p>
     <w:p>
       <w:pPr>
@@ -5839,6 +6084,7 @@
           <w:sz w:val="22"/>
         </w:rPr>
       </w:pPr>
+      <w:proofErr w:type="gramStart"/>
       <w:r>
         <w:rPr>
           <w:rFonts w:ascii="Source Code Pro" w:hAnsi="Source Code Pro"/>
@@ -5846,6 +6092,7 @@
         </w:rPr>
         <w:t>accountId</w:t>
       </w:r>
+      <w:proofErr w:type="gramEnd"/>
     </w:p>
     <w:p>
       <w:pPr>

</xml_diff>

<commit_message>
added search history functionality
</commit_message>
<xml_diff>
--- a/API List.docx
+++ b/API List.docx
@@ -136,6 +136,7 @@
           <w:sz w:val="22"/>
         </w:rPr>
       </w:pPr>
+      <w:proofErr w:type="gramStart"/>
       <w:r>
         <w:rPr>
           <w:rFonts w:ascii="Source Code Pro" w:hAnsi="Source Code Pro"/>
@@ -144,6 +145,7 @@
         </w:rPr>
         <w:t>id</w:t>
       </w:r>
+      <w:proofErr w:type="gramEnd"/>
       <w:r>
         <w:rPr>
           <w:rFonts w:ascii="Source Code Pro" w:hAnsi="Source Code Pro"/>
@@ -179,6 +181,8 @@
           <w:sz w:val="22"/>
         </w:rPr>
       </w:pPr>
+      <w:proofErr w:type="spellStart"/>
+      <w:proofErr w:type="gramStart"/>
       <w:r>
         <w:rPr>
           <w:rFonts w:ascii="Source Code Pro" w:hAnsi="Source Code Pro"/>
@@ -187,6 +191,8 @@
         </w:rPr>
         <w:t>firstName</w:t>
       </w:r>
+      <w:proofErr w:type="spellEnd"/>
+      <w:proofErr w:type="gramEnd"/>
       <w:r>
         <w:rPr>
           <w:rFonts w:ascii="Source Code Pro" w:hAnsi="Source Code Pro"/>
@@ -208,6 +214,8 @@
           <w:sz w:val="22"/>
         </w:rPr>
       </w:pPr>
+      <w:proofErr w:type="spellStart"/>
+      <w:proofErr w:type="gramStart"/>
       <w:r>
         <w:rPr>
           <w:rFonts w:ascii="Source Code Pro" w:hAnsi="Source Code Pro"/>
@@ -216,6 +224,8 @@
         </w:rPr>
         <w:t>lastName</w:t>
       </w:r>
+      <w:proofErr w:type="spellEnd"/>
+      <w:proofErr w:type="gramEnd"/>
       <w:r>
         <w:rPr>
           <w:rFonts w:ascii="Source Code Pro" w:hAnsi="Source Code Pro"/>
@@ -238,6 +248,7 @@
           <w:sz w:val="22"/>
         </w:rPr>
       </w:pPr>
+      <w:proofErr w:type="gramStart"/>
       <w:r>
         <w:rPr>
           <w:rFonts w:ascii="Source Code Pro" w:hAnsi="Source Code Pro"/>
@@ -246,6 +257,7 @@
         </w:rPr>
         <w:t>email</w:t>
       </w:r>
+      <w:proofErr w:type="gramEnd"/>
       <w:r>
         <w:rPr>
           <w:rFonts w:ascii="Source Code Pro" w:hAnsi="Source Code Pro"/>
@@ -291,6 +303,7 @@
           <w:sz w:val="22"/>
         </w:rPr>
       </w:pPr>
+      <w:proofErr w:type="gramStart"/>
       <w:r>
         <w:rPr>
           <w:rFonts w:ascii="Source Code Pro" w:hAnsi="Source Code Pro"/>
@@ -299,6 +312,7 @@
         </w:rPr>
         <w:t>password</w:t>
       </w:r>
+      <w:proofErr w:type="gramEnd"/>
       <w:r>
         <w:rPr>
           <w:rFonts w:ascii="Source Code Pro" w:hAnsi="Source Code Pro"/>
@@ -335,6 +349,7 @@
           <w:sz w:val="22"/>
         </w:rPr>
       </w:pPr>
+      <w:proofErr w:type="gramStart"/>
       <w:r>
         <w:rPr>
           <w:rFonts w:ascii="Source Code Pro" w:hAnsi="Source Code Pro"/>
@@ -343,6 +358,7 @@
         </w:rPr>
         <w:t>phone</w:t>
       </w:r>
+      <w:proofErr w:type="gramEnd"/>
       <w:r>
         <w:rPr>
           <w:rFonts w:ascii="Source Code Pro" w:hAnsi="Source Code Pro"/>
@@ -363,6 +379,7 @@
           <w:sz w:val="22"/>
         </w:rPr>
       </w:pPr>
+      <w:proofErr w:type="gramStart"/>
       <w:r>
         <w:rPr>
           <w:rFonts w:ascii="Source Code Pro" w:hAnsi="Source Code Pro"/>
@@ -371,6 +388,7 @@
         </w:rPr>
         <w:t>photo</w:t>
       </w:r>
+      <w:proofErr w:type="gramEnd"/>
       <w:r>
         <w:rPr>
           <w:rFonts w:ascii="Source Code Pro" w:hAnsi="Source Code Pro"/>
@@ -404,6 +422,7 @@
           <w:sz w:val="22"/>
         </w:rPr>
       </w:pPr>
+      <w:proofErr w:type="gramStart"/>
       <w:r>
         <w:rPr>
           <w:rFonts w:ascii="Source Code Pro" w:hAnsi="Source Code Pro"/>
@@ -412,6 +431,7 @@
         </w:rPr>
         <w:t>paid</w:t>
       </w:r>
+      <w:proofErr w:type="gramEnd"/>
       <w:r>
         <w:rPr>
           <w:rFonts w:ascii="Source Code Pro" w:hAnsi="Source Code Pro"/>
@@ -440,6 +460,8 @@
           <w:sz w:val="22"/>
         </w:rPr>
       </w:pPr>
+      <w:proofErr w:type="spellStart"/>
+      <w:proofErr w:type="gramStart"/>
       <w:r>
         <w:rPr>
           <w:rFonts w:ascii="Source Code Pro" w:hAnsi="Source Code Pro"/>
@@ -448,6 +470,8 @@
         </w:rPr>
         <w:t>billingAddress</w:t>
       </w:r>
+      <w:proofErr w:type="spellEnd"/>
+      <w:proofErr w:type="gramEnd"/>
       <w:r>
         <w:rPr>
           <w:rFonts w:ascii="Source Code Pro" w:hAnsi="Source Code Pro"/>
@@ -491,6 +515,7 @@
           <w:sz w:val="22"/>
         </w:rPr>
       </w:pPr>
+      <w:proofErr w:type="gramStart"/>
       <w:r>
         <w:rPr>
           <w:rFonts w:ascii="Source Code Pro" w:hAnsi="Source Code Pro"/>
@@ -499,6 +524,7 @@
         </w:rPr>
         <w:t>street</w:t>
       </w:r>
+      <w:proofErr w:type="gramEnd"/>
       <w:r>
         <w:rPr>
           <w:rFonts w:ascii="Source Code Pro" w:hAnsi="Source Code Pro"/>
@@ -519,6 +545,7 @@
           <w:sz w:val="22"/>
         </w:rPr>
       </w:pPr>
+      <w:proofErr w:type="gramStart"/>
       <w:r>
         <w:rPr>
           <w:rFonts w:ascii="Source Code Pro" w:hAnsi="Source Code Pro"/>
@@ -527,6 +554,7 @@
         </w:rPr>
         <w:t>city</w:t>
       </w:r>
+      <w:proofErr w:type="gramEnd"/>
       <w:r>
         <w:rPr>
           <w:rFonts w:ascii="Source Code Pro" w:hAnsi="Source Code Pro"/>
@@ -554,6 +582,7 @@
           <w:sz w:val="22"/>
         </w:rPr>
       </w:pPr>
+      <w:proofErr w:type="gramStart"/>
       <w:r>
         <w:rPr>
           <w:rFonts w:ascii="Source Code Pro" w:hAnsi="Source Code Pro"/>
@@ -562,6 +591,7 @@
         </w:rPr>
         <w:t>state</w:t>
       </w:r>
+      <w:proofErr w:type="gramEnd"/>
       <w:r>
         <w:rPr>
           <w:rFonts w:ascii="Source Code Pro" w:hAnsi="Source Code Pro"/>
@@ -589,6 +619,8 @@
           <w:sz w:val="22"/>
         </w:rPr>
       </w:pPr>
+      <w:proofErr w:type="spellStart"/>
+      <w:proofErr w:type="gramStart"/>
       <w:r>
         <w:rPr>
           <w:rFonts w:ascii="Source Code Pro" w:hAnsi="Source Code Pro"/>
@@ -597,6 +629,8 @@
         </w:rPr>
         <w:t>zipcode</w:t>
       </w:r>
+      <w:proofErr w:type="spellEnd"/>
+      <w:proofErr w:type="gramEnd"/>
       <w:r>
         <w:rPr>
           <w:rFonts w:ascii="Source Code Pro" w:hAnsi="Source Code Pro"/>
@@ -652,6 +686,8 @@
           <w:sz w:val="22"/>
         </w:rPr>
       </w:pPr>
+      <w:proofErr w:type="spellStart"/>
+      <w:proofErr w:type="gramStart"/>
       <w:r>
         <w:rPr>
           <w:rFonts w:ascii="Source Code Pro" w:hAnsi="Source Code Pro"/>
@@ -660,6 +696,8 @@
         </w:rPr>
         <w:t>creditCard</w:t>
       </w:r>
+      <w:proofErr w:type="spellEnd"/>
+      <w:proofErr w:type="gramEnd"/>
       <w:r>
         <w:rPr>
           <w:rFonts w:ascii="Source Code Pro" w:hAnsi="Source Code Pro"/>
@@ -709,6 +747,7 @@
           <w:sz w:val="22"/>
         </w:rPr>
       </w:pPr>
+      <w:proofErr w:type="gramStart"/>
       <w:r>
         <w:rPr>
           <w:rFonts w:ascii="Source Code Pro" w:hAnsi="Source Code Pro"/>
@@ -717,6 +756,7 @@
         </w:rPr>
         <w:t>lots</w:t>
       </w:r>
+      <w:proofErr w:type="gramEnd"/>
       <w:r>
         <w:rPr>
           <w:rFonts w:ascii="Source Code Pro" w:hAnsi="Source Code Pro"/>
@@ -770,6 +810,7 @@
           <w:sz w:val="22"/>
         </w:rPr>
       </w:pPr>
+      <w:proofErr w:type="gramStart"/>
       <w:r>
         <w:rPr>
           <w:rFonts w:ascii="Source Code Pro" w:hAnsi="Source Code Pro"/>
@@ -778,6 +819,7 @@
         </w:rPr>
         <w:t>roles</w:t>
       </w:r>
+      <w:proofErr w:type="gramEnd"/>
       <w:r>
         <w:rPr>
           <w:rFonts w:ascii="Source Code Pro" w:hAnsi="Source Code Pro"/>
@@ -900,6 +942,7 @@
           <w:sz w:val="22"/>
         </w:rPr>
       </w:pPr>
+      <w:proofErr w:type="gramStart"/>
       <w:r>
         <w:rPr>
           <w:rFonts w:ascii="Source Code Pro" w:hAnsi="Source Code Pro"/>
@@ -908,6 +951,7 @@
         </w:rPr>
         <w:t>id</w:t>
       </w:r>
+      <w:proofErr w:type="gramEnd"/>
       <w:r>
         <w:rPr>
           <w:rFonts w:ascii="Source Code Pro" w:hAnsi="Source Code Pro"/>
@@ -944,6 +988,7 @@
           <w:sz w:val="22"/>
         </w:rPr>
       </w:pPr>
+      <w:proofErr w:type="gramStart"/>
       <w:r>
         <w:rPr>
           <w:rFonts w:ascii="Source Code Pro" w:hAnsi="Source Code Pro"/>
@@ -952,6 +997,7 @@
         </w:rPr>
         <w:t>name</w:t>
       </w:r>
+      <w:proofErr w:type="gramEnd"/>
       <w:r>
         <w:rPr>
           <w:rFonts w:ascii="Source Code Pro" w:hAnsi="Source Code Pro"/>
@@ -973,6 +1019,7 @@
           <w:sz w:val="22"/>
         </w:rPr>
       </w:pPr>
+      <w:proofErr w:type="gramStart"/>
       <w:r>
         <w:rPr>
           <w:rFonts w:ascii="Source Code Pro" w:hAnsi="Source Code Pro"/>
@@ -981,6 +1028,7 @@
         </w:rPr>
         <w:t>type</w:t>
       </w:r>
+      <w:proofErr w:type="gramEnd"/>
       <w:r>
         <w:rPr>
           <w:rFonts w:ascii="Source Code Pro" w:hAnsi="Source Code Pro"/>
@@ -1019,6 +1067,7 @@
           <w:u w:val="single"/>
         </w:rPr>
       </w:pPr>
+      <w:proofErr w:type="gramStart"/>
       <w:r>
         <w:rPr>
           <w:rFonts w:ascii="Source Code Pro" w:hAnsi="Source Code Pro"/>
@@ -1027,6 +1076,7 @@
         </w:rPr>
         <w:t>address</w:t>
       </w:r>
+      <w:proofErr w:type="gramEnd"/>
       <w:r>
         <w:rPr>
           <w:rFonts w:ascii="Source Code Pro" w:hAnsi="Source Code Pro"/>
@@ -1064,6 +1114,7 @@
           <w:sz w:val="22"/>
         </w:rPr>
       </w:pPr>
+      <w:proofErr w:type="gramStart"/>
       <w:r>
         <w:rPr>
           <w:rFonts w:ascii="Source Code Pro" w:hAnsi="Source Code Pro"/>
@@ -1072,6 +1123,7 @@
         </w:rPr>
         <w:t>street</w:t>
       </w:r>
+      <w:proofErr w:type="gramEnd"/>
       <w:r>
         <w:rPr>
           <w:rFonts w:ascii="Source Code Pro" w:hAnsi="Source Code Pro"/>
@@ -1093,6 +1145,7 @@
           <w:sz w:val="22"/>
         </w:rPr>
       </w:pPr>
+      <w:proofErr w:type="gramStart"/>
       <w:r>
         <w:rPr>
           <w:rFonts w:ascii="Source Code Pro" w:hAnsi="Source Code Pro"/>
@@ -1101,6 +1154,7 @@
         </w:rPr>
         <w:t>city</w:t>
       </w:r>
+      <w:proofErr w:type="gramEnd"/>
       <w:r>
         <w:rPr>
           <w:rFonts w:ascii="Source Code Pro" w:hAnsi="Source Code Pro"/>
@@ -1122,6 +1176,7 @@
           <w:sz w:val="22"/>
         </w:rPr>
       </w:pPr>
+      <w:proofErr w:type="gramStart"/>
       <w:r>
         <w:rPr>
           <w:rFonts w:ascii="Source Code Pro" w:hAnsi="Source Code Pro"/>
@@ -1130,6 +1185,7 @@
         </w:rPr>
         <w:t>state</w:t>
       </w:r>
+      <w:proofErr w:type="gramEnd"/>
       <w:r>
         <w:rPr>
           <w:rFonts w:ascii="Source Code Pro" w:hAnsi="Source Code Pro"/>
@@ -1151,6 +1207,8 @@
           <w:sz w:val="22"/>
         </w:rPr>
       </w:pPr>
+      <w:proofErr w:type="spellStart"/>
+      <w:proofErr w:type="gramStart"/>
       <w:r>
         <w:rPr>
           <w:rFonts w:ascii="Source Code Pro" w:hAnsi="Source Code Pro"/>
@@ -1159,6 +1217,8 @@
         </w:rPr>
         <w:t>zipcode</w:t>
       </w:r>
+      <w:proofErr w:type="spellEnd"/>
+      <w:proofErr w:type="gramEnd"/>
       <w:r>
         <w:rPr>
           <w:rFonts w:ascii="Source Code Pro" w:hAnsi="Source Code Pro"/>
@@ -1200,6 +1260,7 @@
           <w:sz w:val="22"/>
         </w:rPr>
       </w:pPr>
+      <w:proofErr w:type="gramStart"/>
       <w:r>
         <w:rPr>
           <w:rFonts w:ascii="Source Code Pro" w:hAnsi="Source Code Pro"/>
@@ -1208,6 +1269,7 @@
         </w:rPr>
         <w:t>location</w:t>
       </w:r>
+      <w:proofErr w:type="gramEnd"/>
       <w:r>
         <w:rPr>
           <w:rFonts w:ascii="Source Code Pro" w:hAnsi="Source Code Pro"/>
@@ -1230,6 +1292,7 @@
         </w:rPr>
         <w:t>(</w:t>
       </w:r>
+      <w:proofErr w:type="spellStart"/>
       <w:r>
         <w:rPr>
           <w:rFonts w:ascii="Source Code Pro" w:hAnsi="Source Code Pro"/>
@@ -1238,6 +1301,7 @@
         </w:rPr>
         <w:t>lng</w:t>
       </w:r>
+      <w:proofErr w:type="spellEnd"/>
       <w:r>
         <w:rPr>
           <w:rFonts w:ascii="Source Code Pro" w:hAnsi="Source Code Pro"/>
@@ -1246,6 +1310,7 @@
         </w:rPr>
         <w:t xml:space="preserve">, </w:t>
       </w:r>
+      <w:proofErr w:type="spellStart"/>
       <w:r>
         <w:rPr>
           <w:rFonts w:ascii="Source Code Pro" w:hAnsi="Source Code Pro"/>
@@ -1254,6 +1319,7 @@
         </w:rPr>
         <w:t>lat</w:t>
       </w:r>
+      <w:proofErr w:type="spellEnd"/>
       <w:r>
         <w:rPr>
           <w:rFonts w:ascii="Source Code Pro" w:hAnsi="Source Code Pro"/>
@@ -1275,6 +1341,7 @@
           <w:sz w:val="22"/>
         </w:rPr>
       </w:pPr>
+      <w:proofErr w:type="gramStart"/>
       <w:r>
         <w:rPr>
           <w:rFonts w:ascii="Source Code Pro" w:hAnsi="Source Code Pro"/>
@@ -1283,6 +1350,7 @@
         </w:rPr>
         <w:t>photo</w:t>
       </w:r>
+      <w:proofErr w:type="gramEnd"/>
       <w:r>
         <w:rPr>
           <w:rFonts w:ascii="Source Code Pro" w:hAnsi="Source Code Pro"/>
@@ -1317,14 +1385,17 @@
           <w:sz w:val="22"/>
         </w:rPr>
       </w:pPr>
+      <w:proofErr w:type="gramStart"/>
       <w:r>
         <w:rPr>
           <w:rFonts w:ascii="Source Code Pro" w:hAnsi="Source Code Pro"/>
           <w:b/>
           <w:sz w:val="22"/>
         </w:rPr>
+        <w:lastRenderedPageBreak/>
         <w:t>price</w:t>
       </w:r>
+      <w:proofErr w:type="gramEnd"/>
       <w:r>
         <w:rPr>
           <w:rFonts w:ascii="Source Code Pro" w:hAnsi="Source Code Pro"/>
@@ -1401,6 +1472,8 @@
           <w:sz w:val="22"/>
         </w:rPr>
       </w:pPr>
+      <w:proofErr w:type="spellStart"/>
+      <w:proofErr w:type="gramStart"/>
       <w:r>
         <w:rPr>
           <w:rFonts w:ascii="Source Code Pro" w:hAnsi="Source Code Pro"/>
@@ -1417,6 +1490,8 @@
         </w:rPr>
         <w:t>Ratio</w:t>
       </w:r>
+      <w:proofErr w:type="spellEnd"/>
+      <w:proofErr w:type="gramEnd"/>
       <w:r>
         <w:rPr>
           <w:rFonts w:ascii="Source Code Pro" w:hAnsi="Source Code Pro"/>
@@ -1510,6 +1585,7 @@
           <w:sz w:val="22"/>
         </w:rPr>
       </w:pPr>
+      <w:proofErr w:type="gramStart"/>
       <w:r>
         <w:rPr>
           <w:rFonts w:ascii="Source Code Pro" w:hAnsi="Source Code Pro"/>
@@ -1518,26 +1594,44 @@
         </w:rPr>
         <w:t>capacity</w:t>
       </w:r>
-      <w:r>
-        <w:rPr>
-          <w:rFonts w:ascii="Source Code Pro" w:hAnsi="Source Code Pro"/>
-          <w:sz w:val="22"/>
-        </w:rPr>
-        <w:t>: int,</w:t>
-      </w:r>
-    </w:p>
-    <w:p>
-      <w:pPr>
-        <w:tabs>
-          <w:tab w:val="left" w:pos="4320"/>
-        </w:tabs>
-        <w:spacing w:line="276" w:lineRule="auto"/>
-        <w:ind w:left="4680" w:hanging="4320"/>
-        <w:rPr>
-          <w:rFonts w:ascii="Source Code Pro" w:hAnsi="Source Code Pro"/>
-          <w:sz w:val="22"/>
-        </w:rPr>
-      </w:pPr>
+      <w:proofErr w:type="gramEnd"/>
+      <w:r>
+        <w:rPr>
+          <w:rFonts w:ascii="Source Code Pro" w:hAnsi="Source Code Pro"/>
+          <w:sz w:val="22"/>
+        </w:rPr>
+        <w:t xml:space="preserve">: </w:t>
+      </w:r>
+      <w:proofErr w:type="spellStart"/>
+      <w:r>
+        <w:rPr>
+          <w:rFonts w:ascii="Source Code Pro" w:hAnsi="Source Code Pro"/>
+          <w:sz w:val="22"/>
+        </w:rPr>
+        <w:t>int</w:t>
+      </w:r>
+      <w:proofErr w:type="spellEnd"/>
+      <w:r>
+        <w:rPr>
+          <w:rFonts w:ascii="Source Code Pro" w:hAnsi="Source Code Pro"/>
+          <w:sz w:val="22"/>
+        </w:rPr>
+        <w:t>,</w:t>
+      </w:r>
+    </w:p>
+    <w:p>
+      <w:pPr>
+        <w:tabs>
+          <w:tab w:val="left" w:pos="4320"/>
+        </w:tabs>
+        <w:spacing w:line="276" w:lineRule="auto"/>
+        <w:ind w:left="4680" w:hanging="4320"/>
+        <w:rPr>
+          <w:rFonts w:ascii="Source Code Pro" w:hAnsi="Source Code Pro"/>
+          <w:sz w:val="22"/>
+        </w:rPr>
+      </w:pPr>
+      <w:proofErr w:type="gramStart"/>
       <w:r>
         <w:rPr>
           <w:rFonts w:ascii="Source Code Pro" w:hAnsi="Source Code Pro"/>
@@ -1546,6 +1640,7 @@
         </w:rPr>
         <w:t>occupied</w:t>
       </w:r>
+      <w:proofErr w:type="gramEnd"/>
       <w:r>
         <w:rPr>
           <w:rFonts w:ascii="Source Code Pro" w:hAnsi="Source Code Pro"/>
@@ -1558,22 +1653,39 @@
           <w:rFonts w:ascii="Source Code Pro" w:hAnsi="Source Code Pro"/>
           <w:sz w:val="22"/>
         </w:rPr>
-        <w:t xml:space="preserve"> int,</w:t>
-      </w:r>
-    </w:p>
-    <w:p>
-      <w:pPr>
-        <w:tabs>
-          <w:tab w:val="left" w:pos="4320"/>
-        </w:tabs>
-        <w:spacing w:line="276" w:lineRule="auto"/>
-        <w:ind w:left="4680" w:hanging="4320"/>
-        <w:rPr>
-          <w:rFonts w:ascii="Source Code Pro" w:hAnsi="Source Code Pro"/>
-          <w:i/>
-          <w:sz w:val="22"/>
-        </w:rPr>
-      </w:pPr>
+        <w:t xml:space="preserve"> </w:t>
+      </w:r>
+      <w:proofErr w:type="spellStart"/>
+      <w:r>
+        <w:rPr>
+          <w:rFonts w:ascii="Source Code Pro" w:hAnsi="Source Code Pro"/>
+          <w:sz w:val="22"/>
+        </w:rPr>
+        <w:t>int</w:t>
+      </w:r>
+      <w:proofErr w:type="spellEnd"/>
+      <w:r>
+        <w:rPr>
+          <w:rFonts w:ascii="Source Code Pro" w:hAnsi="Source Code Pro"/>
+          <w:sz w:val="22"/>
+        </w:rPr>
+        <w:t>,</w:t>
+      </w:r>
+    </w:p>
+    <w:p>
+      <w:pPr>
+        <w:tabs>
+          <w:tab w:val="left" w:pos="4320"/>
+        </w:tabs>
+        <w:spacing w:line="276" w:lineRule="auto"/>
+        <w:ind w:left="4680" w:hanging="4320"/>
+        <w:rPr>
+          <w:rFonts w:ascii="Source Code Pro" w:hAnsi="Source Code Pro"/>
+          <w:i/>
+          <w:sz w:val="22"/>
+        </w:rPr>
+      </w:pPr>
+      <w:proofErr w:type="gramStart"/>
       <w:r>
         <w:rPr>
           <w:rFonts w:ascii="Source Code Pro" w:hAnsi="Source Code Pro"/>
@@ -1582,6 +1694,7 @@
         </w:rPr>
         <w:t>available</w:t>
       </w:r>
+      <w:proofErr w:type="gramEnd"/>
       <w:r>
         <w:rPr>
           <w:rFonts w:ascii="Source Code Pro" w:hAnsi="Source Code Pro"/>
@@ -1624,6 +1737,7 @@
           <w:sz w:val="22"/>
         </w:rPr>
       </w:pPr>
+      <w:proofErr w:type="gramStart"/>
       <w:r>
         <w:rPr>
           <w:rFonts w:ascii="Source Code Pro" w:hAnsi="Source Code Pro"/>
@@ -1632,6 +1746,7 @@
         </w:rPr>
         <w:t>reservable</w:t>
       </w:r>
+      <w:proofErr w:type="gramEnd"/>
       <w:r>
         <w:rPr>
           <w:rFonts w:ascii="Source Code Pro" w:hAnsi="Source Code Pro"/>
@@ -1660,6 +1775,8 @@
           <w:sz w:val="22"/>
         </w:rPr>
       </w:pPr>
+      <w:proofErr w:type="spellStart"/>
+      <w:proofErr w:type="gramStart"/>
       <w:r>
         <w:rPr>
           <w:rFonts w:ascii="Source Code Pro" w:hAnsi="Source Code Pro"/>
@@ -1668,6 +1785,8 @@
         </w:rPr>
         <w:t>reserveMax</w:t>
       </w:r>
+      <w:proofErr w:type="spellEnd"/>
+      <w:proofErr w:type="gramEnd"/>
       <w:r>
         <w:rPr>
           <w:rFonts w:ascii="Source Code Pro" w:hAnsi="Source Code Pro"/>
@@ -1680,7 +1799,23 @@
           <w:rFonts w:ascii="Source Code Pro" w:hAnsi="Source Code Pro"/>
           <w:sz w:val="22"/>
         </w:rPr>
-        <w:t xml:space="preserve"> int,</w:t>
+        <w:t xml:space="preserve"> </w:t>
+      </w:r>
+      <w:proofErr w:type="spellStart"/>
+      <w:r>
+        <w:rPr>
+          <w:rFonts w:ascii="Source Code Pro" w:hAnsi="Source Code Pro"/>
+          <w:sz w:val="22"/>
+        </w:rPr>
+        <w:t>int</w:t>
+      </w:r>
+      <w:proofErr w:type="spellEnd"/>
+      <w:r>
+        <w:rPr>
+          <w:rFonts w:ascii="Source Code Pro" w:hAnsi="Source Code Pro"/>
+          <w:sz w:val="22"/>
+        </w:rPr>
+        <w:t>,</w:t>
       </w:r>
       <w:r>
         <w:rPr>
@@ -1738,7 +1873,28 @@
           <w:rFonts w:ascii="Source Code Pro" w:hAnsi="Source Code Pro"/>
           <w:sz w:val="22"/>
         </w:rPr>
-        <w:t>: long[]</w:t>
+        <w:t xml:space="preserve">: </w:t>
+      </w:r>
+      <w:r>
+        <w:rPr>
+          <w:rFonts w:ascii="Source Code Pro" w:hAnsi="Source Code Pro"/>
+          <w:sz w:val="22"/>
+        </w:rPr>
+        <w:t>Set&lt;L</w:t>
+      </w:r>
+      <w:r>
+        <w:rPr>
+          <w:rFonts w:ascii="Source Code Pro" w:hAnsi="Source Code Pro"/>
+          <w:sz w:val="22"/>
+        </w:rPr>
+        <w:t>ong</w:t>
+      </w:r>
+      <w:r>
+        <w:rPr>
+          <w:rFonts w:ascii="Source Code Pro" w:hAnsi="Source Code Pro"/>
+          <w:sz w:val="22"/>
+        </w:rPr>
+        <w:t>&gt;</w:t>
       </w:r>
       <w:r>
         <w:rPr>
@@ -1753,7 +1909,25 @@
           <w:i/>
           <w:sz w:val="22"/>
         </w:rPr>
-        <w:t>a list of t</w:t>
+        <w:t xml:space="preserve">a </w:t>
+      </w:r>
+      <w:r>
+        <w:rPr>
+          <w:rFonts w:ascii="Source Code Pro" w:hAnsi="Source Code Pro"/>
+          <w:i/>
+          <w:sz w:val="22"/>
+        </w:rPr>
+        <w:t>set</w:t>
+      </w:r>
+      <w:bookmarkStart w:id="0" w:name="_GoBack"/>
+      <w:bookmarkEnd w:id="0"/>
+      <w:r>
+        <w:rPr>
+          <w:rFonts w:ascii="Source Code Pro" w:hAnsi="Source Code Pro"/>
+          <w:i/>
+          <w:sz w:val="22"/>
+        </w:rPr>
+        <w:t xml:space="preserve"> of t</w:t>
       </w:r>
       <w:r>
         <w:rPr>
@@ -1824,6 +1998,7 @@
           <w:sz w:val="22"/>
         </w:rPr>
       </w:pPr>
+      <w:proofErr w:type="gramStart"/>
       <w:r>
         <w:rPr>
           <w:rFonts w:ascii="Source Code Pro" w:hAnsi="Source Code Pro"/>
@@ -1832,6 +2007,7 @@
         </w:rPr>
         <w:t>id</w:t>
       </w:r>
+      <w:proofErr w:type="gramEnd"/>
       <w:r>
         <w:rPr>
           <w:rFonts w:ascii="Source Code Pro" w:hAnsi="Source Code Pro"/>
@@ -1868,6 +2044,8 @@
           <w:sz w:val="22"/>
         </w:rPr>
       </w:pPr>
+      <w:proofErr w:type="spellStart"/>
+      <w:proofErr w:type="gramStart"/>
       <w:r>
         <w:rPr>
           <w:rFonts w:ascii="Source Code Pro" w:hAnsi="Source Code Pro"/>
@@ -1876,6 +2054,8 @@
         </w:rPr>
         <w:t>accountId</w:t>
       </w:r>
+      <w:proofErr w:type="spellEnd"/>
+      <w:proofErr w:type="gramEnd"/>
       <w:r>
         <w:rPr>
           <w:rFonts w:ascii="Source Code Pro" w:hAnsi="Source Code Pro"/>
@@ -1919,6 +2099,8 @@
           <w:sz w:val="22"/>
         </w:rPr>
       </w:pPr>
+      <w:proofErr w:type="spellStart"/>
+      <w:proofErr w:type="gramStart"/>
       <w:r>
         <w:rPr>
           <w:rFonts w:ascii="Source Code Pro" w:hAnsi="Source Code Pro"/>
@@ -1927,6 +2109,8 @@
         </w:rPr>
         <w:t>firstName</w:t>
       </w:r>
+      <w:proofErr w:type="spellEnd"/>
+      <w:proofErr w:type="gramEnd"/>
       <w:r>
         <w:rPr>
           <w:rFonts w:ascii="Source Code Pro" w:hAnsi="Source Code Pro"/>
@@ -1947,6 +2131,8 @@
           <w:sz w:val="22"/>
         </w:rPr>
       </w:pPr>
+      <w:proofErr w:type="spellStart"/>
+      <w:proofErr w:type="gramStart"/>
       <w:r>
         <w:rPr>
           <w:rFonts w:ascii="Source Code Pro" w:hAnsi="Source Code Pro"/>
@@ -1955,6 +2141,8 @@
         </w:rPr>
         <w:t>lastName</w:t>
       </w:r>
+      <w:proofErr w:type="spellEnd"/>
+      <w:proofErr w:type="gramEnd"/>
       <w:r>
         <w:rPr>
           <w:rFonts w:ascii="Source Code Pro" w:hAnsi="Source Code Pro"/>
@@ -1976,6 +2164,8 @@
           <w:sz w:val="22"/>
         </w:rPr>
       </w:pPr>
+      <w:proofErr w:type="spellStart"/>
+      <w:proofErr w:type="gramStart"/>
       <w:r>
         <w:rPr>
           <w:rFonts w:ascii="Source Code Pro" w:hAnsi="Source Code Pro"/>
@@ -1984,6 +2174,8 @@
         </w:rPr>
         <w:t>lotId</w:t>
       </w:r>
+      <w:proofErr w:type="spellEnd"/>
+      <w:proofErr w:type="gramEnd"/>
       <w:r>
         <w:rPr>
           <w:rFonts w:ascii="Source Code Pro" w:hAnsi="Source Code Pro"/>
@@ -2027,6 +2219,7 @@
           <w:sz w:val="22"/>
         </w:rPr>
       </w:pPr>
+      <w:proofErr w:type="gramStart"/>
       <w:r>
         <w:rPr>
           <w:rFonts w:ascii="Source Code Pro" w:hAnsi="Source Code Pro"/>
@@ -2035,6 +2228,7 @@
         </w:rPr>
         <w:t>space</w:t>
       </w:r>
+      <w:proofErr w:type="gramEnd"/>
       <w:r>
         <w:rPr>
           <w:rFonts w:ascii="Source Code Pro" w:hAnsi="Source Code Pro"/>
@@ -2047,7 +2241,23 @@
           <w:rFonts w:ascii="Source Code Pro" w:hAnsi="Source Code Pro"/>
           <w:sz w:val="22"/>
         </w:rPr>
-        <w:t xml:space="preserve"> int,</w:t>
+        <w:t xml:space="preserve"> </w:t>
+      </w:r>
+      <w:proofErr w:type="spellStart"/>
+      <w:r>
+        <w:rPr>
+          <w:rFonts w:ascii="Source Code Pro" w:hAnsi="Source Code Pro"/>
+          <w:sz w:val="22"/>
+        </w:rPr>
+        <w:t>int</w:t>
+      </w:r>
+      <w:proofErr w:type="spellEnd"/>
+      <w:r>
+        <w:rPr>
+          <w:rFonts w:ascii="Source Code Pro" w:hAnsi="Source Code Pro"/>
+          <w:sz w:val="22"/>
+        </w:rPr>
+        <w:t>,</w:t>
       </w:r>
       <w:r>
         <w:rPr>
@@ -2078,6 +2288,7 @@
           <w:sz w:val="22"/>
         </w:rPr>
       </w:pPr>
+      <w:proofErr w:type="gramStart"/>
       <w:r>
         <w:rPr>
           <w:rFonts w:ascii="Source Code Pro" w:hAnsi="Source Code Pro"/>
@@ -2086,6 +2297,7 @@
         </w:rPr>
         <w:t>start</w:t>
       </w:r>
+      <w:proofErr w:type="gramEnd"/>
       <w:r>
         <w:rPr>
           <w:rFonts w:ascii="Source Code Pro" w:hAnsi="Source Code Pro"/>
@@ -2129,6 +2341,7 @@
           <w:sz w:val="22"/>
         </w:rPr>
       </w:pPr>
+      <w:proofErr w:type="gramStart"/>
       <w:r>
         <w:rPr>
           <w:rFonts w:ascii="Source Code Pro" w:hAnsi="Source Code Pro"/>
@@ -2137,6 +2350,7 @@
         </w:rPr>
         <w:t>end</w:t>
       </w:r>
+      <w:proofErr w:type="gramEnd"/>
       <w:r>
         <w:rPr>
           <w:rFonts w:ascii="Source Code Pro" w:hAnsi="Source Code Pro"/>
@@ -2180,6 +2394,7 @@
           <w:sz w:val="22"/>
         </w:rPr>
       </w:pPr>
+      <w:proofErr w:type="gramStart"/>
       <w:r>
         <w:rPr>
           <w:rFonts w:ascii="Source Code Pro" w:hAnsi="Source Code Pro"/>
@@ -2188,6 +2403,7 @@
         </w:rPr>
         <w:t>duration</w:t>
       </w:r>
+      <w:proofErr w:type="gramEnd"/>
       <w:r>
         <w:rPr>
           <w:rFonts w:ascii="Source Code Pro" w:hAnsi="Source Code Pro"/>
@@ -2200,7 +2416,23 @@
           <w:rFonts w:ascii="Source Code Pro" w:hAnsi="Source Code Pro"/>
           <w:sz w:val="22"/>
         </w:rPr>
-        <w:t xml:space="preserve"> int,</w:t>
+        <w:t xml:space="preserve"> </w:t>
+      </w:r>
+      <w:proofErr w:type="spellStart"/>
+      <w:r>
+        <w:rPr>
+          <w:rFonts w:ascii="Source Code Pro" w:hAnsi="Source Code Pro"/>
+          <w:sz w:val="22"/>
+        </w:rPr>
+        <w:t>int</w:t>
+      </w:r>
+      <w:proofErr w:type="spellEnd"/>
+      <w:r>
+        <w:rPr>
+          <w:rFonts w:ascii="Source Code Pro" w:hAnsi="Source Code Pro"/>
+          <w:sz w:val="22"/>
+        </w:rPr>
+        <w:t>,</w:t>
       </w:r>
       <w:r>
         <w:rPr>
@@ -2231,6 +2463,7 @@
           <w:sz w:val="22"/>
         </w:rPr>
       </w:pPr>
+      <w:proofErr w:type="gramStart"/>
       <w:r>
         <w:rPr>
           <w:rFonts w:ascii="Source Code Pro" w:hAnsi="Source Code Pro"/>
@@ -2239,6 +2472,7 @@
         </w:rPr>
         <w:t>status</w:t>
       </w:r>
+      <w:proofErr w:type="gramEnd"/>
       <w:r>
         <w:rPr>
           <w:rFonts w:ascii="Source Code Pro" w:hAnsi="Source Code Pro"/>
@@ -2302,27 +2536,38 @@
           <w:sz w:val="22"/>
         </w:rPr>
       </w:pPr>
-      <w:r>
-        <w:rPr>
-          <w:rFonts w:ascii="Source Code Pro" w:hAnsi="Source Code Pro"/>
-          <w:sz w:val="22"/>
-        </w:rPr>
-        <w:t>LotHistory:</w:t>
-      </w:r>
-    </w:p>
-    <w:p>
-      <w:pPr>
-        <w:tabs>
-          <w:tab w:val="left" w:pos="4320"/>
-        </w:tabs>
-        <w:spacing w:line="276" w:lineRule="auto"/>
-        <w:ind w:left="4680" w:hanging="4320"/>
-        <w:rPr>
-          <w:rFonts w:ascii="Source Code Pro" w:hAnsi="Source Code Pro"/>
-          <w:i/>
-          <w:sz w:val="22"/>
-        </w:rPr>
-      </w:pPr>
+      <w:proofErr w:type="spellStart"/>
+      <w:r>
+        <w:rPr>
+          <w:rFonts w:ascii="Source Code Pro" w:hAnsi="Source Code Pro"/>
+          <w:sz w:val="22"/>
+        </w:rPr>
+        <w:t>LotHistory</w:t>
+      </w:r>
+      <w:proofErr w:type="spellEnd"/>
+      <w:r>
+        <w:rPr>
+          <w:rFonts w:ascii="Source Code Pro" w:hAnsi="Source Code Pro"/>
+          <w:sz w:val="22"/>
+        </w:rPr>
+        <w:t>:</w:t>
+      </w:r>
+    </w:p>
+    <w:p>
+      <w:pPr>
+        <w:tabs>
+          <w:tab w:val="left" w:pos="4320"/>
+        </w:tabs>
+        <w:spacing w:line="276" w:lineRule="auto"/>
+        <w:ind w:left="4680" w:hanging="4320"/>
+        <w:rPr>
+          <w:rFonts w:ascii="Source Code Pro" w:hAnsi="Source Code Pro"/>
+          <w:i/>
+          <w:sz w:val="22"/>
+        </w:rPr>
+      </w:pPr>
+      <w:proofErr w:type="spellStart"/>
+      <w:proofErr w:type="gramStart"/>
       <w:r>
         <w:rPr>
           <w:rFonts w:ascii="Source Code Pro" w:hAnsi="Source Code Pro"/>
@@ -2339,6 +2584,8 @@
         </w:rPr>
         <w:t>d</w:t>
       </w:r>
+      <w:proofErr w:type="spellEnd"/>
+      <w:proofErr w:type="gramEnd"/>
       <w:r>
         <w:rPr>
           <w:rFonts w:ascii="Source Code Pro" w:hAnsi="Source Code Pro"/>
@@ -2374,6 +2621,7 @@
           <w:sz w:val="22"/>
         </w:rPr>
       </w:pPr>
+      <w:proofErr w:type="gramStart"/>
       <w:r>
         <w:rPr>
           <w:rFonts w:ascii="Source Code Pro" w:hAnsi="Source Code Pro"/>
@@ -2382,6 +2630,7 @@
         </w:rPr>
         <w:t>history</w:t>
       </w:r>
+      <w:proofErr w:type="gramEnd"/>
       <w:r>
         <w:rPr>
           <w:rFonts w:ascii="Source Code Pro" w:hAnsi="Source Code Pro"/>
@@ -2411,6 +2660,7 @@
         </w:rPr>
         <w:t xml:space="preserve">list of </w:t>
       </w:r>
+      <w:proofErr w:type="spellStart"/>
       <w:r>
         <w:rPr>
           <w:rFonts w:ascii="Source Code Pro" w:hAnsi="Source Code Pro"/>
@@ -2420,6 +2670,7 @@
         </w:rPr>
         <w:t>LotHistoryPoint</w:t>
       </w:r>
+      <w:proofErr w:type="spellEnd"/>
       <w:r>
         <w:rPr>
           <w:rFonts w:ascii="Source Code Pro" w:hAnsi="Source Code Pro"/>
@@ -2442,6 +2693,7 @@
           <w:sz w:val="22"/>
         </w:rPr>
       </w:pPr>
+      <w:proofErr w:type="gramStart"/>
       <w:r>
         <w:rPr>
           <w:rFonts w:ascii="Source Code Pro" w:hAnsi="Source Code Pro"/>
@@ -2450,6 +2702,7 @@
         </w:rPr>
         <w:t>time</w:t>
       </w:r>
+      <w:proofErr w:type="gramEnd"/>
       <w:r>
         <w:rPr>
           <w:rFonts w:ascii="Source Code Pro" w:hAnsi="Source Code Pro"/>
@@ -2484,6 +2737,7 @@
           <w:sz w:val="22"/>
         </w:rPr>
       </w:pPr>
+      <w:proofErr w:type="gramStart"/>
       <w:r>
         <w:rPr>
           <w:rFonts w:ascii="Source Code Pro" w:hAnsi="Source Code Pro"/>
@@ -2492,6 +2746,7 @@
         </w:rPr>
         <w:t>occupied</w:t>
       </w:r>
+      <w:proofErr w:type="gramEnd"/>
       <w:r>
         <w:rPr>
           <w:rFonts w:ascii="Source Code Pro" w:hAnsi="Source Code Pro"/>
@@ -2504,8 +2759,17 @@
           <w:rFonts w:ascii="Source Code Pro" w:hAnsi="Source Code Pro"/>
           <w:sz w:val="22"/>
         </w:rPr>
-        <w:t xml:space="preserve"> int</w:t>
-      </w:r>
+        <w:t xml:space="preserve"> </w:t>
+      </w:r>
+      <w:proofErr w:type="spellStart"/>
+      <w:r>
+        <w:rPr>
+          <w:rFonts w:ascii="Source Code Pro" w:hAnsi="Source Code Pro"/>
+          <w:sz w:val="22"/>
+        </w:rPr>
+        <w:t>int</w:t>
+      </w:r>
+      <w:proofErr w:type="spellEnd"/>
     </w:p>
     <w:p>
       <w:pPr>
@@ -2558,6 +2822,7 @@
           <w:sz w:val="22"/>
         </w:rPr>
       </w:pPr>
+      <w:proofErr w:type="spellStart"/>
       <w:r>
         <w:rPr>
           <w:rFonts w:ascii="Source Code Pro" w:hAnsi="Source Code Pro"/>
@@ -2570,22 +2835,32 @@
           <w:rFonts w:ascii="Source Code Pro" w:hAnsi="Source Code Pro"/>
           <w:sz w:val="22"/>
         </w:rPr>
-        <w:t>History:</w:t>
-      </w:r>
-    </w:p>
-    <w:p>
-      <w:pPr>
-        <w:tabs>
-          <w:tab w:val="left" w:pos="4320"/>
-        </w:tabs>
-        <w:spacing w:line="276" w:lineRule="auto"/>
-        <w:ind w:left="4680" w:hanging="4320"/>
-        <w:rPr>
-          <w:rFonts w:ascii="Source Code Pro" w:hAnsi="Source Code Pro"/>
-          <w:i/>
-          <w:sz w:val="22"/>
-        </w:rPr>
-      </w:pPr>
+        <w:t>History</w:t>
+      </w:r>
+      <w:proofErr w:type="spellEnd"/>
+      <w:r>
+        <w:rPr>
+          <w:rFonts w:ascii="Source Code Pro" w:hAnsi="Source Code Pro"/>
+          <w:sz w:val="22"/>
+        </w:rPr>
+        <w:t>:</w:t>
+      </w:r>
+    </w:p>
+    <w:p>
+      <w:pPr>
+        <w:tabs>
+          <w:tab w:val="left" w:pos="4320"/>
+        </w:tabs>
+        <w:spacing w:line="276" w:lineRule="auto"/>
+        <w:ind w:left="4680" w:hanging="4320"/>
+        <w:rPr>
+          <w:rFonts w:ascii="Source Code Pro" w:hAnsi="Source Code Pro"/>
+          <w:i/>
+          <w:sz w:val="22"/>
+        </w:rPr>
+      </w:pPr>
+      <w:proofErr w:type="spellStart"/>
+      <w:proofErr w:type="gramStart"/>
       <w:r>
         <w:rPr>
           <w:rFonts w:ascii="Source Code Pro" w:hAnsi="Source Code Pro"/>
@@ -2594,6 +2869,8 @@
         </w:rPr>
         <w:t>accountId</w:t>
       </w:r>
+      <w:proofErr w:type="spellEnd"/>
+      <w:proofErr w:type="gramEnd"/>
       <w:r>
         <w:rPr>
           <w:rFonts w:ascii="Source Code Pro" w:hAnsi="Source Code Pro"/>
@@ -2630,6 +2907,7 @@
           <w:sz w:val="22"/>
         </w:rPr>
       </w:pPr>
+      <w:proofErr w:type="gramStart"/>
       <w:r>
         <w:rPr>
           <w:rFonts w:ascii="Source Code Pro" w:hAnsi="Source Code Pro"/>
@@ -2638,6 +2916,7 @@
         </w:rPr>
         <w:t>locations</w:t>
       </w:r>
+      <w:proofErr w:type="gramEnd"/>
       <w:r>
         <w:rPr>
           <w:rFonts w:ascii="Source Code Pro" w:hAnsi="Source Code Pro"/>
@@ -2768,8 +3047,6 @@
         </w:rPr>
         <w:t>.</w:t>
       </w:r>
-      <w:bookmarkStart w:id="0" w:name="_GoBack"/>
-      <w:bookmarkEnd w:id="0"/>
     </w:p>
     <w:p>
       <w:pPr>
@@ -2873,8 +3150,17 @@
           <w:rFonts w:ascii="Source Code Pro" w:hAnsi="Source Code Pro"/>
           <w:sz w:val="22"/>
         </w:rPr>
-        <w:t>/listAccounts</w:t>
-      </w:r>
+        <w:t>/</w:t>
+      </w:r>
+      <w:proofErr w:type="spellStart"/>
+      <w:r>
+        <w:rPr>
+          <w:rFonts w:ascii="Source Code Pro" w:hAnsi="Source Code Pro"/>
+          <w:sz w:val="22"/>
+        </w:rPr>
+        <w:t>listAccounts</w:t>
+      </w:r>
+      <w:proofErr w:type="spellEnd"/>
       <w:r>
         <w:rPr>
           <w:rFonts w:ascii="Source Code Pro" w:hAnsi="Source Code Pro"/>
@@ -2909,8 +3195,17 @@
           <w:rFonts w:ascii="Source Code Pro" w:hAnsi="Source Code Pro"/>
           <w:sz w:val="22"/>
         </w:rPr>
-        <w:t>/accountById</w:t>
-      </w:r>
+        <w:t>/</w:t>
+      </w:r>
+      <w:proofErr w:type="spellStart"/>
+      <w:r>
+        <w:rPr>
+          <w:rFonts w:ascii="Source Code Pro" w:hAnsi="Source Code Pro"/>
+          <w:sz w:val="22"/>
+        </w:rPr>
+        <w:t>accountById</w:t>
+      </w:r>
+      <w:proofErr w:type="spellEnd"/>
       <w:r>
         <w:rPr>
           <w:rFonts w:ascii="Source Code Pro" w:hAnsi="Source Code Pro"/>
@@ -2939,6 +3234,8 @@
           <w:sz w:val="22"/>
         </w:rPr>
       </w:pPr>
+      <w:proofErr w:type="spellStart"/>
+      <w:proofErr w:type="gramStart"/>
       <w:r>
         <w:rPr>
           <w:rFonts w:ascii="Source Code Pro" w:hAnsi="Source Code Pro"/>
@@ -2946,26 +3243,37 @@
         </w:rPr>
         <w:t>accountId</w:t>
       </w:r>
-    </w:p>
-    <w:p>
-      <w:pPr>
-        <w:tabs>
-          <w:tab w:val="left" w:pos="4320"/>
-        </w:tabs>
-        <w:spacing w:line="276" w:lineRule="auto"/>
-        <w:ind w:left="4680" w:hanging="4320"/>
-        <w:rPr>
-          <w:rFonts w:ascii="Source Code Pro" w:hAnsi="Source Code Pro"/>
-          <w:sz w:val="22"/>
-        </w:rPr>
-      </w:pPr>
-      <w:r>
-        <w:rPr>
-          <w:rFonts w:ascii="Source Code Pro" w:hAnsi="Source Code Pro"/>
-          <w:sz w:val="22"/>
-        </w:rPr>
-        <w:t>/accountByEmail</w:t>
-      </w:r>
+      <w:proofErr w:type="spellEnd"/>
+      <w:proofErr w:type="gramEnd"/>
+    </w:p>
+    <w:p>
+      <w:pPr>
+        <w:tabs>
+          <w:tab w:val="left" w:pos="4320"/>
+        </w:tabs>
+        <w:spacing w:line="276" w:lineRule="auto"/>
+        <w:ind w:left="4680" w:hanging="4320"/>
+        <w:rPr>
+          <w:rFonts w:ascii="Source Code Pro" w:hAnsi="Source Code Pro"/>
+          <w:sz w:val="22"/>
+        </w:rPr>
+      </w:pPr>
+      <w:r>
+        <w:rPr>
+          <w:rFonts w:ascii="Source Code Pro" w:hAnsi="Source Code Pro"/>
+          <w:sz w:val="22"/>
+        </w:rPr>
+        <w:t>/</w:t>
+      </w:r>
+      <w:proofErr w:type="spellStart"/>
+      <w:r>
+        <w:rPr>
+          <w:rFonts w:ascii="Source Code Pro" w:hAnsi="Source Code Pro"/>
+          <w:sz w:val="22"/>
+        </w:rPr>
+        <w:t>accountByEmail</w:t>
+      </w:r>
+      <w:proofErr w:type="spellEnd"/>
       <w:r>
         <w:rPr>
           <w:rFonts w:ascii="Source Code Pro" w:hAnsi="Source Code Pro"/>
@@ -2994,6 +3302,7 @@
           <w:sz w:val="22"/>
         </w:rPr>
       </w:pPr>
+      <w:proofErr w:type="gramStart"/>
       <w:r>
         <w:rPr>
           <w:rFonts w:ascii="Source Code Pro" w:hAnsi="Source Code Pro"/>
@@ -3001,27 +3310,37 @@
         </w:rPr>
         <w:t>email</w:t>
       </w:r>
-    </w:p>
-    <w:p>
-      <w:pPr>
-        <w:tabs>
-          <w:tab w:val="left" w:pos="4320"/>
-        </w:tabs>
-        <w:spacing w:line="276" w:lineRule="auto"/>
-        <w:ind w:left="4680" w:hanging="4320"/>
-        <w:rPr>
-          <w:rFonts w:ascii="Source Code Pro" w:hAnsi="Source Code Pro"/>
-          <w:i/>
-          <w:sz w:val="22"/>
-        </w:rPr>
-      </w:pPr>
-      <w:r>
-        <w:rPr>
-          <w:rFonts w:ascii="Source Code Pro" w:hAnsi="Source Code Pro"/>
-          <w:sz w:val="22"/>
-        </w:rPr>
-        <w:t>/getLots</w:t>
-      </w:r>
+      <w:proofErr w:type="gramEnd"/>
+    </w:p>
+    <w:p>
+      <w:pPr>
+        <w:tabs>
+          <w:tab w:val="left" w:pos="4320"/>
+        </w:tabs>
+        <w:spacing w:line="276" w:lineRule="auto"/>
+        <w:ind w:left="4680" w:hanging="4320"/>
+        <w:rPr>
+          <w:rFonts w:ascii="Source Code Pro" w:hAnsi="Source Code Pro"/>
+          <w:i/>
+          <w:sz w:val="22"/>
+        </w:rPr>
+      </w:pPr>
+      <w:r>
+        <w:rPr>
+          <w:rFonts w:ascii="Source Code Pro" w:hAnsi="Source Code Pro"/>
+          <w:sz w:val="22"/>
+        </w:rPr>
+        <w:t>/</w:t>
+      </w:r>
+      <w:proofErr w:type="spellStart"/>
+      <w:r>
+        <w:rPr>
+          <w:rFonts w:ascii="Source Code Pro" w:hAnsi="Source Code Pro"/>
+          <w:sz w:val="22"/>
+        </w:rPr>
+        <w:t>getLots</w:t>
+      </w:r>
+      <w:proofErr w:type="spellEnd"/>
       <w:r>
         <w:rPr>
           <w:rFonts w:ascii="Source Code Pro" w:hAnsi="Source Code Pro"/>
@@ -3050,6 +3369,8 @@
           <w:sz w:val="22"/>
         </w:rPr>
       </w:pPr>
+      <w:proofErr w:type="spellStart"/>
+      <w:proofErr w:type="gramStart"/>
       <w:r>
         <w:rPr>
           <w:rFonts w:ascii="Source Code Pro" w:hAnsi="Source Code Pro"/>
@@ -3057,6 +3378,8 @@
         </w:rPr>
         <w:t>accountId</w:t>
       </w:r>
+      <w:proofErr w:type="spellEnd"/>
+      <w:proofErr w:type="gramEnd"/>
     </w:p>
     <w:p>
       <w:pPr>
@@ -3114,8 +3437,17 @@
           <w:rFonts w:ascii="Source Code Pro" w:hAnsi="Source Code Pro"/>
           <w:sz w:val="22"/>
         </w:rPr>
-        <w:t>/listLots</w:t>
-      </w:r>
+        <w:t>/</w:t>
+      </w:r>
+      <w:proofErr w:type="spellStart"/>
+      <w:r>
+        <w:rPr>
+          <w:rFonts w:ascii="Source Code Pro" w:hAnsi="Source Code Pro"/>
+          <w:sz w:val="22"/>
+        </w:rPr>
+        <w:t>listLots</w:t>
+      </w:r>
+      <w:proofErr w:type="spellEnd"/>
       <w:r>
         <w:rPr>
           <w:rFonts w:ascii="Source Code Pro" w:hAnsi="Source Code Pro"/>
@@ -3150,8 +3482,17 @@
           <w:rFonts w:ascii="Source Code Pro" w:hAnsi="Source Code Pro"/>
           <w:sz w:val="22"/>
         </w:rPr>
-        <w:t>/lotById</w:t>
-      </w:r>
+        <w:t>/</w:t>
+      </w:r>
+      <w:proofErr w:type="spellStart"/>
+      <w:r>
+        <w:rPr>
+          <w:rFonts w:ascii="Source Code Pro" w:hAnsi="Source Code Pro"/>
+          <w:sz w:val="22"/>
+        </w:rPr>
+        <w:t>lotById</w:t>
+      </w:r>
+      <w:proofErr w:type="spellEnd"/>
       <w:r>
         <w:rPr>
           <w:rFonts w:ascii="Source Code Pro" w:hAnsi="Source Code Pro"/>
@@ -3180,6 +3521,8 @@
           <w:sz w:val="22"/>
         </w:rPr>
       </w:pPr>
+      <w:proofErr w:type="spellStart"/>
+      <w:proofErr w:type="gramStart"/>
       <w:r>
         <w:rPr>
           <w:rFonts w:ascii="Source Code Pro" w:hAnsi="Source Code Pro"/>
@@ -3194,27 +3537,38 @@
         </w:rPr>
         <w:t>d</w:t>
       </w:r>
-    </w:p>
-    <w:p>
-      <w:pPr>
-        <w:tabs>
-          <w:tab w:val="left" w:pos="4320"/>
-        </w:tabs>
-        <w:spacing w:line="276" w:lineRule="auto"/>
-        <w:ind w:left="4680" w:hanging="4320"/>
-        <w:rPr>
-          <w:rFonts w:ascii="Source Code Pro" w:hAnsi="Source Code Pro"/>
-          <w:i/>
-          <w:sz w:val="22"/>
-        </w:rPr>
-      </w:pPr>
-      <w:r>
-        <w:rPr>
-          <w:rFonts w:ascii="Source Code Pro" w:hAnsi="Source Code Pro"/>
-          <w:sz w:val="22"/>
-        </w:rPr>
-        <w:t>/searchNear</w:t>
-      </w:r>
+      <w:proofErr w:type="spellEnd"/>
+      <w:proofErr w:type="gramEnd"/>
+    </w:p>
+    <w:p>
+      <w:pPr>
+        <w:tabs>
+          <w:tab w:val="left" w:pos="4320"/>
+        </w:tabs>
+        <w:spacing w:line="276" w:lineRule="auto"/>
+        <w:ind w:left="4680" w:hanging="4320"/>
+        <w:rPr>
+          <w:rFonts w:ascii="Source Code Pro" w:hAnsi="Source Code Pro"/>
+          <w:i/>
+          <w:sz w:val="22"/>
+        </w:rPr>
+      </w:pPr>
+      <w:r>
+        <w:rPr>
+          <w:rFonts w:ascii="Source Code Pro" w:hAnsi="Source Code Pro"/>
+          <w:sz w:val="22"/>
+        </w:rPr>
+        <w:t>/</w:t>
+      </w:r>
+      <w:proofErr w:type="spellStart"/>
+      <w:r>
+        <w:rPr>
+          <w:rFonts w:ascii="Source Code Pro" w:hAnsi="Source Code Pro"/>
+          <w:sz w:val="22"/>
+        </w:rPr>
+        <w:t>searchNear</w:t>
+      </w:r>
+      <w:proofErr w:type="spellEnd"/>
       <w:r>
         <w:rPr>
           <w:rFonts w:ascii="Source Code Pro" w:hAnsi="Source Code Pro"/>
@@ -3243,6 +3597,7 @@
           <w:sz w:val="22"/>
         </w:rPr>
       </w:pPr>
+      <w:proofErr w:type="gramStart"/>
       <w:r>
         <w:rPr>
           <w:rFonts w:ascii="Source Code Pro" w:hAnsi="Source Code Pro"/>
@@ -3250,6 +3605,7 @@
         </w:rPr>
         <w:t>latitude</w:t>
       </w:r>
+      <w:proofErr w:type="gramEnd"/>
     </w:p>
     <w:p>
       <w:pPr>
@@ -3263,6 +3619,7 @@
           <w:sz w:val="22"/>
         </w:rPr>
       </w:pPr>
+      <w:proofErr w:type="gramStart"/>
       <w:r>
         <w:rPr>
           <w:rFonts w:ascii="Source Code Pro" w:hAnsi="Source Code Pro"/>
@@ -3270,27 +3627,37 @@
         </w:rPr>
         <w:t>longitude</w:t>
       </w:r>
-    </w:p>
-    <w:p>
-      <w:pPr>
-        <w:tabs>
-          <w:tab w:val="left" w:pos="4320"/>
-        </w:tabs>
-        <w:spacing w:line="276" w:lineRule="auto"/>
-        <w:ind w:left="4680" w:hanging="4320"/>
-        <w:rPr>
-          <w:rFonts w:ascii="Source Code Pro" w:hAnsi="Source Code Pro"/>
-          <w:i/>
-          <w:sz w:val="22"/>
-        </w:rPr>
-      </w:pPr>
-      <w:r>
-        <w:rPr>
-          <w:rFonts w:ascii="Source Code Pro" w:hAnsi="Source Code Pro"/>
-          <w:sz w:val="22"/>
-        </w:rPr>
-        <w:t>/getMembers</w:t>
-      </w:r>
+      <w:proofErr w:type="gramEnd"/>
+    </w:p>
+    <w:p>
+      <w:pPr>
+        <w:tabs>
+          <w:tab w:val="left" w:pos="4320"/>
+        </w:tabs>
+        <w:spacing w:line="276" w:lineRule="auto"/>
+        <w:ind w:left="4680" w:hanging="4320"/>
+        <w:rPr>
+          <w:rFonts w:ascii="Source Code Pro" w:hAnsi="Source Code Pro"/>
+          <w:i/>
+          <w:sz w:val="22"/>
+        </w:rPr>
+      </w:pPr>
+      <w:r>
+        <w:rPr>
+          <w:rFonts w:ascii="Source Code Pro" w:hAnsi="Source Code Pro"/>
+          <w:sz w:val="22"/>
+        </w:rPr>
+        <w:t>/</w:t>
+      </w:r>
+      <w:proofErr w:type="spellStart"/>
+      <w:r>
+        <w:rPr>
+          <w:rFonts w:ascii="Source Code Pro" w:hAnsi="Source Code Pro"/>
+          <w:sz w:val="22"/>
+        </w:rPr>
+        <w:t>getMembers</w:t>
+      </w:r>
+      <w:proofErr w:type="spellEnd"/>
       <w:r>
         <w:rPr>
           <w:rFonts w:ascii="Source Code Pro" w:hAnsi="Source Code Pro"/>
@@ -3319,6 +3686,8 @@
           <w:sz w:val="22"/>
         </w:rPr>
       </w:pPr>
+      <w:proofErr w:type="spellStart"/>
+      <w:proofErr w:type="gramStart"/>
       <w:r>
         <w:rPr>
           <w:rFonts w:ascii="Source Code Pro" w:hAnsi="Source Code Pro"/>
@@ -3326,6 +3695,8 @@
         </w:rPr>
         <w:t>lotId</w:t>
       </w:r>
+      <w:proofErr w:type="spellEnd"/>
+      <w:proofErr w:type="gramEnd"/>
     </w:p>
     <w:p>
       <w:pPr>
@@ -3376,8 +3747,17 @@
           <w:rFonts w:ascii="Source Code Pro" w:hAnsi="Source Code Pro"/>
           <w:sz w:val="22"/>
         </w:rPr>
-        <w:t>/listReservations</w:t>
-      </w:r>
+        <w:t>/</w:t>
+      </w:r>
+      <w:proofErr w:type="spellStart"/>
+      <w:r>
+        <w:rPr>
+          <w:rFonts w:ascii="Source Code Pro" w:hAnsi="Source Code Pro"/>
+          <w:sz w:val="22"/>
+        </w:rPr>
+        <w:t>listReservations</w:t>
+      </w:r>
+      <w:proofErr w:type="spellEnd"/>
       <w:r>
         <w:rPr>
           <w:rFonts w:ascii="Source Code Pro" w:hAnsi="Source Code Pro"/>
@@ -3412,8 +3792,17 @@
           <w:rFonts w:ascii="Source Code Pro" w:hAnsi="Source Code Pro"/>
           <w:sz w:val="22"/>
         </w:rPr>
-        <w:t>/reservationById</w:t>
-      </w:r>
+        <w:t>/</w:t>
+      </w:r>
+      <w:proofErr w:type="spellStart"/>
+      <w:r>
+        <w:rPr>
+          <w:rFonts w:ascii="Source Code Pro" w:hAnsi="Source Code Pro"/>
+          <w:sz w:val="22"/>
+        </w:rPr>
+        <w:t>reservationById</w:t>
+      </w:r>
+      <w:proofErr w:type="spellEnd"/>
       <w:r>
         <w:rPr>
           <w:rFonts w:ascii="Source Code Pro" w:hAnsi="Source Code Pro"/>
@@ -3442,6 +3831,8 @@
           <w:sz w:val="22"/>
         </w:rPr>
       </w:pPr>
+      <w:proofErr w:type="spellStart"/>
+      <w:proofErr w:type="gramStart"/>
       <w:r>
         <w:rPr>
           <w:rFonts w:ascii="Source Code Pro" w:hAnsi="Source Code Pro"/>
@@ -3449,27 +3840,38 @@
         </w:rPr>
         <w:t>reservationId</w:t>
       </w:r>
-    </w:p>
-    <w:p>
-      <w:pPr>
-        <w:tabs>
-          <w:tab w:val="left" w:pos="4320"/>
-        </w:tabs>
-        <w:spacing w:line="276" w:lineRule="auto"/>
-        <w:ind w:left="4680" w:hanging="4320"/>
-        <w:rPr>
-          <w:rFonts w:ascii="Source Code Pro" w:hAnsi="Source Code Pro"/>
-          <w:i/>
-          <w:sz w:val="22"/>
-        </w:rPr>
-      </w:pPr>
-      <w:r>
-        <w:rPr>
-          <w:rFonts w:ascii="Source Code Pro" w:hAnsi="Source Code Pro"/>
-          <w:sz w:val="22"/>
-        </w:rPr>
-        <w:t>/reservationsByAccountId</w:t>
-      </w:r>
+      <w:proofErr w:type="spellEnd"/>
+      <w:proofErr w:type="gramEnd"/>
+    </w:p>
+    <w:p>
+      <w:pPr>
+        <w:tabs>
+          <w:tab w:val="left" w:pos="4320"/>
+        </w:tabs>
+        <w:spacing w:line="276" w:lineRule="auto"/>
+        <w:ind w:left="4680" w:hanging="4320"/>
+        <w:rPr>
+          <w:rFonts w:ascii="Source Code Pro" w:hAnsi="Source Code Pro"/>
+          <w:i/>
+          <w:sz w:val="22"/>
+        </w:rPr>
+      </w:pPr>
+      <w:r>
+        <w:rPr>
+          <w:rFonts w:ascii="Source Code Pro" w:hAnsi="Source Code Pro"/>
+          <w:sz w:val="22"/>
+        </w:rPr>
+        <w:t>/</w:t>
+      </w:r>
+      <w:proofErr w:type="spellStart"/>
+      <w:r>
+        <w:rPr>
+          <w:rFonts w:ascii="Source Code Pro" w:hAnsi="Source Code Pro"/>
+          <w:sz w:val="22"/>
+        </w:rPr>
+        <w:t>reservationsByAccountId</w:t>
+      </w:r>
+      <w:proofErr w:type="spellEnd"/>
       <w:r>
         <w:rPr>
           <w:rFonts w:ascii="Source Code Pro" w:hAnsi="Source Code Pro"/>
@@ -3498,6 +3900,8 @@
           <w:sz w:val="22"/>
         </w:rPr>
       </w:pPr>
+      <w:proofErr w:type="spellStart"/>
+      <w:proofErr w:type="gramStart"/>
       <w:r>
         <w:rPr>
           <w:rFonts w:ascii="Source Code Pro" w:hAnsi="Source Code Pro"/>
@@ -3505,27 +3909,38 @@
         </w:rPr>
         <w:t>accountId</w:t>
       </w:r>
-    </w:p>
-    <w:p>
-      <w:pPr>
-        <w:tabs>
-          <w:tab w:val="left" w:pos="4320"/>
-        </w:tabs>
-        <w:spacing w:line="276" w:lineRule="auto"/>
-        <w:ind w:left="4680" w:hanging="4320"/>
-        <w:rPr>
-          <w:rFonts w:ascii="Source Code Pro" w:hAnsi="Source Code Pro"/>
-          <w:i/>
-          <w:sz w:val="22"/>
-        </w:rPr>
-      </w:pPr>
-      <w:r>
-        <w:rPr>
-          <w:rFonts w:ascii="Source Code Pro" w:hAnsi="Source Code Pro"/>
-          <w:sz w:val="22"/>
-        </w:rPr>
-        <w:t>/reservationsByLotId</w:t>
-      </w:r>
+      <w:proofErr w:type="spellEnd"/>
+      <w:proofErr w:type="gramEnd"/>
+    </w:p>
+    <w:p>
+      <w:pPr>
+        <w:tabs>
+          <w:tab w:val="left" w:pos="4320"/>
+        </w:tabs>
+        <w:spacing w:line="276" w:lineRule="auto"/>
+        <w:ind w:left="4680" w:hanging="4320"/>
+        <w:rPr>
+          <w:rFonts w:ascii="Source Code Pro" w:hAnsi="Source Code Pro"/>
+          <w:i/>
+          <w:sz w:val="22"/>
+        </w:rPr>
+      </w:pPr>
+      <w:r>
+        <w:rPr>
+          <w:rFonts w:ascii="Source Code Pro" w:hAnsi="Source Code Pro"/>
+          <w:sz w:val="22"/>
+        </w:rPr>
+        <w:t>/</w:t>
+      </w:r>
+      <w:proofErr w:type="spellStart"/>
+      <w:r>
+        <w:rPr>
+          <w:rFonts w:ascii="Source Code Pro" w:hAnsi="Source Code Pro"/>
+          <w:sz w:val="22"/>
+        </w:rPr>
+        <w:t>reservationsByLotId</w:t>
+      </w:r>
+      <w:proofErr w:type="spellEnd"/>
       <w:r>
         <w:rPr>
           <w:rFonts w:ascii="Source Code Pro" w:hAnsi="Source Code Pro"/>
@@ -3554,6 +3969,8 @@
           <w:sz w:val="22"/>
         </w:rPr>
       </w:pPr>
+      <w:proofErr w:type="spellStart"/>
+      <w:proofErr w:type="gramStart"/>
       <w:r>
         <w:rPr>
           <w:rFonts w:ascii="Source Code Pro" w:hAnsi="Source Code Pro"/>
@@ -3561,27 +3978,38 @@
         </w:rPr>
         <w:t>lotId</w:t>
       </w:r>
-    </w:p>
-    <w:p>
-      <w:pPr>
-        <w:tabs>
-          <w:tab w:val="left" w:pos="4320"/>
-        </w:tabs>
-        <w:spacing w:line="276" w:lineRule="auto"/>
-        <w:ind w:left="4680" w:hanging="4320"/>
-        <w:rPr>
-          <w:rFonts w:ascii="Source Code Pro" w:hAnsi="Source Code Pro"/>
-          <w:i/>
-          <w:sz w:val="22"/>
-        </w:rPr>
-      </w:pPr>
-      <w:r>
-        <w:rPr>
-          <w:rFonts w:ascii="Source Code Pro" w:hAnsi="Source Code Pro"/>
-          <w:sz w:val="22"/>
-        </w:rPr>
-        <w:t>/activeReservationsByAccountId</w:t>
-      </w:r>
+      <w:proofErr w:type="spellEnd"/>
+      <w:proofErr w:type="gramEnd"/>
+    </w:p>
+    <w:p>
+      <w:pPr>
+        <w:tabs>
+          <w:tab w:val="left" w:pos="4320"/>
+        </w:tabs>
+        <w:spacing w:line="276" w:lineRule="auto"/>
+        <w:ind w:left="4680" w:hanging="4320"/>
+        <w:rPr>
+          <w:rFonts w:ascii="Source Code Pro" w:hAnsi="Source Code Pro"/>
+          <w:i/>
+          <w:sz w:val="22"/>
+        </w:rPr>
+      </w:pPr>
+      <w:r>
+        <w:rPr>
+          <w:rFonts w:ascii="Source Code Pro" w:hAnsi="Source Code Pro"/>
+          <w:sz w:val="22"/>
+        </w:rPr>
+        <w:t>/</w:t>
+      </w:r>
+      <w:proofErr w:type="spellStart"/>
+      <w:r>
+        <w:rPr>
+          <w:rFonts w:ascii="Source Code Pro" w:hAnsi="Source Code Pro"/>
+          <w:sz w:val="22"/>
+        </w:rPr>
+        <w:t>activeReservationsByAccountId</w:t>
+      </w:r>
+      <w:proofErr w:type="spellEnd"/>
       <w:r>
         <w:rPr>
           <w:rFonts w:ascii="Source Code Pro" w:hAnsi="Source Code Pro"/>
@@ -3611,6 +4039,8 @@
           <w:sz w:val="22"/>
         </w:rPr>
       </w:pPr>
+      <w:proofErr w:type="spellStart"/>
+      <w:proofErr w:type="gramStart"/>
       <w:r>
         <w:rPr>
           <w:rFonts w:ascii="Source Code Pro" w:hAnsi="Source Code Pro"/>
@@ -3618,6 +4048,8 @@
         </w:rPr>
         <w:t>accountId</w:t>
       </w:r>
+      <w:proofErr w:type="spellEnd"/>
+      <w:proofErr w:type="gramEnd"/>
       <w:r>
         <w:rPr>
           <w:rFonts w:ascii="Source Code Pro" w:hAnsi="Source Code Pro"/>
@@ -3652,8 +4084,17 @@
           <w:rFonts w:ascii="Source Code Pro" w:hAnsi="Source Code Pro"/>
           <w:sz w:val="22"/>
         </w:rPr>
-        <w:t>/activeReservationsByLotId</w:t>
-      </w:r>
+        <w:t>/</w:t>
+      </w:r>
+      <w:proofErr w:type="spellStart"/>
+      <w:r>
+        <w:rPr>
+          <w:rFonts w:ascii="Source Code Pro" w:hAnsi="Source Code Pro"/>
+          <w:sz w:val="22"/>
+        </w:rPr>
+        <w:t>activeReservationsByLotId</w:t>
+      </w:r>
+      <w:proofErr w:type="spellEnd"/>
       <w:r>
         <w:rPr>
           <w:rFonts w:ascii="Source Code Pro" w:hAnsi="Source Code Pro"/>
@@ -3682,6 +4123,8 @@
           <w:sz w:val="22"/>
         </w:rPr>
       </w:pPr>
+      <w:proofErr w:type="spellStart"/>
+      <w:proofErr w:type="gramStart"/>
       <w:r>
         <w:rPr>
           <w:rFonts w:ascii="Source Code Pro" w:hAnsi="Source Code Pro"/>
@@ -3689,30 +4132,33 @@
         </w:rPr>
         <w:t>lotId</w:t>
       </w:r>
-    </w:p>
-    <w:p>
-      <w:pPr>
-        <w:tabs>
-          <w:tab w:val="left" w:pos="4320"/>
-        </w:tabs>
-        <w:spacing w:line="276" w:lineRule="auto"/>
-        <w:rPr>
-          <w:rFonts w:ascii="Source Code Pro" w:hAnsi="Source Code Pro"/>
-          <w:sz w:val="22"/>
-        </w:rPr>
-      </w:pPr>
-    </w:p>
-    <w:p>
-      <w:pPr>
-        <w:tabs>
-          <w:tab w:val="left" w:pos="4320"/>
-        </w:tabs>
-        <w:spacing w:line="276" w:lineRule="auto"/>
-        <w:rPr>
-          <w:rFonts w:ascii="Source Code Pro" w:hAnsi="Source Code Pro"/>
-          <w:sz w:val="22"/>
-        </w:rPr>
-      </w:pPr>
+      <w:proofErr w:type="spellEnd"/>
+      <w:proofErr w:type="gramEnd"/>
+    </w:p>
+    <w:p>
+      <w:pPr>
+        <w:tabs>
+          <w:tab w:val="left" w:pos="4320"/>
+        </w:tabs>
+        <w:spacing w:line="276" w:lineRule="auto"/>
+        <w:rPr>
+          <w:rFonts w:ascii="Source Code Pro" w:hAnsi="Source Code Pro"/>
+          <w:sz w:val="22"/>
+        </w:rPr>
+      </w:pPr>
+    </w:p>
+    <w:p>
+      <w:pPr>
+        <w:tabs>
+          <w:tab w:val="left" w:pos="4320"/>
+        </w:tabs>
+        <w:spacing w:line="276" w:lineRule="auto"/>
+        <w:rPr>
+          <w:rFonts w:ascii="Source Code Pro" w:hAnsi="Source Code Pro"/>
+          <w:sz w:val="22"/>
+        </w:rPr>
+      </w:pPr>
+      <w:proofErr w:type="spellStart"/>
       <w:r>
         <w:rPr>
           <w:rFonts w:ascii="Source Code Pro" w:hAnsi="Source Code Pro"/>
@@ -3720,6 +4166,7 @@
         </w:rPr>
         <w:t>LotHistory</w:t>
       </w:r>
+      <w:proofErr w:type="spellEnd"/>
       <w:r>
         <w:rPr>
           <w:rFonts w:ascii="Source Code Pro" w:hAnsi="Source Code Pro"/>
@@ -3746,8 +4193,17 @@
           <w:rFonts w:ascii="Source Code Pro" w:hAnsi="Source Code Pro"/>
           <w:sz w:val="22"/>
         </w:rPr>
-        <w:t>/listLotHistory</w:t>
-      </w:r>
+        <w:t>/</w:t>
+      </w:r>
+      <w:proofErr w:type="spellStart"/>
+      <w:r>
+        <w:rPr>
+          <w:rFonts w:ascii="Source Code Pro" w:hAnsi="Source Code Pro"/>
+          <w:sz w:val="22"/>
+        </w:rPr>
+        <w:t>listLotHistory</w:t>
+      </w:r>
+      <w:proofErr w:type="spellEnd"/>
       <w:r>
         <w:rPr>
           <w:rFonts w:ascii="Source Code Pro" w:hAnsi="Source Code Pro"/>
@@ -3782,8 +4238,17 @@
           <w:rFonts w:ascii="Source Code Pro" w:hAnsi="Source Code Pro"/>
           <w:sz w:val="22"/>
         </w:rPr>
-        <w:t>/lotHistory</w:t>
-      </w:r>
+        <w:t>/</w:t>
+      </w:r>
+      <w:proofErr w:type="spellStart"/>
+      <w:r>
+        <w:rPr>
+          <w:rFonts w:ascii="Source Code Pro" w:hAnsi="Source Code Pro"/>
+          <w:sz w:val="22"/>
+        </w:rPr>
+        <w:t>lotHistory</w:t>
+      </w:r>
+      <w:proofErr w:type="spellEnd"/>
       <w:r>
         <w:rPr>
           <w:rFonts w:ascii="Source Code Pro" w:hAnsi="Source Code Pro"/>
@@ -3820,6 +4285,8 @@
           <w:sz w:val="22"/>
         </w:rPr>
       </w:pPr>
+      <w:proofErr w:type="spellStart"/>
+      <w:proofErr w:type="gramStart"/>
       <w:r>
         <w:rPr>
           <w:rFonts w:ascii="Source Code Pro" w:hAnsi="Source Code Pro"/>
@@ -3827,30 +4294,33 @@
         </w:rPr>
         <w:t>lotId</w:t>
       </w:r>
-    </w:p>
-    <w:p>
-      <w:pPr>
-        <w:tabs>
-          <w:tab w:val="left" w:pos="4320"/>
-        </w:tabs>
-        <w:spacing w:line="276" w:lineRule="auto"/>
-        <w:rPr>
-          <w:rFonts w:ascii="Source Code Pro" w:hAnsi="Source Code Pro"/>
-          <w:sz w:val="22"/>
-        </w:rPr>
-      </w:pPr>
-    </w:p>
-    <w:p>
-      <w:pPr>
-        <w:tabs>
-          <w:tab w:val="left" w:pos="4320"/>
-        </w:tabs>
-        <w:spacing w:line="276" w:lineRule="auto"/>
-        <w:rPr>
-          <w:rFonts w:ascii="Source Code Pro" w:hAnsi="Source Code Pro"/>
-          <w:sz w:val="22"/>
-        </w:rPr>
-      </w:pPr>
+      <w:proofErr w:type="spellEnd"/>
+      <w:proofErr w:type="gramEnd"/>
+    </w:p>
+    <w:p>
+      <w:pPr>
+        <w:tabs>
+          <w:tab w:val="left" w:pos="4320"/>
+        </w:tabs>
+        <w:spacing w:line="276" w:lineRule="auto"/>
+        <w:rPr>
+          <w:rFonts w:ascii="Source Code Pro" w:hAnsi="Source Code Pro"/>
+          <w:sz w:val="22"/>
+        </w:rPr>
+      </w:pPr>
+    </w:p>
+    <w:p>
+      <w:pPr>
+        <w:tabs>
+          <w:tab w:val="left" w:pos="4320"/>
+        </w:tabs>
+        <w:spacing w:line="276" w:lineRule="auto"/>
+        <w:rPr>
+          <w:rFonts w:ascii="Source Code Pro" w:hAnsi="Source Code Pro"/>
+          <w:sz w:val="22"/>
+        </w:rPr>
+      </w:pPr>
+      <w:proofErr w:type="spellStart"/>
       <w:r>
         <w:rPr>
           <w:rFonts w:ascii="Source Code Pro" w:hAnsi="Source Code Pro"/>
@@ -3865,6 +4335,7 @@
         </w:rPr>
         <w:t>History</w:t>
       </w:r>
+      <w:proofErr w:type="spellEnd"/>
       <w:r>
         <w:rPr>
           <w:rFonts w:ascii="Source Code Pro" w:hAnsi="Source Code Pro"/>
@@ -3893,6 +4364,7 @@
         </w:rPr>
         <w:t>/</w:t>
       </w:r>
+      <w:proofErr w:type="spellStart"/>
       <w:r>
         <w:rPr>
           <w:rFonts w:ascii="Source Code Pro" w:hAnsi="Source Code Pro"/>
@@ -3914,6 +4386,7 @@
         </w:rPr>
         <w:t>History</w:t>
       </w:r>
+      <w:proofErr w:type="spellEnd"/>
       <w:r>
         <w:rPr>
           <w:rFonts w:ascii="Source Code Pro" w:hAnsi="Source Code Pro"/>
@@ -3964,7 +4437,15 @@
           <w:rFonts w:ascii="Source Code Pro" w:hAnsi="Source Code Pro"/>
           <w:sz w:val="22"/>
         </w:rPr>
-        <w:t>/search</w:t>
+        <w:t>/</w:t>
+      </w:r>
+      <w:proofErr w:type="spellStart"/>
+      <w:r>
+        <w:rPr>
+          <w:rFonts w:ascii="Source Code Pro" w:hAnsi="Source Code Pro"/>
+          <w:sz w:val="22"/>
+        </w:rPr>
+        <w:t>search</w:t>
       </w:r>
       <w:r>
         <w:rPr>
@@ -3973,6 +4454,7 @@
         </w:rPr>
         <w:t>History</w:t>
       </w:r>
+      <w:proofErr w:type="spellEnd"/>
       <w:r>
         <w:rPr>
           <w:rFonts w:ascii="Source Code Pro" w:hAnsi="Source Code Pro"/>
@@ -4017,6 +4499,8 @@
           <w:sz w:val="22"/>
         </w:rPr>
       </w:pPr>
+      <w:proofErr w:type="spellStart"/>
+      <w:proofErr w:type="gramStart"/>
       <w:r>
         <w:rPr>
           <w:rFonts w:ascii="Source Code Pro" w:hAnsi="Source Code Pro"/>
@@ -4024,6 +4508,8 @@
         </w:rPr>
         <w:t>accountId</w:t>
       </w:r>
+      <w:proofErr w:type="spellEnd"/>
+      <w:proofErr w:type="gramEnd"/>
     </w:p>
     <w:p>
       <w:pPr>
@@ -4142,6 +4628,7 @@
           <w:sz w:val="22"/>
         </w:rPr>
       </w:pPr>
+      <w:proofErr w:type="gramStart"/>
       <w:r>
         <w:rPr>
           <w:rFonts w:ascii="Source Code Pro" w:hAnsi="Source Code Pro"/>
@@ -4149,6 +4636,7 @@
         </w:rPr>
         <w:t>email</w:t>
       </w:r>
+      <w:proofErr w:type="gramEnd"/>
       <w:r>
         <w:rPr>
           <w:rFonts w:ascii="Source Code Pro" w:hAnsi="Source Code Pro"/>
@@ -4177,6 +4665,7 @@
           <w:sz w:val="22"/>
         </w:rPr>
       </w:pPr>
+      <w:proofErr w:type="gramStart"/>
       <w:r>
         <w:rPr>
           <w:rFonts w:ascii="Source Code Pro" w:hAnsi="Source Code Pro"/>
@@ -4184,6 +4673,7 @@
         </w:rPr>
         <w:t>password</w:t>
       </w:r>
+      <w:proofErr w:type="gramEnd"/>
     </w:p>
     <w:p>
       <w:pPr>
@@ -4248,6 +4738,8 @@
           <w:sz w:val="22"/>
         </w:rPr>
       </w:pPr>
+      <w:proofErr w:type="spellStart"/>
+      <w:proofErr w:type="gramStart"/>
       <w:r>
         <w:rPr>
           <w:rFonts w:ascii="Source Code Pro" w:hAnsi="Source Code Pro"/>
@@ -4255,6 +4747,8 @@
         </w:rPr>
         <w:t>firstName</w:t>
       </w:r>
+      <w:proofErr w:type="spellEnd"/>
+      <w:proofErr w:type="gramEnd"/>
     </w:p>
     <w:p>
       <w:pPr>
@@ -4268,6 +4762,8 @@
           <w:sz w:val="22"/>
         </w:rPr>
       </w:pPr>
+      <w:proofErr w:type="spellStart"/>
+      <w:proofErr w:type="gramStart"/>
       <w:r>
         <w:rPr>
           <w:rFonts w:ascii="Source Code Pro" w:hAnsi="Source Code Pro"/>
@@ -4275,6 +4771,8 @@
         </w:rPr>
         <w:t>lastName</w:t>
       </w:r>
+      <w:proofErr w:type="spellEnd"/>
+      <w:proofErr w:type="gramEnd"/>
     </w:p>
     <w:p>
       <w:pPr>
@@ -4288,6 +4786,7 @@
           <w:sz w:val="22"/>
         </w:rPr>
       </w:pPr>
+      <w:proofErr w:type="gramStart"/>
       <w:r>
         <w:rPr>
           <w:rFonts w:ascii="Source Code Pro" w:hAnsi="Source Code Pro"/>
@@ -4295,6 +4794,7 @@
         </w:rPr>
         <w:t>email</w:t>
       </w:r>
+      <w:proofErr w:type="gramEnd"/>
     </w:p>
     <w:p>
       <w:pPr>
@@ -4308,6 +4808,7 @@
           <w:sz w:val="22"/>
         </w:rPr>
       </w:pPr>
+      <w:proofErr w:type="gramStart"/>
       <w:r>
         <w:rPr>
           <w:rFonts w:ascii="Source Code Pro" w:hAnsi="Source Code Pro"/>
@@ -4315,27 +4816,37 @@
         </w:rPr>
         <w:t>password</w:t>
       </w:r>
-    </w:p>
-    <w:p>
-      <w:pPr>
-        <w:tabs>
-          <w:tab w:val="left" w:pos="4320"/>
-        </w:tabs>
-        <w:spacing w:line="276" w:lineRule="auto"/>
-        <w:ind w:left="4680" w:hanging="4320"/>
-        <w:rPr>
-          <w:rFonts w:ascii="Source Code Pro" w:hAnsi="Source Code Pro"/>
-          <w:i/>
-          <w:sz w:val="22"/>
-        </w:rPr>
-      </w:pPr>
-      <w:r>
-        <w:rPr>
-          <w:rFonts w:ascii="Source Code Pro" w:hAnsi="Source Code Pro"/>
-          <w:sz w:val="22"/>
-        </w:rPr>
-        <w:t>/addRole</w:t>
-      </w:r>
+      <w:proofErr w:type="gramEnd"/>
+    </w:p>
+    <w:p>
+      <w:pPr>
+        <w:tabs>
+          <w:tab w:val="left" w:pos="4320"/>
+        </w:tabs>
+        <w:spacing w:line="276" w:lineRule="auto"/>
+        <w:ind w:left="4680" w:hanging="4320"/>
+        <w:rPr>
+          <w:rFonts w:ascii="Source Code Pro" w:hAnsi="Source Code Pro"/>
+          <w:i/>
+          <w:sz w:val="22"/>
+        </w:rPr>
+      </w:pPr>
+      <w:r>
+        <w:rPr>
+          <w:rFonts w:ascii="Source Code Pro" w:hAnsi="Source Code Pro"/>
+          <w:sz w:val="22"/>
+        </w:rPr>
+        <w:t>/</w:t>
+      </w:r>
+      <w:proofErr w:type="spellStart"/>
+      <w:r>
+        <w:rPr>
+          <w:rFonts w:ascii="Source Code Pro" w:hAnsi="Source Code Pro"/>
+          <w:sz w:val="22"/>
+        </w:rPr>
+        <w:t>addRole</w:t>
+      </w:r>
+      <w:proofErr w:type="spellEnd"/>
       <w:r>
         <w:rPr>
           <w:rFonts w:ascii="Source Code Pro" w:hAnsi="Source Code Pro"/>
@@ -4364,6 +4875,8 @@
           <w:sz w:val="22"/>
         </w:rPr>
       </w:pPr>
+      <w:proofErr w:type="spellStart"/>
+      <w:proofErr w:type="gramStart"/>
       <w:r>
         <w:rPr>
           <w:rFonts w:ascii="Source Code Pro" w:hAnsi="Source Code Pro"/>
@@ -4371,6 +4884,8 @@
         </w:rPr>
         <w:t>accountId</w:t>
       </w:r>
+      <w:proofErr w:type="spellEnd"/>
+      <w:proofErr w:type="gramEnd"/>
     </w:p>
     <w:p>
       <w:pPr>
@@ -4384,6 +4899,7 @@
           <w:sz w:val="22"/>
         </w:rPr>
       </w:pPr>
+      <w:proofErr w:type="gramStart"/>
       <w:r>
         <w:rPr>
           <w:rFonts w:ascii="Source Code Pro" w:hAnsi="Source Code Pro"/>
@@ -4391,27 +4907,37 @@
         </w:rPr>
         <w:t>role</w:t>
       </w:r>
-    </w:p>
-    <w:p>
-      <w:pPr>
-        <w:tabs>
-          <w:tab w:val="left" w:pos="4320"/>
-        </w:tabs>
-        <w:spacing w:line="276" w:lineRule="auto"/>
-        <w:ind w:left="4680" w:hanging="4320"/>
-        <w:rPr>
-          <w:rFonts w:ascii="Source Code Pro" w:hAnsi="Source Code Pro"/>
-          <w:i/>
-          <w:sz w:val="22"/>
-        </w:rPr>
-      </w:pPr>
-      <w:r>
-        <w:rPr>
-          <w:rFonts w:ascii="Source Code Pro" w:hAnsi="Source Code Pro"/>
-          <w:sz w:val="22"/>
-        </w:rPr>
-        <w:t>/addLot</w:t>
-      </w:r>
+      <w:proofErr w:type="gramEnd"/>
+    </w:p>
+    <w:p>
+      <w:pPr>
+        <w:tabs>
+          <w:tab w:val="left" w:pos="4320"/>
+        </w:tabs>
+        <w:spacing w:line="276" w:lineRule="auto"/>
+        <w:ind w:left="4680" w:hanging="4320"/>
+        <w:rPr>
+          <w:rFonts w:ascii="Source Code Pro" w:hAnsi="Source Code Pro"/>
+          <w:i/>
+          <w:sz w:val="22"/>
+        </w:rPr>
+      </w:pPr>
+      <w:r>
+        <w:rPr>
+          <w:rFonts w:ascii="Source Code Pro" w:hAnsi="Source Code Pro"/>
+          <w:sz w:val="22"/>
+        </w:rPr>
+        <w:t>/</w:t>
+      </w:r>
+      <w:proofErr w:type="spellStart"/>
+      <w:r>
+        <w:rPr>
+          <w:rFonts w:ascii="Source Code Pro" w:hAnsi="Source Code Pro"/>
+          <w:sz w:val="22"/>
+        </w:rPr>
+        <w:t>addLot</w:t>
+      </w:r>
+      <w:proofErr w:type="spellEnd"/>
       <w:r>
         <w:rPr>
           <w:rFonts w:ascii="Source Code Pro" w:hAnsi="Source Code Pro"/>
@@ -4440,6 +4966,8 @@
           <w:sz w:val="22"/>
         </w:rPr>
       </w:pPr>
+      <w:proofErr w:type="spellStart"/>
+      <w:proofErr w:type="gramStart"/>
       <w:r>
         <w:rPr>
           <w:rFonts w:ascii="Source Code Pro" w:hAnsi="Source Code Pro"/>
@@ -4447,6 +4975,8 @@
         </w:rPr>
         <w:t>accountId</w:t>
       </w:r>
+      <w:proofErr w:type="spellEnd"/>
+      <w:proofErr w:type="gramEnd"/>
     </w:p>
     <w:p>
       <w:pPr>
@@ -4460,6 +4990,8 @@
           <w:sz w:val="22"/>
         </w:rPr>
       </w:pPr>
+      <w:proofErr w:type="spellStart"/>
+      <w:proofErr w:type="gramStart"/>
       <w:r>
         <w:rPr>
           <w:rFonts w:ascii="Source Code Pro" w:hAnsi="Source Code Pro"/>
@@ -4467,6 +4999,8 @@
         </w:rPr>
         <w:t>lotId</w:t>
       </w:r>
+      <w:proofErr w:type="spellEnd"/>
+      <w:proofErr w:type="gramEnd"/>
     </w:p>
     <w:p>
       <w:pPr>
@@ -4480,6 +5014,7 @@
           <w:sz w:val="22"/>
         </w:rPr>
       </w:pPr>
+      <w:proofErr w:type="gramStart"/>
       <w:r>
         <w:rPr>
           <w:rFonts w:ascii="Source Code Pro" w:hAnsi="Source Code Pro"/>
@@ -4487,6 +5022,7 @@
         </w:rPr>
         <w:t>role</w:t>
       </w:r>
+      <w:proofErr w:type="gramEnd"/>
     </w:p>
     <w:p>
       <w:pPr>
@@ -4544,8 +5080,17 @@
           <w:rFonts w:ascii="Source Code Pro" w:hAnsi="Source Code Pro"/>
           <w:sz w:val="22"/>
         </w:rPr>
-        <w:t>/newLot</w:t>
-      </w:r>
+        <w:t>/</w:t>
+      </w:r>
+      <w:proofErr w:type="spellStart"/>
+      <w:r>
+        <w:rPr>
+          <w:rFonts w:ascii="Source Code Pro" w:hAnsi="Source Code Pro"/>
+          <w:sz w:val="22"/>
+        </w:rPr>
+        <w:t>newLot</w:t>
+      </w:r>
+      <w:proofErr w:type="spellEnd"/>
       <w:r>
         <w:rPr>
           <w:rFonts w:ascii="Source Code Pro" w:hAnsi="Source Code Pro"/>
@@ -4582,6 +5127,8 @@
           <w:sz w:val="22"/>
         </w:rPr>
       </w:pPr>
+      <w:proofErr w:type="spellStart"/>
+      <w:proofErr w:type="gramStart"/>
       <w:r>
         <w:rPr>
           <w:rFonts w:ascii="Source Code Pro" w:hAnsi="Source Code Pro"/>
@@ -4589,6 +5136,8 @@
         </w:rPr>
         <w:t>accountId</w:t>
       </w:r>
+      <w:proofErr w:type="spellEnd"/>
+      <w:proofErr w:type="gramEnd"/>
     </w:p>
     <w:p>
       <w:pPr>
@@ -4602,6 +5151,7 @@
           <w:sz w:val="22"/>
         </w:rPr>
       </w:pPr>
+      <w:proofErr w:type="gramStart"/>
       <w:r>
         <w:rPr>
           <w:rFonts w:ascii="Source Code Pro" w:hAnsi="Source Code Pro"/>
@@ -4609,6 +5159,7 @@
         </w:rPr>
         <w:t>name</w:t>
       </w:r>
+      <w:proofErr w:type="gramEnd"/>
     </w:p>
     <w:p>
       <w:pPr>
@@ -4622,6 +5173,7 @@
           <w:sz w:val="22"/>
         </w:rPr>
       </w:pPr>
+      <w:proofErr w:type="gramStart"/>
       <w:r>
         <w:rPr>
           <w:rFonts w:ascii="Source Code Pro" w:hAnsi="Source Code Pro"/>
@@ -4629,6 +5181,7 @@
         </w:rPr>
         <w:t>type</w:t>
       </w:r>
+      <w:proofErr w:type="gramEnd"/>
     </w:p>
     <w:p>
       <w:pPr>
@@ -4642,6 +5195,7 @@
           <w:sz w:val="22"/>
         </w:rPr>
       </w:pPr>
+      <w:proofErr w:type="gramStart"/>
       <w:r>
         <w:rPr>
           <w:rFonts w:ascii="Source Code Pro" w:hAnsi="Source Code Pro"/>
@@ -4649,6 +5203,7 @@
         </w:rPr>
         <w:t>address</w:t>
       </w:r>
+      <w:proofErr w:type="gramEnd"/>
     </w:p>
     <w:p>
       <w:pPr>
@@ -4662,6 +5217,7 @@
           <w:sz w:val="22"/>
         </w:rPr>
       </w:pPr>
+      <w:proofErr w:type="gramStart"/>
       <w:r>
         <w:rPr>
           <w:rFonts w:ascii="Source Code Pro" w:hAnsi="Source Code Pro"/>
@@ -4669,6 +5225,7 @@
         </w:rPr>
         <w:t>latitude</w:t>
       </w:r>
+      <w:proofErr w:type="gramEnd"/>
     </w:p>
     <w:p>
       <w:pPr>
@@ -4682,6 +5239,7 @@
           <w:sz w:val="22"/>
         </w:rPr>
       </w:pPr>
+      <w:proofErr w:type="gramStart"/>
       <w:r>
         <w:rPr>
           <w:rFonts w:ascii="Source Code Pro" w:hAnsi="Source Code Pro"/>
@@ -4689,6 +5247,7 @@
         </w:rPr>
         <w:t>longitude</w:t>
       </w:r>
+      <w:proofErr w:type="gramEnd"/>
     </w:p>
     <w:p>
       <w:pPr>
@@ -4702,6 +5261,7 @@
           <w:sz w:val="22"/>
         </w:rPr>
       </w:pPr>
+      <w:proofErr w:type="gramStart"/>
       <w:r>
         <w:rPr>
           <w:rFonts w:ascii="Source Code Pro" w:hAnsi="Source Code Pro"/>
@@ -4709,6 +5269,7 @@
         </w:rPr>
         <w:t>capacity</w:t>
       </w:r>
+      <w:proofErr w:type="gramEnd"/>
     </w:p>
     <w:p>
       <w:pPr>
@@ -4722,6 +5283,8 @@
           <w:sz w:val="22"/>
         </w:rPr>
       </w:pPr>
+      <w:proofErr w:type="spellStart"/>
+      <w:proofErr w:type="gramStart"/>
       <w:r>
         <w:rPr>
           <w:rFonts w:ascii="Source Code Pro" w:hAnsi="Source Code Pro"/>
@@ -4729,6 +5292,8 @@
         </w:rPr>
         <w:t>reserveMax</w:t>
       </w:r>
+      <w:proofErr w:type="spellEnd"/>
+      <w:proofErr w:type="gramEnd"/>
     </w:p>
     <w:p>
       <w:pPr>
@@ -4742,6 +5307,7 @@
           <w:sz w:val="22"/>
         </w:rPr>
       </w:pPr>
+      <w:proofErr w:type="gramStart"/>
       <w:r>
         <w:rPr>
           <w:rFonts w:ascii="Source Code Pro" w:hAnsi="Source Code Pro"/>
@@ -4749,6 +5315,7 @@
         </w:rPr>
         <w:t>calendar</w:t>
       </w:r>
+      <w:proofErr w:type="gramEnd"/>
       <w:r>
         <w:rPr>
           <w:rFonts w:ascii="Source Code Pro" w:hAnsi="Source Code Pro"/>
@@ -4827,6 +5394,8 @@
           <w:sz w:val="22"/>
         </w:rPr>
       </w:pPr>
+      <w:proofErr w:type="spellStart"/>
+      <w:proofErr w:type="gramStart"/>
       <w:r>
         <w:rPr>
           <w:rFonts w:ascii="Source Code Pro" w:hAnsi="Source Code Pro"/>
@@ -4834,6 +5403,8 @@
         </w:rPr>
         <w:t>lotId</w:t>
       </w:r>
+      <w:proofErr w:type="spellEnd"/>
+      <w:proofErr w:type="gramEnd"/>
     </w:p>
     <w:p>
       <w:pPr>
@@ -4889,6 +5460,8 @@
           <w:sz w:val="22"/>
         </w:rPr>
       </w:pPr>
+      <w:proofErr w:type="spellStart"/>
+      <w:proofErr w:type="gramStart"/>
       <w:r>
         <w:rPr>
           <w:rFonts w:ascii="Source Code Pro" w:hAnsi="Source Code Pro"/>
@@ -4896,27 +5469,38 @@
         </w:rPr>
         <w:t>lotId</w:t>
       </w:r>
-    </w:p>
-    <w:p>
-      <w:pPr>
-        <w:tabs>
-          <w:tab w:val="left" w:pos="4320"/>
-        </w:tabs>
-        <w:spacing w:line="276" w:lineRule="auto"/>
-        <w:ind w:left="4680" w:hanging="4320"/>
-        <w:rPr>
-          <w:rFonts w:ascii="Source Code Pro" w:hAnsi="Source Code Pro"/>
-          <w:i/>
-          <w:sz w:val="22"/>
-        </w:rPr>
-      </w:pPr>
-      <w:r>
-        <w:rPr>
-          <w:rFonts w:ascii="Source Code Pro" w:hAnsi="Source Code Pro"/>
-          <w:sz w:val="22"/>
-        </w:rPr>
-        <w:t>/changeReserveMax</w:t>
-      </w:r>
+      <w:proofErr w:type="spellEnd"/>
+      <w:proofErr w:type="gramEnd"/>
+    </w:p>
+    <w:p>
+      <w:pPr>
+        <w:tabs>
+          <w:tab w:val="left" w:pos="4320"/>
+        </w:tabs>
+        <w:spacing w:line="276" w:lineRule="auto"/>
+        <w:ind w:left="4680" w:hanging="4320"/>
+        <w:rPr>
+          <w:rFonts w:ascii="Source Code Pro" w:hAnsi="Source Code Pro"/>
+          <w:i/>
+          <w:sz w:val="22"/>
+        </w:rPr>
+      </w:pPr>
+      <w:r>
+        <w:rPr>
+          <w:rFonts w:ascii="Source Code Pro" w:hAnsi="Source Code Pro"/>
+          <w:sz w:val="22"/>
+        </w:rPr>
+        <w:t>/</w:t>
+      </w:r>
+      <w:proofErr w:type="spellStart"/>
+      <w:r>
+        <w:rPr>
+          <w:rFonts w:ascii="Source Code Pro" w:hAnsi="Source Code Pro"/>
+          <w:sz w:val="22"/>
+        </w:rPr>
+        <w:t>changeReserveMax</w:t>
+      </w:r>
+      <w:proofErr w:type="spellEnd"/>
       <w:r>
         <w:rPr>
           <w:rFonts w:ascii="Source Code Pro" w:hAnsi="Source Code Pro"/>
@@ -4945,6 +5529,8 @@
           <w:sz w:val="22"/>
         </w:rPr>
       </w:pPr>
+      <w:proofErr w:type="spellStart"/>
+      <w:proofErr w:type="gramStart"/>
       <w:r>
         <w:rPr>
           <w:rFonts w:ascii="Source Code Pro" w:hAnsi="Source Code Pro"/>
@@ -4952,6 +5538,8 @@
         </w:rPr>
         <w:t>lotId</w:t>
       </w:r>
+      <w:proofErr w:type="spellEnd"/>
+      <w:proofErr w:type="gramEnd"/>
     </w:p>
     <w:p>
       <w:pPr>
@@ -4965,6 +5553,8 @@
           <w:sz w:val="22"/>
         </w:rPr>
       </w:pPr>
+      <w:proofErr w:type="spellStart"/>
+      <w:proofErr w:type="gramStart"/>
       <w:r>
         <w:rPr>
           <w:rFonts w:ascii="Source Code Pro" w:hAnsi="Source Code Pro"/>
@@ -4972,6 +5562,8 @@
         </w:rPr>
         <w:t>reserveMax</w:t>
       </w:r>
+      <w:proofErr w:type="spellEnd"/>
+      <w:proofErr w:type="gramEnd"/>
     </w:p>
     <w:p>
       <w:pPr>
@@ -4993,6 +5585,7 @@
         </w:rPr>
         <w:t>/</w:t>
       </w:r>
+      <w:proofErr w:type="spellStart"/>
       <w:r>
         <w:rPr>
           <w:rFonts w:ascii="Source Code Pro" w:hAnsi="Source Code Pro"/>
@@ -5000,6 +5593,7 @@
         </w:rPr>
         <w:t>setCalendar</w:t>
       </w:r>
+      <w:proofErr w:type="spellEnd"/>
       <w:r>
         <w:rPr>
           <w:rFonts w:ascii="Source Code Pro" w:hAnsi="Source Code Pro"/>
@@ -5028,6 +5622,8 @@
           <w:sz w:val="22"/>
         </w:rPr>
       </w:pPr>
+      <w:proofErr w:type="spellStart"/>
+      <w:proofErr w:type="gramStart"/>
       <w:r>
         <w:rPr>
           <w:rFonts w:ascii="Source Code Pro" w:hAnsi="Source Code Pro"/>
@@ -5035,6 +5631,8 @@
         </w:rPr>
         <w:t>lotId</w:t>
       </w:r>
+      <w:proofErr w:type="spellEnd"/>
+      <w:proofErr w:type="gramEnd"/>
     </w:p>
     <w:p>
       <w:pPr>
@@ -5048,6 +5646,7 @@
           <w:sz w:val="22"/>
         </w:rPr>
       </w:pPr>
+      <w:proofErr w:type="gramStart"/>
       <w:r>
         <w:rPr>
           <w:rFonts w:ascii="Source Code Pro" w:hAnsi="Source Code Pro"/>
@@ -5055,6 +5654,7 @@
         </w:rPr>
         <w:t>calendar</w:t>
       </w:r>
+      <w:proofErr w:type="gramEnd"/>
       <w:r>
         <w:rPr>
           <w:rFonts w:ascii="Source Code Pro" w:hAnsi="Source Code Pro"/>
@@ -5150,6 +5750,8 @@
           <w:sz w:val="22"/>
         </w:rPr>
       </w:pPr>
+      <w:proofErr w:type="spellStart"/>
+      <w:proofErr w:type="gramStart"/>
       <w:r>
         <w:rPr>
           <w:rFonts w:ascii="Source Code Pro" w:hAnsi="Source Code Pro"/>
@@ -5157,6 +5759,8 @@
         </w:rPr>
         <w:t>accountId</w:t>
       </w:r>
+      <w:proofErr w:type="spellEnd"/>
+      <w:proofErr w:type="gramEnd"/>
     </w:p>
     <w:p>
       <w:pPr>
@@ -5170,6 +5774,8 @@
           <w:sz w:val="22"/>
         </w:rPr>
       </w:pPr>
+      <w:proofErr w:type="spellStart"/>
+      <w:proofErr w:type="gramStart"/>
       <w:r>
         <w:rPr>
           <w:rFonts w:ascii="Source Code Pro" w:hAnsi="Source Code Pro"/>
@@ -5177,6 +5783,8 @@
         </w:rPr>
         <w:t>lotId</w:t>
       </w:r>
+      <w:proofErr w:type="spellEnd"/>
+      <w:proofErr w:type="gramEnd"/>
     </w:p>
     <w:p>
       <w:pPr>
@@ -5191,6 +5799,7 @@
           <w:sz w:val="22"/>
         </w:rPr>
       </w:pPr>
+      <w:proofErr w:type="gramStart"/>
       <w:r>
         <w:rPr>
           <w:rFonts w:ascii="Source Code Pro" w:hAnsi="Source Code Pro"/>
@@ -5198,6 +5807,7 @@
         </w:rPr>
         <w:t>start</w:t>
       </w:r>
+      <w:proofErr w:type="gramEnd"/>
       <w:r>
         <w:rPr>
           <w:rFonts w:ascii="Source Code Pro" w:hAnsi="Source Code Pro"/>
@@ -5227,6 +5837,7 @@
           <w:sz w:val="22"/>
         </w:rPr>
       </w:pPr>
+      <w:proofErr w:type="gramStart"/>
       <w:r>
         <w:rPr>
           <w:rFonts w:ascii="Source Code Pro" w:hAnsi="Source Code Pro"/>
@@ -5234,6 +5845,7 @@
         </w:rPr>
         <w:t>duration</w:t>
       </w:r>
+      <w:proofErr w:type="gramEnd"/>
       <w:r>
         <w:rPr>
           <w:rFonts w:ascii="Source Code Pro" w:hAnsi="Source Code Pro"/>
@@ -5273,34 +5885,52 @@
           <w:sz w:val="22"/>
         </w:rPr>
       </w:pPr>
-      <w:r>
-        <w:rPr>
-          <w:rFonts w:ascii="Source Code Pro" w:hAnsi="Source Code Pro"/>
-          <w:sz w:val="22"/>
-        </w:rPr>
-        <w:t>SearchHistory:</w:t>
-      </w:r>
-    </w:p>
-    <w:p>
-      <w:pPr>
-        <w:tabs>
-          <w:tab w:val="left" w:pos="4320"/>
-        </w:tabs>
-        <w:spacing w:line="276" w:lineRule="auto"/>
-        <w:ind w:left="4680" w:hanging="4320"/>
-        <w:rPr>
-          <w:rFonts w:ascii="Source Code Pro" w:hAnsi="Source Code Pro"/>
-          <w:i/>
-          <w:sz w:val="22"/>
-        </w:rPr>
-      </w:pPr>
-      <w:r>
-        <w:rPr>
-          <w:rFonts w:ascii="Source Code Pro" w:hAnsi="Source Code Pro"/>
-          <w:sz w:val="22"/>
-        </w:rPr>
-        <w:t>/addSearchHistory</w:t>
-      </w:r>
+      <w:proofErr w:type="spellStart"/>
+      <w:r>
+        <w:rPr>
+          <w:rFonts w:ascii="Source Code Pro" w:hAnsi="Source Code Pro"/>
+          <w:sz w:val="22"/>
+        </w:rPr>
+        <w:t>SearchHistory</w:t>
+      </w:r>
+      <w:proofErr w:type="spellEnd"/>
+      <w:r>
+        <w:rPr>
+          <w:rFonts w:ascii="Source Code Pro" w:hAnsi="Source Code Pro"/>
+          <w:sz w:val="22"/>
+        </w:rPr>
+        <w:t>:</w:t>
+      </w:r>
+    </w:p>
+    <w:p>
+      <w:pPr>
+        <w:tabs>
+          <w:tab w:val="left" w:pos="4320"/>
+        </w:tabs>
+        <w:spacing w:line="276" w:lineRule="auto"/>
+        <w:ind w:left="4680" w:hanging="4320"/>
+        <w:rPr>
+          <w:rFonts w:ascii="Source Code Pro" w:hAnsi="Source Code Pro"/>
+          <w:i/>
+          <w:sz w:val="22"/>
+        </w:rPr>
+      </w:pPr>
+      <w:r>
+        <w:rPr>
+          <w:rFonts w:ascii="Source Code Pro" w:hAnsi="Source Code Pro"/>
+          <w:sz w:val="22"/>
+        </w:rPr>
+        <w:t>/</w:t>
+      </w:r>
+      <w:proofErr w:type="spellStart"/>
+      <w:r>
+        <w:rPr>
+          <w:rFonts w:ascii="Source Code Pro" w:hAnsi="Source Code Pro"/>
+          <w:sz w:val="22"/>
+        </w:rPr>
+        <w:t>addSearchHistory</w:t>
+      </w:r>
+      <w:proofErr w:type="spellEnd"/>
       <w:r>
         <w:rPr>
           <w:rFonts w:ascii="Source Code Pro" w:hAnsi="Source Code Pro"/>
@@ -5330,6 +5960,8 @@
           <w:sz w:val="22"/>
         </w:rPr>
       </w:pPr>
+      <w:proofErr w:type="spellStart"/>
+      <w:proofErr w:type="gramStart"/>
       <w:r>
         <w:rPr>
           <w:rFonts w:ascii="Source Code Pro" w:hAnsi="Source Code Pro"/>
@@ -5338,6 +5970,8 @@
         </w:rPr>
         <w:t>accountId</w:t>
       </w:r>
+      <w:proofErr w:type="spellEnd"/>
+      <w:proofErr w:type="gramEnd"/>
       <w:r>
         <w:rPr>
           <w:rFonts w:ascii="Source Code Pro" w:hAnsi="Source Code Pro"/>
@@ -5360,6 +5994,7 @@
           <w:sz w:val="22"/>
         </w:rPr>
       </w:pPr>
+      <w:proofErr w:type="gramStart"/>
       <w:r>
         <w:rPr>
           <w:rFonts w:ascii="Source Code Pro" w:hAnsi="Source Code Pro"/>
@@ -5367,6 +6002,7 @@
         </w:rPr>
         <w:t>latitude</w:t>
       </w:r>
+      <w:proofErr w:type="gramEnd"/>
     </w:p>
     <w:p>
       <w:pPr>
@@ -5381,6 +6017,7 @@
           <w:sz w:val="22"/>
         </w:rPr>
       </w:pPr>
+      <w:proofErr w:type="gramStart"/>
       <w:r>
         <w:rPr>
           <w:rFonts w:ascii="Source Code Pro" w:hAnsi="Source Code Pro"/>
@@ -5388,6 +6025,7 @@
         </w:rPr>
         <w:t>longitude</w:t>
       </w:r>
+      <w:proofErr w:type="gramEnd"/>
     </w:p>
     <w:p>
       <w:pPr>
@@ -5467,8 +6105,17 @@
           <w:rFonts w:ascii="Source Code Pro" w:hAnsi="Source Code Pro"/>
           <w:sz w:val="22"/>
         </w:rPr>
-        <w:t>/deleteAccount</w:t>
-      </w:r>
+        <w:t>/</w:t>
+      </w:r>
+      <w:proofErr w:type="spellStart"/>
+      <w:r>
+        <w:rPr>
+          <w:rFonts w:ascii="Source Code Pro" w:hAnsi="Source Code Pro"/>
+          <w:sz w:val="22"/>
+        </w:rPr>
+        <w:t>deleteAccount</w:t>
+      </w:r>
+      <w:proofErr w:type="spellEnd"/>
       <w:r>
         <w:rPr>
           <w:rFonts w:ascii="Source Code Pro" w:hAnsi="Source Code Pro"/>
@@ -5497,6 +6144,8 @@
           <w:sz w:val="22"/>
         </w:rPr>
       </w:pPr>
+      <w:proofErr w:type="spellStart"/>
+      <w:proofErr w:type="gramStart"/>
       <w:r>
         <w:rPr>
           <w:rFonts w:ascii="Source Code Pro" w:hAnsi="Source Code Pro"/>
@@ -5504,6 +6153,8 @@
         </w:rPr>
         <w:t>accountId</w:t>
       </w:r>
+      <w:proofErr w:type="spellEnd"/>
+      <w:proofErr w:type="gramEnd"/>
     </w:p>
     <w:p>
       <w:pPr>
@@ -5561,8 +6212,17 @@
           <w:rFonts w:ascii="Source Code Pro" w:hAnsi="Source Code Pro"/>
           <w:sz w:val="22"/>
         </w:rPr>
-        <w:t>/deleteLot</w:t>
-      </w:r>
+        <w:t>/</w:t>
+      </w:r>
+      <w:proofErr w:type="spellStart"/>
+      <w:r>
+        <w:rPr>
+          <w:rFonts w:ascii="Source Code Pro" w:hAnsi="Source Code Pro"/>
+          <w:sz w:val="22"/>
+        </w:rPr>
+        <w:t>deleteLot</w:t>
+      </w:r>
+      <w:proofErr w:type="spellEnd"/>
       <w:r>
         <w:rPr>
           <w:rFonts w:ascii="Source Code Pro" w:hAnsi="Source Code Pro"/>
@@ -5591,6 +6251,8 @@
           <w:sz w:val="22"/>
         </w:rPr>
       </w:pPr>
+      <w:proofErr w:type="spellStart"/>
+      <w:proofErr w:type="gramStart"/>
       <w:r>
         <w:rPr>
           <w:rFonts w:ascii="Source Code Pro" w:hAnsi="Source Code Pro"/>
@@ -5598,6 +6260,8 @@
         </w:rPr>
         <w:t>lotId</w:t>
       </w:r>
+      <w:proofErr w:type="spellEnd"/>
+      <w:proofErr w:type="gramEnd"/>
     </w:p>
     <w:p>
       <w:pPr>
@@ -5623,6 +6287,7 @@
           <w:sz w:val="22"/>
         </w:rPr>
       </w:pPr>
+      <w:proofErr w:type="spellStart"/>
       <w:r>
         <w:rPr>
           <w:rFonts w:ascii="Source Code Pro" w:hAnsi="Source Code Pro"/>
@@ -5630,6 +6295,7 @@
         </w:rPr>
         <w:t>LotHistory</w:t>
       </w:r>
+      <w:proofErr w:type="spellEnd"/>
       <w:r>
         <w:rPr>
           <w:rFonts w:ascii="Source Code Pro" w:hAnsi="Source Code Pro"/>
@@ -5656,8 +6322,17 @@
           <w:rFonts w:ascii="Source Code Pro" w:hAnsi="Source Code Pro"/>
           <w:sz w:val="22"/>
         </w:rPr>
-        <w:t>/deleteAllLotHistory</w:t>
-      </w:r>
+        <w:t>/</w:t>
+      </w:r>
+      <w:proofErr w:type="spellStart"/>
+      <w:r>
+        <w:rPr>
+          <w:rFonts w:ascii="Source Code Pro" w:hAnsi="Source Code Pro"/>
+          <w:sz w:val="22"/>
+        </w:rPr>
+        <w:t>deleteAllLotHistory</w:t>
+      </w:r>
+      <w:proofErr w:type="spellEnd"/>
       <w:r>
         <w:rPr>
           <w:rFonts w:ascii="Source Code Pro" w:hAnsi="Source Code Pro"/>
@@ -5692,8 +6367,17 @@
           <w:rFonts w:ascii="Source Code Pro" w:hAnsi="Source Code Pro"/>
           <w:sz w:val="22"/>
         </w:rPr>
-        <w:t>/deleteLotHistory</w:t>
-      </w:r>
+        <w:t>/</w:t>
+      </w:r>
+      <w:proofErr w:type="spellStart"/>
+      <w:r>
+        <w:rPr>
+          <w:rFonts w:ascii="Source Code Pro" w:hAnsi="Source Code Pro"/>
+          <w:sz w:val="22"/>
+        </w:rPr>
+        <w:t>deleteLotHistory</w:t>
+      </w:r>
+      <w:proofErr w:type="spellEnd"/>
       <w:r>
         <w:rPr>
           <w:rFonts w:ascii="Source Code Pro" w:hAnsi="Source Code Pro"/>
@@ -5730,6 +6414,8 @@
           <w:sz w:val="22"/>
         </w:rPr>
       </w:pPr>
+      <w:proofErr w:type="spellStart"/>
+      <w:proofErr w:type="gramStart"/>
       <w:r>
         <w:rPr>
           <w:rFonts w:ascii="Source Code Pro" w:hAnsi="Source Code Pro"/>
@@ -5737,30 +6423,33 @@
         </w:rPr>
         <w:t>lotId</w:t>
       </w:r>
-    </w:p>
-    <w:p>
-      <w:pPr>
-        <w:tabs>
-          <w:tab w:val="left" w:pos="4320"/>
-        </w:tabs>
-        <w:spacing w:line="276" w:lineRule="auto"/>
-        <w:rPr>
-          <w:rFonts w:ascii="Source Code Pro" w:hAnsi="Source Code Pro"/>
-          <w:sz w:val="22"/>
-        </w:rPr>
-      </w:pPr>
-    </w:p>
-    <w:p>
-      <w:pPr>
-        <w:tabs>
-          <w:tab w:val="left" w:pos="4320"/>
-        </w:tabs>
-        <w:spacing w:line="276" w:lineRule="auto"/>
-        <w:rPr>
-          <w:rFonts w:ascii="Source Code Pro" w:hAnsi="Source Code Pro"/>
-          <w:sz w:val="22"/>
-        </w:rPr>
-      </w:pPr>
+      <w:proofErr w:type="spellEnd"/>
+      <w:proofErr w:type="gramEnd"/>
+    </w:p>
+    <w:p>
+      <w:pPr>
+        <w:tabs>
+          <w:tab w:val="left" w:pos="4320"/>
+        </w:tabs>
+        <w:spacing w:line="276" w:lineRule="auto"/>
+        <w:rPr>
+          <w:rFonts w:ascii="Source Code Pro" w:hAnsi="Source Code Pro"/>
+          <w:sz w:val="22"/>
+        </w:rPr>
+      </w:pPr>
+    </w:p>
+    <w:p>
+      <w:pPr>
+        <w:tabs>
+          <w:tab w:val="left" w:pos="4320"/>
+        </w:tabs>
+        <w:spacing w:line="276" w:lineRule="auto"/>
+        <w:rPr>
+          <w:rFonts w:ascii="Source Code Pro" w:hAnsi="Source Code Pro"/>
+          <w:sz w:val="22"/>
+        </w:rPr>
+      </w:pPr>
+      <w:proofErr w:type="spellStart"/>
       <w:r>
         <w:rPr>
           <w:rFonts w:ascii="Source Code Pro" w:hAnsi="Source Code Pro"/>
@@ -5775,6 +6464,7 @@
         </w:rPr>
         <w:t>History</w:t>
       </w:r>
+      <w:proofErr w:type="spellEnd"/>
       <w:r>
         <w:rPr>
           <w:rFonts w:ascii="Source Code Pro" w:hAnsi="Source Code Pro"/>
@@ -5801,7 +6491,15 @@
           <w:rFonts w:ascii="Source Code Pro" w:hAnsi="Source Code Pro"/>
           <w:sz w:val="22"/>
         </w:rPr>
-        <w:t>/deleteAll</w:t>
+        <w:t>/</w:t>
+      </w:r>
+      <w:proofErr w:type="spellStart"/>
+      <w:r>
+        <w:rPr>
+          <w:rFonts w:ascii="Source Code Pro" w:hAnsi="Source Code Pro"/>
+          <w:sz w:val="22"/>
+        </w:rPr>
+        <w:t>deleteAll</w:t>
       </w:r>
       <w:r>
         <w:rPr>
@@ -5817,6 +6515,7 @@
         </w:rPr>
         <w:t>History</w:t>
       </w:r>
+      <w:proofErr w:type="spellEnd"/>
       <w:r>
         <w:rPr>
           <w:rFonts w:ascii="Source Code Pro" w:hAnsi="Source Code Pro"/>
@@ -5867,7 +6566,15 @@
           <w:rFonts w:ascii="Source Code Pro" w:hAnsi="Source Code Pro"/>
           <w:sz w:val="22"/>
         </w:rPr>
-        <w:t>/delete</w:t>
+        <w:t>/</w:t>
+      </w:r>
+      <w:proofErr w:type="spellStart"/>
+      <w:r>
+        <w:rPr>
+          <w:rFonts w:ascii="Source Code Pro" w:hAnsi="Source Code Pro"/>
+          <w:sz w:val="22"/>
+        </w:rPr>
+        <w:t>delete</w:t>
       </w:r>
       <w:r>
         <w:rPr>
@@ -5883,6 +6590,7 @@
         </w:rPr>
         <w:t>History</w:t>
       </w:r>
+      <w:proofErr w:type="spellEnd"/>
       <w:r>
         <w:rPr>
           <w:rFonts w:ascii="Source Code Pro" w:hAnsi="Source Code Pro"/>
@@ -5927,6 +6635,8 @@
           <w:sz w:val="22"/>
         </w:rPr>
       </w:pPr>
+      <w:proofErr w:type="spellStart"/>
+      <w:proofErr w:type="gramStart"/>
       <w:r>
         <w:rPr>
           <w:rFonts w:ascii="Source Code Pro" w:hAnsi="Source Code Pro"/>
@@ -5934,6 +6644,8 @@
         </w:rPr>
         <w:t>accountId</w:t>
       </w:r>
+      <w:proofErr w:type="spellEnd"/>
+      <w:proofErr w:type="gramEnd"/>
     </w:p>
     <w:p>
       <w:pPr>

</xml_diff>